<commit_message>
Initial work on character input state URL params and other minor changes.
</commit_message>
<xml_diff>
--- a/documentation/Deploying your visualisations.docx
+++ b/documentation/Deploying your visualisations.docx
@@ -550,7 +550,7 @@
         </w:sectPr>
       </w:pPr>
     </w:p>
-    <w:bookmarkStart w:id="0" w:name="_Toc497912247" w:displacedByCustomXml="next"/>
+    <w:bookmarkStart w:id="0" w:name="_Toc497918838" w:displacedByCustomXml="next"/>
     <w:bookmarkStart w:id="1" w:name="_Ref395180622" w:displacedByCustomXml="next"/>
     <w:sdt>
       <w:sdtPr>
@@ -568,7 +568,6 @@
           <w:docPartUnique/>
         </w:docPartObj>
       </w:sdtPr>
-      <w:sdtEndPr/>
       <w:sdtContent>
         <w:p>
           <w:pPr>
@@ -577,10 +576,8 @@
           <w:r>
             <w:t>Contents</w:t>
           </w:r>
-          <w:bookmarkStart w:id="2" w:name="_GoBack"/>
           <w:bookmarkEnd w:id="1"/>
           <w:bookmarkEnd w:id="0"/>
-          <w:bookmarkEnd w:id="2"/>
         </w:p>
         <w:p>
           <w:pPr>
@@ -603,7 +600,7 @@
           <w:r>
             <w:fldChar w:fldCharType="separate"/>
           </w:r>
-          <w:hyperlink w:anchor="_Toc497912247" w:history="1">
+          <w:hyperlink w:anchor="_Toc497918838" w:history="1">
             <w:r>
               <w:rPr>
                 <w:rStyle w:val="Hyperlink"/>
@@ -645,7 +642,7 @@
                 <w:noProof/>
                 <w:webHidden/>
               </w:rPr>
-              <w:instrText xml:space="preserve"> PAGEREF _Toc497912247 \h </w:instrText>
+              <w:instrText xml:space="preserve"> PAGEREF _Toc497918838 \h </w:instrText>
             </w:r>
             <w:r>
               <w:rPr>
@@ -688,7 +685,7 @@
               <w:lang w:eastAsia="en-GB"/>
             </w:rPr>
           </w:pPr>
-          <w:hyperlink w:anchor="_Toc497912248" w:history="1">
+          <w:hyperlink w:anchor="_Toc497918839" w:history="1">
             <w:r>
               <w:rPr>
                 <w:rStyle w:val="Hyperlink"/>
@@ -730,7 +727,7 @@
                 <w:noProof/>
                 <w:webHidden/>
               </w:rPr>
-              <w:instrText xml:space="preserve"> PAGEREF _Toc497912248 \h </w:instrText>
+              <w:instrText xml:space="preserve"> PAGEREF _Toc497918839 \h </w:instrText>
             </w:r>
             <w:r>
               <w:rPr>
@@ -773,7 +770,7 @@
               <w:lang w:eastAsia="en-GB"/>
             </w:rPr>
           </w:pPr>
-          <w:hyperlink w:anchor="_Toc497912249" w:history="1">
+          <w:hyperlink w:anchor="_Toc497918840" w:history="1">
             <w:r>
               <w:rPr>
                 <w:rStyle w:val="Hyperlink"/>
@@ -815,7 +812,7 @@
                 <w:noProof/>
                 <w:webHidden/>
               </w:rPr>
-              <w:instrText xml:space="preserve"> PAGEREF _Toc497912249 \h </w:instrText>
+              <w:instrText xml:space="preserve"> PAGEREF _Toc497918840 \h </w:instrText>
             </w:r>
             <w:r>
               <w:rPr>
@@ -858,7 +855,7 @@
               <w:lang w:eastAsia="en-GB"/>
             </w:rPr>
           </w:pPr>
-          <w:hyperlink w:anchor="_Toc497912250" w:history="1">
+          <w:hyperlink w:anchor="_Toc497918841" w:history="1">
             <w:r>
               <w:rPr>
                 <w:rStyle w:val="Hyperlink"/>
@@ -900,7 +897,7 @@
                 <w:noProof/>
                 <w:webHidden/>
               </w:rPr>
-              <w:instrText xml:space="preserve"> PAGEREF _Toc497912250 \h </w:instrText>
+              <w:instrText xml:space="preserve"> PAGEREF _Toc497918841 \h </w:instrText>
             </w:r>
             <w:r>
               <w:rPr>
@@ -944,7 +941,7 @@
               <w:lang w:eastAsia="en-GB"/>
             </w:rPr>
           </w:pPr>
-          <w:hyperlink w:anchor="_Toc497912251" w:history="1">
+          <w:hyperlink w:anchor="_Toc497918842" w:history="1">
             <w:r>
               <w:rPr>
                 <w:rStyle w:val="Hyperlink"/>
@@ -986,7 +983,7 @@
                 <w:noProof/>
                 <w:webHidden/>
               </w:rPr>
-              <w:instrText xml:space="preserve"> PAGEREF _Toc497912251 \h </w:instrText>
+              <w:instrText xml:space="preserve"> PAGEREF _Toc497918842 \h </w:instrText>
             </w:r>
             <w:r>
               <w:rPr>
@@ -1030,7 +1027,7 @@
               <w:lang w:eastAsia="en-GB"/>
             </w:rPr>
           </w:pPr>
-          <w:hyperlink w:anchor="_Toc497912252" w:history="1">
+          <w:hyperlink w:anchor="_Toc497918843" w:history="1">
             <w:r>
               <w:rPr>
                 <w:rStyle w:val="Hyperlink"/>
@@ -1072,7 +1069,7 @@
                 <w:noProof/>
                 <w:webHidden/>
               </w:rPr>
-              <w:instrText xml:space="preserve"> PAGEREF _Toc497912252 \h </w:instrText>
+              <w:instrText xml:space="preserve"> PAGEREF _Toc497918843 \h </w:instrText>
             </w:r>
             <w:r>
               <w:rPr>
@@ -1116,7 +1113,7 @@
               <w:lang w:eastAsia="en-GB"/>
             </w:rPr>
           </w:pPr>
-          <w:hyperlink w:anchor="_Toc497912253" w:history="1">
+          <w:hyperlink w:anchor="_Toc497918844" w:history="1">
             <w:r>
               <w:rPr>
                 <w:rStyle w:val="Hyperlink"/>
@@ -1158,7 +1155,7 @@
                 <w:noProof/>
                 <w:webHidden/>
               </w:rPr>
-              <w:instrText xml:space="preserve"> PAGEREF _Toc497912253 \h </w:instrText>
+              <w:instrText xml:space="preserve"> PAGEREF _Toc497918844 \h </w:instrText>
             </w:r>
             <w:r>
               <w:rPr>
@@ -1202,7 +1199,7 @@
               <w:lang w:eastAsia="en-GB"/>
             </w:rPr>
           </w:pPr>
-          <w:hyperlink w:anchor="_Toc497912254" w:history="1">
+          <w:hyperlink w:anchor="_Toc497918845" w:history="1">
             <w:r>
               <w:rPr>
                 <w:rStyle w:val="Hyperlink"/>
@@ -1244,7 +1241,7 @@
                 <w:noProof/>
                 <w:webHidden/>
               </w:rPr>
-              <w:instrText xml:space="preserve"> PAGEREF _Toc497912254 \h </w:instrText>
+              <w:instrText xml:space="preserve"> PAGEREF _Toc497918845 \h </w:instrText>
             </w:r>
             <w:r>
               <w:rPr>
@@ -1287,7 +1284,7 @@
               <w:lang w:eastAsia="en-GB"/>
             </w:rPr>
           </w:pPr>
-          <w:hyperlink w:anchor="_Toc497912255" w:history="1">
+          <w:hyperlink w:anchor="_Toc497918846" w:history="1">
             <w:r>
               <w:rPr>
                 <w:rStyle w:val="Hyperlink"/>
@@ -1329,7 +1326,7 @@
                 <w:noProof/>
                 <w:webHidden/>
               </w:rPr>
-              <w:instrText xml:space="preserve"> PAGEREF _Toc497912255 \h </w:instrText>
+              <w:instrText xml:space="preserve"> PAGEREF _Toc497918846 \h </w:instrText>
             </w:r>
             <w:r>
               <w:rPr>
@@ -1372,7 +1369,7 @@
               <w:lang w:eastAsia="en-GB"/>
             </w:rPr>
           </w:pPr>
-          <w:hyperlink w:anchor="_Toc497912256" w:history="1">
+          <w:hyperlink w:anchor="_Toc497918847" w:history="1">
             <w:r>
               <w:rPr>
                 <w:rStyle w:val="Hyperlink"/>
@@ -1414,7 +1411,7 @@
                 <w:noProof/>
                 <w:webHidden/>
               </w:rPr>
-              <w:instrText xml:space="preserve"> PAGEREF _Toc497912256 \h </w:instrText>
+              <w:instrText xml:space="preserve"> PAGEREF _Toc497918847 \h </w:instrText>
             </w:r>
             <w:r>
               <w:rPr>
@@ -1458,7 +1455,7 @@
               <w:lang w:eastAsia="en-GB"/>
             </w:rPr>
           </w:pPr>
-          <w:hyperlink w:anchor="_Toc497912257" w:history="1">
+          <w:hyperlink w:anchor="_Toc497918848" w:history="1">
             <w:r>
               <w:rPr>
                 <w:rStyle w:val="Hyperlink"/>
@@ -1515,7 +1512,7 @@
                 <w:noProof/>
                 <w:webHidden/>
               </w:rPr>
-              <w:instrText xml:space="preserve"> PAGEREF _Toc497912257 \h </w:instrText>
+              <w:instrText xml:space="preserve"> PAGEREF _Toc497918848 \h </w:instrText>
             </w:r>
             <w:r>
               <w:rPr>
@@ -1559,7 +1556,7 @@
               <w:lang w:eastAsia="en-GB"/>
             </w:rPr>
           </w:pPr>
-          <w:hyperlink w:anchor="_Toc497912258" w:history="1">
+          <w:hyperlink w:anchor="_Toc497918849" w:history="1">
             <w:r>
               <w:rPr>
                 <w:rStyle w:val="Hyperlink"/>
@@ -1616,7 +1613,7 @@
                 <w:noProof/>
                 <w:webHidden/>
               </w:rPr>
-              <w:instrText xml:space="preserve"> PAGEREF _Toc497912258 \h </w:instrText>
+              <w:instrText xml:space="preserve"> PAGEREF _Toc497918849 \h </w:instrText>
             </w:r>
             <w:r>
               <w:rPr>
@@ -1660,7 +1657,7 @@
               <w:lang w:eastAsia="en-GB"/>
             </w:rPr>
           </w:pPr>
-          <w:hyperlink w:anchor="_Toc497912259" w:history="1">
+          <w:hyperlink w:anchor="_Toc497918850" w:history="1">
             <w:r>
               <w:rPr>
                 <w:rStyle w:val="Hyperlink"/>
@@ -1717,7 +1714,7 @@
                 <w:noProof/>
                 <w:webHidden/>
               </w:rPr>
-              <w:instrText xml:space="preserve"> PAGEREF _Toc497912259 \h </w:instrText>
+              <w:instrText xml:space="preserve"> PAGEREF _Toc497918850 \h </w:instrText>
             </w:r>
             <w:r>
               <w:rPr>
@@ -1761,7 +1758,7 @@
               <w:lang w:eastAsia="en-GB"/>
             </w:rPr>
           </w:pPr>
-          <w:hyperlink w:anchor="_Toc497912260" w:history="1">
+          <w:hyperlink w:anchor="_Toc497918851" w:history="1">
             <w:r>
               <w:rPr>
                 <w:rStyle w:val="Hyperlink"/>
@@ -1818,7 +1815,7 @@
                 <w:noProof/>
                 <w:webHidden/>
               </w:rPr>
-              <w:instrText xml:space="preserve"> PAGEREF _Toc497912260 \h </w:instrText>
+              <w:instrText xml:space="preserve"> PAGEREF _Toc497918851 \h </w:instrText>
             </w:r>
             <w:r>
               <w:rPr>
@@ -1862,7 +1859,7 @@
               <w:lang w:eastAsia="en-GB"/>
             </w:rPr>
           </w:pPr>
-          <w:hyperlink w:anchor="_Toc497912261" w:history="1">
+          <w:hyperlink w:anchor="_Toc497918852" w:history="1">
             <w:r>
               <w:rPr>
                 <w:rStyle w:val="Hyperlink"/>
@@ -1919,7 +1916,7 @@
                 <w:noProof/>
                 <w:webHidden/>
               </w:rPr>
-              <w:instrText xml:space="preserve"> PAGEREF _Toc497912261 \h </w:instrText>
+              <w:instrText xml:space="preserve"> PAGEREF _Toc497918852 \h </w:instrText>
             </w:r>
             <w:r>
               <w:rPr>
@@ -1963,7 +1960,7 @@
               <w:lang w:eastAsia="en-GB"/>
             </w:rPr>
           </w:pPr>
-          <w:hyperlink w:anchor="_Toc497912262" w:history="1">
+          <w:hyperlink w:anchor="_Toc497918853" w:history="1">
             <w:r>
               <w:rPr>
                 <w:rStyle w:val="Hyperlink"/>
@@ -2020,7 +2017,7 @@
                 <w:noProof/>
                 <w:webHidden/>
               </w:rPr>
-              <w:instrText xml:space="preserve"> PAGEREF _Toc497912262 \h </w:instrText>
+              <w:instrText xml:space="preserve"> PAGEREF _Toc497918853 \h </w:instrText>
             </w:r>
             <w:r>
               <w:rPr>
@@ -2064,7 +2061,7 @@
               <w:lang w:eastAsia="en-GB"/>
             </w:rPr>
           </w:pPr>
-          <w:hyperlink w:anchor="_Toc497912263" w:history="1">
+          <w:hyperlink w:anchor="_Toc497918854" w:history="1">
             <w:r>
               <w:rPr>
                 <w:rStyle w:val="Hyperlink"/>
@@ -2121,7 +2118,7 @@
                 <w:noProof/>
                 <w:webHidden/>
               </w:rPr>
-              <w:instrText xml:space="preserve"> PAGEREF _Toc497912263 \h </w:instrText>
+              <w:instrText xml:space="preserve"> PAGEREF _Toc497918854 \h </w:instrText>
             </w:r>
             <w:r>
               <w:rPr>
@@ -2165,7 +2162,7 @@
               <w:lang w:eastAsia="en-GB"/>
             </w:rPr>
           </w:pPr>
-          <w:hyperlink w:anchor="_Toc497912264" w:history="1">
+          <w:hyperlink w:anchor="_Toc497918855" w:history="1">
             <w:r>
               <w:rPr>
                 <w:rStyle w:val="Hyperlink"/>
@@ -2222,7 +2219,7 @@
                 <w:noProof/>
                 <w:webHidden/>
               </w:rPr>
-              <w:instrText xml:space="preserve"> PAGEREF _Toc497912264 \h </w:instrText>
+              <w:instrText xml:space="preserve"> PAGEREF _Toc497918855 \h </w:instrText>
             </w:r>
             <w:r>
               <w:rPr>
@@ -2266,7 +2263,7 @@
               <w:lang w:eastAsia="en-GB"/>
             </w:rPr>
           </w:pPr>
-          <w:hyperlink w:anchor="_Toc497912265" w:history="1">
+          <w:hyperlink w:anchor="_Toc497918856" w:history="1">
             <w:r>
               <w:rPr>
                 <w:rStyle w:val="Hyperlink"/>
@@ -2295,7 +2292,7 @@
                 <w:rFonts w:ascii="Consolas" w:hAnsi="Consolas" w:cs="Consolas"/>
                 <w:noProof/>
               </w:rPr>
-              <w:t>tombioPath</w:t>
+              <w:t>loadWait</w:t>
             </w:r>
             <w:r>
               <w:rPr>
@@ -2323,7 +2320,7 @@
                 <w:noProof/>
                 <w:webHidden/>
               </w:rPr>
-              <w:instrText xml:space="preserve"> PAGEREF _Toc497912265 \h </w:instrText>
+              <w:instrText xml:space="preserve"> PAGEREF _Toc497918856 \h </w:instrText>
             </w:r>
             <w:r>
               <w:rPr>
@@ -2367,7 +2364,7 @@
               <w:lang w:eastAsia="en-GB"/>
             </w:rPr>
           </w:pPr>
-          <w:hyperlink w:anchor="_Toc497912266" w:history="1">
+          <w:hyperlink w:anchor="_Toc497918857" w:history="1">
             <w:r>
               <w:rPr>
                 <w:rStyle w:val="Hyperlink"/>
@@ -2424,7 +2421,7 @@
                 <w:noProof/>
                 <w:webHidden/>
               </w:rPr>
-              <w:instrText xml:space="preserve"> PAGEREF _Toc497912266 \h </w:instrText>
+              <w:instrText xml:space="preserve"> PAGEREF _Toc497918857 \h </w:instrText>
             </w:r>
             <w:r>
               <w:rPr>
@@ -2445,6 +2442,208 @@
                 <w:webHidden/>
               </w:rPr>
               <w:t>9</w:t>
+            </w:r>
+            <w:r>
+              <w:rPr>
+                <w:noProof/>
+                <w:webHidden/>
+              </w:rPr>
+              <w:fldChar w:fldCharType="end"/>
+            </w:r>
+          </w:hyperlink>
+        </w:p>
+        <w:p>
+          <w:pPr>
+            <w:pStyle w:val="TOC2"/>
+            <w:tabs>
+              <w:tab w:val="left" w:pos="880"/>
+              <w:tab w:val="right" w:leader="dot" w:pos="9016"/>
+            </w:tabs>
+            <w:rPr>
+              <w:rFonts w:eastAsiaTheme="minorEastAsia"/>
+              <w:noProof/>
+              <w:lang w:eastAsia="en-GB"/>
+            </w:rPr>
+          </w:pPr>
+          <w:hyperlink w:anchor="_Toc497918858" w:history="1">
+            <w:r>
+              <w:rPr>
+                <w:rStyle w:val="Hyperlink"/>
+                <w:noProof/>
+              </w:rPr>
+              <w:t>6.11</w:t>
+            </w:r>
+            <w:r>
+              <w:rPr>
+                <w:rFonts w:eastAsiaTheme="minorEastAsia"/>
+                <w:noProof/>
+                <w:lang w:eastAsia="en-GB"/>
+              </w:rPr>
+              <w:tab/>
+            </w:r>
+            <w:r>
+              <w:rPr>
+                <w:rStyle w:val="Hyperlink"/>
+                <w:noProof/>
+              </w:rPr>
+              <w:t xml:space="preserve">The </w:t>
+            </w:r>
+            <w:r>
+              <w:rPr>
+                <w:rStyle w:val="Hyperlink"/>
+                <w:rFonts w:ascii="Consolas" w:hAnsi="Consolas" w:cs="Consolas"/>
+                <w:noProof/>
+              </w:rPr>
+              <w:t>tombioPath</w:t>
+            </w:r>
+            <w:r>
+              <w:rPr>
+                <w:rStyle w:val="Hyperlink"/>
+                <w:noProof/>
+              </w:rPr>
+              <w:t xml:space="preserve"> option</w:t>
+            </w:r>
+            <w:r>
+              <w:rPr>
+                <w:noProof/>
+                <w:webHidden/>
+              </w:rPr>
+              <w:tab/>
+            </w:r>
+            <w:r>
+              <w:rPr>
+                <w:noProof/>
+                <w:webHidden/>
+              </w:rPr>
+              <w:fldChar w:fldCharType="begin"/>
+            </w:r>
+            <w:r>
+              <w:rPr>
+                <w:noProof/>
+                <w:webHidden/>
+              </w:rPr>
+              <w:instrText xml:space="preserve"> PAGEREF _Toc497918858 \h </w:instrText>
+            </w:r>
+            <w:r>
+              <w:rPr>
+                <w:noProof/>
+                <w:webHidden/>
+              </w:rPr>
+            </w:r>
+            <w:r>
+              <w:rPr>
+                <w:noProof/>
+                <w:webHidden/>
+              </w:rPr>
+              <w:fldChar w:fldCharType="separate"/>
+            </w:r>
+            <w:r>
+              <w:rPr>
+                <w:noProof/>
+                <w:webHidden/>
+              </w:rPr>
+              <w:t>10</w:t>
+            </w:r>
+            <w:r>
+              <w:rPr>
+                <w:noProof/>
+                <w:webHidden/>
+              </w:rPr>
+              <w:fldChar w:fldCharType="end"/>
+            </w:r>
+          </w:hyperlink>
+        </w:p>
+        <w:p>
+          <w:pPr>
+            <w:pStyle w:val="TOC2"/>
+            <w:tabs>
+              <w:tab w:val="left" w:pos="880"/>
+              <w:tab w:val="right" w:leader="dot" w:pos="9016"/>
+            </w:tabs>
+            <w:rPr>
+              <w:rFonts w:eastAsiaTheme="minorEastAsia"/>
+              <w:noProof/>
+              <w:lang w:eastAsia="en-GB"/>
+            </w:rPr>
+          </w:pPr>
+          <w:hyperlink w:anchor="_Toc497918859" w:history="1">
+            <w:r>
+              <w:rPr>
+                <w:rStyle w:val="Hyperlink"/>
+                <w:noProof/>
+              </w:rPr>
+              <w:t>6.12</w:t>
+            </w:r>
+            <w:r>
+              <w:rPr>
+                <w:rFonts w:eastAsiaTheme="minorEastAsia"/>
+                <w:noProof/>
+                <w:lang w:eastAsia="en-GB"/>
+              </w:rPr>
+              <w:tab/>
+            </w:r>
+            <w:r>
+              <w:rPr>
+                <w:rStyle w:val="Hyperlink"/>
+                <w:noProof/>
+              </w:rPr>
+              <w:t xml:space="preserve">The </w:t>
+            </w:r>
+            <w:r>
+              <w:rPr>
+                <w:rStyle w:val="Hyperlink"/>
+                <w:rFonts w:ascii="Consolas" w:hAnsi="Consolas" w:cs="Consolas"/>
+                <w:noProof/>
+              </w:rPr>
+              <w:t>loadCallback</w:t>
+            </w:r>
+            <w:r>
+              <w:rPr>
+                <w:rStyle w:val="Hyperlink"/>
+                <w:noProof/>
+              </w:rPr>
+              <w:t xml:space="preserve"> option</w:t>
+            </w:r>
+            <w:r>
+              <w:rPr>
+                <w:noProof/>
+                <w:webHidden/>
+              </w:rPr>
+              <w:tab/>
+            </w:r>
+            <w:r>
+              <w:rPr>
+                <w:noProof/>
+                <w:webHidden/>
+              </w:rPr>
+              <w:fldChar w:fldCharType="begin"/>
+            </w:r>
+            <w:r>
+              <w:rPr>
+                <w:noProof/>
+                <w:webHidden/>
+              </w:rPr>
+              <w:instrText xml:space="preserve"> PAGEREF _Toc497918859 \h </w:instrText>
+            </w:r>
+            <w:r>
+              <w:rPr>
+                <w:noProof/>
+                <w:webHidden/>
+              </w:rPr>
+            </w:r>
+            <w:r>
+              <w:rPr>
+                <w:noProof/>
+                <w:webHidden/>
+              </w:rPr>
+              <w:fldChar w:fldCharType="separate"/>
+            </w:r>
+            <w:r>
+              <w:rPr>
+                <w:noProof/>
+                <w:webHidden/>
+              </w:rPr>
+              <w:t>10</w:t>
             </w:r>
             <w:r>
               <w:rPr>
@@ -2467,7 +2666,7 @@
               <w:lang w:eastAsia="en-GB"/>
             </w:rPr>
           </w:pPr>
-          <w:hyperlink w:anchor="_Toc497912267" w:history="1">
+          <w:hyperlink w:anchor="_Toc497918860" w:history="1">
             <w:r>
               <w:rPr>
                 <w:rStyle w:val="Hyperlink"/>
@@ -2488,7 +2687,7 @@
                 <w:rStyle w:val="Hyperlink"/>
                 <w:noProof/>
               </w:rPr>
-              <w:t>Useful API features of the tombiovis object</w:t>
+              <w:t>API features of the tombiovis object</w:t>
             </w:r>
             <w:r>
               <w:rPr>
@@ -2509,7 +2708,179 @@
                 <w:noProof/>
                 <w:webHidden/>
               </w:rPr>
-              <w:instrText xml:space="preserve"> PAGEREF _Toc497912267 \h </w:instrText>
+              <w:instrText xml:space="preserve"> PAGEREF _Toc497918860 \h </w:instrText>
+            </w:r>
+            <w:r>
+              <w:rPr>
+                <w:noProof/>
+                <w:webHidden/>
+              </w:rPr>
+            </w:r>
+            <w:r>
+              <w:rPr>
+                <w:noProof/>
+                <w:webHidden/>
+              </w:rPr>
+              <w:fldChar w:fldCharType="separate"/>
+            </w:r>
+            <w:r>
+              <w:rPr>
+                <w:noProof/>
+                <w:webHidden/>
+              </w:rPr>
+              <w:t>10</w:t>
+            </w:r>
+            <w:r>
+              <w:rPr>
+                <w:noProof/>
+                <w:webHidden/>
+              </w:rPr>
+              <w:fldChar w:fldCharType="end"/>
+            </w:r>
+          </w:hyperlink>
+        </w:p>
+        <w:p>
+          <w:pPr>
+            <w:pStyle w:val="TOC2"/>
+            <w:tabs>
+              <w:tab w:val="left" w:pos="880"/>
+              <w:tab w:val="right" w:leader="dot" w:pos="9016"/>
+            </w:tabs>
+            <w:rPr>
+              <w:rFonts w:eastAsiaTheme="minorEastAsia"/>
+              <w:noProof/>
+              <w:lang w:eastAsia="en-GB"/>
+            </w:rPr>
+          </w:pPr>
+          <w:hyperlink w:anchor="_Toc497918861" w:history="1">
+            <w:r>
+              <w:rPr>
+                <w:rStyle w:val="Hyperlink"/>
+                <w:noProof/>
+              </w:rPr>
+              <w:t>7.1</w:t>
+            </w:r>
+            <w:r>
+              <w:rPr>
+                <w:rFonts w:eastAsiaTheme="minorEastAsia"/>
+                <w:noProof/>
+                <w:lang w:eastAsia="en-GB"/>
+              </w:rPr>
+              <w:tab/>
+            </w:r>
+            <w:r>
+              <w:rPr>
+                <w:rStyle w:val="Hyperlink"/>
+                <w:noProof/>
+              </w:rPr>
+              <w:t>Switching tool</w:t>
+            </w:r>
+            <w:r>
+              <w:rPr>
+                <w:noProof/>
+                <w:webHidden/>
+              </w:rPr>
+              <w:tab/>
+            </w:r>
+            <w:r>
+              <w:rPr>
+                <w:noProof/>
+                <w:webHidden/>
+              </w:rPr>
+              <w:fldChar w:fldCharType="begin"/>
+            </w:r>
+            <w:r>
+              <w:rPr>
+                <w:noProof/>
+                <w:webHidden/>
+              </w:rPr>
+              <w:instrText xml:space="preserve"> PAGEREF _Toc497918861 \h </w:instrText>
+            </w:r>
+            <w:r>
+              <w:rPr>
+                <w:noProof/>
+                <w:webHidden/>
+              </w:rPr>
+            </w:r>
+            <w:r>
+              <w:rPr>
+                <w:noProof/>
+                <w:webHidden/>
+              </w:rPr>
+              <w:fldChar w:fldCharType="separate"/>
+            </w:r>
+            <w:r>
+              <w:rPr>
+                <w:noProof/>
+                <w:webHidden/>
+              </w:rPr>
+              <w:t>10</w:t>
+            </w:r>
+            <w:r>
+              <w:rPr>
+                <w:noProof/>
+                <w:webHidden/>
+              </w:rPr>
+              <w:fldChar w:fldCharType="end"/>
+            </w:r>
+          </w:hyperlink>
+        </w:p>
+        <w:p>
+          <w:pPr>
+            <w:pStyle w:val="TOC2"/>
+            <w:tabs>
+              <w:tab w:val="left" w:pos="880"/>
+              <w:tab w:val="right" w:leader="dot" w:pos="9016"/>
+            </w:tabs>
+            <w:rPr>
+              <w:rFonts w:eastAsiaTheme="minorEastAsia"/>
+              <w:noProof/>
+              <w:lang w:eastAsia="en-GB"/>
+            </w:rPr>
+          </w:pPr>
+          <w:hyperlink w:anchor="_Toc497918862" w:history="1">
+            <w:r>
+              <w:rPr>
+                <w:rStyle w:val="Hyperlink"/>
+                <w:noProof/>
+              </w:rPr>
+              <w:t>7.2</w:t>
+            </w:r>
+            <w:r>
+              <w:rPr>
+                <w:rFonts w:eastAsiaTheme="minorEastAsia"/>
+                <w:noProof/>
+                <w:lang w:eastAsia="en-GB"/>
+              </w:rPr>
+              <w:tab/>
+            </w:r>
+            <w:r>
+              <w:rPr>
+                <w:rStyle w:val="Hyperlink"/>
+                <w:noProof/>
+              </w:rPr>
+              <w:t>Starting tombiovis load</w:t>
+            </w:r>
+            <w:r>
+              <w:rPr>
+                <w:noProof/>
+                <w:webHidden/>
+              </w:rPr>
+              <w:tab/>
+            </w:r>
+            <w:r>
+              <w:rPr>
+                <w:noProof/>
+                <w:webHidden/>
+              </w:rPr>
+              <w:fldChar w:fldCharType="begin"/>
+            </w:r>
+            <w:r>
+              <w:rPr>
+                <w:noProof/>
+                <w:webHidden/>
+              </w:rPr>
+              <w:instrText xml:space="preserve"> PAGEREF _Toc497918862 \h </w:instrText>
             </w:r>
             <w:r>
               <w:rPr>
@@ -2552,7 +2923,7 @@
               <w:lang w:eastAsia="en-GB"/>
             </w:rPr>
           </w:pPr>
-          <w:hyperlink w:anchor="_Toc497912268" w:history="1">
+          <w:hyperlink w:anchor="_Toc497918863" w:history="1">
             <w:r>
               <w:rPr>
                 <w:rStyle w:val="Hyperlink"/>
@@ -2594,7 +2965,7 @@
                 <w:noProof/>
                 <w:webHidden/>
               </w:rPr>
-              <w:instrText xml:space="preserve"> PAGEREF _Toc497912268 \h </w:instrText>
+              <w:instrText xml:space="preserve"> PAGEREF _Toc497918863 \h </w:instrText>
             </w:r>
             <w:r>
               <w:rPr>
@@ -2630,6 +3001,8 @@
             <w:fldChar w:fldCharType="end"/>
           </w:r>
         </w:p>
+        <w:bookmarkStart w:id="2" w:name="_GoBack" w:displacedByCustomXml="next"/>
+        <w:bookmarkEnd w:id="2" w:displacedByCustomXml="next"/>
       </w:sdtContent>
     </w:sdt>
     <w:p>
@@ -2649,7 +3022,7 @@
       <w:pPr>
         <w:pStyle w:val="Heading1"/>
       </w:pPr>
-      <w:bookmarkStart w:id="3" w:name="_Toc497912248"/>
+      <w:bookmarkStart w:id="3" w:name="_Toc497918839"/>
       <w:r>
         <w:lastRenderedPageBreak/>
         <w:t>Introduction</w:t>
@@ -2725,7 +3098,7 @@
       <w:pPr>
         <w:pStyle w:val="Heading1"/>
       </w:pPr>
-      <w:bookmarkStart w:id="4" w:name="_Toc497912249"/>
+      <w:bookmarkStart w:id="4" w:name="_Toc497918840"/>
       <w:r>
         <w:t>Sharing by copying between computers</w:t>
       </w:r>
@@ -2985,7 +3358,7 @@
       <w:pPr>
         <w:pStyle w:val="Heading1"/>
       </w:pPr>
-      <w:bookmarkStart w:id="5" w:name="_Toc497912250"/>
+      <w:bookmarkStart w:id="5" w:name="_Toc497918841"/>
       <w:r>
         <w:lastRenderedPageBreak/>
         <w:t>Deploying to a website</w:t>
@@ -2996,7 +3369,7 @@
       <w:pPr>
         <w:pStyle w:val="Heading2"/>
       </w:pPr>
-      <w:bookmarkStart w:id="6" w:name="_Toc497912251"/>
+      <w:bookmarkStart w:id="6" w:name="_Toc497918842"/>
       <w:r>
         <w:t>Simple deployment as a standalone page</w:t>
       </w:r>
@@ -3585,7 +3958,7 @@
       <w:pPr>
         <w:pStyle w:val="Heading2"/>
       </w:pPr>
-      <w:bookmarkStart w:id="7" w:name="_Toc497912252"/>
+      <w:bookmarkStart w:id="7" w:name="_Toc497918843"/>
       <w:r>
         <w:t xml:space="preserve">Deploying to </w:t>
       </w:r>
@@ -5954,15 +6327,7 @@
     </w:p>
     <w:p>
       <w:r>
-        <w:t xml:space="preserve">The important parts are highlighted in yellow and these are the bits that need to be implemented in </w:t>
-      </w:r>
-      <w:proofErr w:type="gramStart"/>
-      <w:r>
-        <w:t>an</w:t>
-      </w:r>
-      <w:proofErr w:type="gramEnd"/>
-      <w:r>
-        <w:t xml:space="preserve"> appropriate place</w:t>
+        <w:t>The important parts are highlighted in yellow and these are the bits that need to be implemented in an appropriate place</w:t>
       </w:r>
       <w:r>
         <w:t xml:space="preserve"> on your CMS page. The </w:t>
@@ -6143,7 +6508,10 @@
           <w:sz w:val="19"/>
           <w:szCs w:val="19"/>
         </w:rPr>
-        <w:t>="tombiod3-header"&gt;</w:t>
+        <w:t xml:space="preserve">="tombiod3-header"&gt; </w:t>
+      </w:r>
+      <w:r>
+        <w:t xml:space="preserve">and </w:t>
       </w:r>
       <w:r>
         <w:rPr>
@@ -6152,10 +6520,34 @@
           <w:sz w:val="19"/>
           <w:szCs w:val="19"/>
         </w:rPr>
+        <w:t>&lt;</w:t>
+      </w:r>
+      <w:r>
+        <w:rPr>
+          <w:rFonts w:ascii="Consolas" w:hAnsi="Consolas" w:cs="Consolas"/>
+          <w:color w:val="800000"/>
+          <w:sz w:val="19"/>
+          <w:szCs w:val="19"/>
+        </w:rPr>
+        <w:t>div</w:t>
+      </w:r>
+      <w:r>
+        <w:rPr>
+          <w:rFonts w:ascii="Consolas" w:hAnsi="Consolas" w:cs="Consolas"/>
+          <w:color w:val="000000"/>
+          <w:sz w:val="19"/>
+          <w:szCs w:val="19"/>
+        </w:rPr>
         <w:t xml:space="preserve"> </w:t>
       </w:r>
       <w:r>
-        <w:t xml:space="preserve">and </w:t>
+        <w:rPr>
+          <w:rFonts w:ascii="Consolas" w:hAnsi="Consolas" w:cs="Consolas"/>
+          <w:color w:val="FF0000"/>
+          <w:sz w:val="19"/>
+          <w:szCs w:val="19"/>
+        </w:rPr>
+        <w:t>id</w:t>
       </w:r>
       <w:r>
         <w:rPr>
@@ -6164,52 +6556,7 @@
           <w:sz w:val="19"/>
           <w:szCs w:val="19"/>
         </w:rPr>
-        <w:t>&lt;</w:t>
-      </w:r>
-      <w:r>
-        <w:rPr>
-          <w:rFonts w:ascii="Consolas" w:hAnsi="Consolas" w:cs="Consolas"/>
-          <w:color w:val="800000"/>
-          <w:sz w:val="19"/>
-          <w:szCs w:val="19"/>
-        </w:rPr>
-        <w:t>div</w:t>
-      </w:r>
-      <w:r>
-        <w:rPr>
-          <w:rFonts w:ascii="Consolas" w:hAnsi="Consolas" w:cs="Consolas"/>
-          <w:color w:val="000000"/>
-          <w:sz w:val="19"/>
-          <w:szCs w:val="19"/>
-        </w:rPr>
-        <w:t xml:space="preserve"> </w:t>
-      </w:r>
-      <w:r>
-        <w:rPr>
-          <w:rFonts w:ascii="Consolas" w:hAnsi="Consolas" w:cs="Consolas"/>
-          <w:color w:val="FF0000"/>
-          <w:sz w:val="19"/>
-          <w:szCs w:val="19"/>
-        </w:rPr>
-        <w:t>id</w:t>
-      </w:r>
-      <w:r>
-        <w:rPr>
-          <w:rFonts w:ascii="Consolas" w:hAnsi="Consolas" w:cs="Consolas"/>
-          <w:color w:val="0000FF"/>
-          <w:sz w:val="19"/>
-          <w:szCs w:val="19"/>
-        </w:rPr>
-        <w:t>="tombiod3-footer"</w:t>
-      </w:r>
-      <w:r>
-        <w:rPr>
-          <w:rFonts w:ascii="Consolas" w:hAnsi="Consolas" w:cs="Consolas"/>
-          <w:color w:val="0000FF"/>
-          <w:sz w:val="19"/>
-          <w:szCs w:val="19"/>
-        </w:rPr>
-        <w:t xml:space="preserve">&gt; </w:t>
+        <w:t xml:space="preserve">="tombiod3-footer"&gt; </w:t>
       </w:r>
       <w:r>
         <w:t>tags</w:t>
@@ -6225,7 +6572,7 @@
       <w:pPr>
         <w:pStyle w:val="Heading3"/>
       </w:pPr>
-      <w:bookmarkStart w:id="8" w:name="_Toc497912253"/>
+      <w:bookmarkStart w:id="8" w:name="_Toc497918844"/>
       <w:r>
         <w:t>Other considerations when hosting on CMS pages</w:t>
       </w:r>
@@ -6249,10 +6596,7 @@
         <w:t>/tombiovis.css’ although some visualisations have their own CSS in their corresponding sub-folder.</w:t>
       </w:r>
       <w:r>
-        <w:t xml:space="preserve"> There is also a CSS file for the taxon selection tool that appears in a couple of the visualisations (</w:t>
-      </w:r>
-      <w:r>
-        <w:t>‘</w:t>
+        <w:t xml:space="preserve"> There is also a CSS file for the taxon selection tool that appears in a couple of the visualisations (‘</w:t>
       </w:r>
       <w:proofErr w:type="spellStart"/>
       <w:r>
@@ -6260,23 +6604,14 @@
       </w:r>
       <w:proofErr w:type="spellEnd"/>
       <w:r>
-        <w:t>/</w:t>
-      </w:r>
-      <w:r>
-        <w:t>taxonselect</w:t>
-      </w:r>
-      <w:r>
-        <w:t>.css’</w:t>
-      </w:r>
-      <w:r>
-        <w:t>)</w:t>
+        <w:t>/taxonselect.css’)</w:t>
       </w:r>
     </w:p>
     <w:p>
       <w:pPr>
         <w:pStyle w:val="Heading3"/>
       </w:pPr>
-      <w:bookmarkStart w:id="9" w:name="_Toc497912254"/>
+      <w:bookmarkStart w:id="9" w:name="_Toc497918845"/>
       <w:r>
         <w:t>Caution when deploying on CMS sites or within other frameworks</w:t>
       </w:r>
@@ -6363,7 +6698,7 @@
       <w:pPr>
         <w:pStyle w:val="Heading1"/>
       </w:pPr>
-      <w:bookmarkStart w:id="10" w:name="_Toc497912255"/>
+      <w:bookmarkStart w:id="10" w:name="_Toc497918846"/>
       <w:r>
         <w:lastRenderedPageBreak/>
         <w:t>Hosting on the Tomorrow’s Biodiversity website</w:t>
@@ -6395,7 +6730,7 @@
       <w:pPr>
         <w:pStyle w:val="Heading1"/>
       </w:pPr>
-      <w:bookmarkStart w:id="11" w:name="_Toc497912256"/>
+      <w:bookmarkStart w:id="11" w:name="_Toc497918847"/>
       <w:r>
         <w:t>Options for tailoring your deployment</w:t>
       </w:r>
@@ -7443,7 +7778,7 @@
       <w:pPr>
         <w:pStyle w:val="Heading2"/>
       </w:pPr>
-      <w:bookmarkStart w:id="12" w:name="_Toc497912257"/>
+      <w:bookmarkStart w:id="12" w:name="_Toc497918848"/>
       <w:r>
         <w:t xml:space="preserve">The </w:t>
       </w:r>
@@ -7500,7 +7835,7 @@
       <w:pPr>
         <w:pStyle w:val="Heading2"/>
       </w:pPr>
-      <w:bookmarkStart w:id="13" w:name="_Toc497912258"/>
+      <w:bookmarkStart w:id="13" w:name="_Toc497918849"/>
       <w:r>
         <w:t xml:space="preserve">The </w:t>
       </w:r>
@@ -7819,7 +8154,7 @@
       <w:pPr>
         <w:pStyle w:val="Heading2"/>
       </w:pPr>
-      <w:bookmarkStart w:id="14" w:name="_Toc497912259"/>
+      <w:bookmarkStart w:id="14" w:name="_Toc497918850"/>
       <w:r>
         <w:t xml:space="preserve">The </w:t>
       </w:r>
@@ -7844,13 +8179,7 @@
         <w:t xml:space="preserve"> This can take any of </w:t>
       </w:r>
       <w:r>
-        <w:t>the values specified in the array of visualisations (</w:t>
-      </w:r>
-      <w:r>
-        <w:t>which can be specified with the tools option</w:t>
-      </w:r>
-      <w:r>
-        <w:t xml:space="preserve">), e.g. </w:t>
+        <w:t xml:space="preserve">the values specified in the array of visualisations (which can be specified with the tools option), e.g. </w:t>
       </w:r>
       <w:r>
         <w:rPr>
@@ -7925,19 +8254,13 @@
       <w:proofErr w:type="spellEnd"/>
       <w:proofErr w:type="gramEnd"/>
       <w:r>
-        <w:t xml:space="preserve"> – displays information on the knowledge-base (</w:t>
-      </w:r>
-      <w:r>
-        <w:t xml:space="preserve">corresponds to ‘About </w:t>
+        <w:t xml:space="preserve"> – displays information on the knowledge-base (corresponds to ‘About </w:t>
       </w:r>
       <w:r>
         <w:t>the knowledge-base</w:t>
       </w:r>
       <w:r>
-        <w:t>’ item on the visualisations drop-down menu</w:t>
-      </w:r>
-      <w:r>
-        <w:t xml:space="preserve">). </w:t>
+        <w:t xml:space="preserve">’ item on the visualisations drop-down menu). </w:t>
       </w:r>
     </w:p>
     <w:p>
@@ -7956,10 +8279,7 @@
       <w:proofErr w:type="spellEnd"/>
       <w:proofErr w:type="gramEnd"/>
       <w:r>
-        <w:t xml:space="preserve"> </w:t>
-      </w:r>
-      <w:r>
-        <w:t xml:space="preserve">– displays information on the </w:t>
+        <w:t xml:space="preserve"> – displays information on the </w:t>
       </w:r>
       <w:r>
         <w:t xml:space="preserve">‘current visualisation’ </w:t>
@@ -8023,7 +8343,7 @@
       <w:pPr>
         <w:pStyle w:val="Heading2"/>
       </w:pPr>
-      <w:bookmarkStart w:id="15" w:name="_Toc497912260"/>
+      <w:bookmarkStart w:id="15" w:name="_Toc497918851"/>
       <w:r>
         <w:t xml:space="preserve">The </w:t>
       </w:r>
@@ -8114,7 +8434,7 @@
       <w:pPr>
         <w:pStyle w:val="Heading2"/>
       </w:pPr>
-      <w:bookmarkStart w:id="16" w:name="_Toc497912261"/>
+      <w:bookmarkStart w:id="16" w:name="_Toc497918852"/>
       <w:r>
         <w:t xml:space="preserve">The </w:t>
       </w:r>
@@ -8156,7 +8476,7 @@
       <w:pPr>
         <w:pStyle w:val="Heading2"/>
       </w:pPr>
-      <w:bookmarkStart w:id="17" w:name="_Toc497912262"/>
+      <w:bookmarkStart w:id="17" w:name="_Toc497918853"/>
       <w:r>
         <w:t xml:space="preserve">The </w:t>
       </w:r>
@@ -8280,7 +8600,7 @@
       <w:pPr>
         <w:pStyle w:val="Heading2"/>
       </w:pPr>
-      <w:bookmarkStart w:id="18" w:name="_Toc497912263"/>
+      <w:bookmarkStart w:id="18" w:name="_Toc497918854"/>
       <w:r>
         <w:t xml:space="preserve">The </w:t>
       </w:r>
@@ -8380,7 +8700,7 @@
       <w:pPr>
         <w:pStyle w:val="Heading2"/>
       </w:pPr>
-      <w:bookmarkStart w:id="19" w:name="_Toc497912264"/>
+      <w:bookmarkStart w:id="19" w:name="_Toc497918855"/>
       <w:r>
         <w:t xml:space="preserve">The </w:t>
       </w:r>
@@ -8411,10 +8731,7 @@
         <w:t>true</w:t>
       </w:r>
       <w:r>
-        <w:t xml:space="preserve"> if you want</w:t>
-      </w:r>
-      <w:r>
-        <w:t xml:space="preserve"> to use non-minified version of </w:t>
+        <w:t xml:space="preserve"> if you want to use non-minified version of </w:t>
       </w:r>
       <w:proofErr w:type="spellStart"/>
       <w:r>
@@ -8445,7 +8762,7 @@
       <w:pPr>
         <w:pStyle w:val="Heading2"/>
       </w:pPr>
-      <w:bookmarkStart w:id="20" w:name="_Toc497912265"/>
+      <w:bookmarkStart w:id="20" w:name="_Toc497918856"/>
       <w:r>
         <w:t xml:space="preserve">The </w:t>
       </w:r>
@@ -8454,7 +8771,7 @@
         <w:rPr>
           <w:rFonts w:ascii="Consolas" w:hAnsi="Consolas" w:cs="Consolas"/>
         </w:rPr>
-        <w:t>tombioPath</w:t>
+        <w:t>loadWait</w:t>
       </w:r>
       <w:proofErr w:type="spellEnd"/>
       <w:r>
@@ -8464,161 +8781,272 @@
     </w:p>
     <w:p>
       <w:r>
-        <w:t xml:space="preserve">This is a mandatory option! In other words you must specify this for the framework to load. It specifies the path – relative to the root folder of your website – where the core </w:t>
-      </w:r>
-      <w:proofErr w:type="spellStart"/>
-      <w:r>
-        <w:t>tombio</w:t>
-      </w:r>
-      <w:proofErr w:type="spellEnd"/>
-      <w:r>
-        <w:t xml:space="preserve"> software </w:t>
-      </w:r>
-      <w:r>
-        <w:t>is stored.</w:t>
-      </w:r>
-      <w:r>
-        <w:t xml:space="preserve"> </w:t>
-      </w:r>
-    </w:p>
-    <w:p>
-      <w:pPr>
-        <w:pStyle w:val="Heading2"/>
-      </w:pPr>
-      <w:bookmarkStart w:id="21" w:name="_Toc497912266"/>
-      <w:r>
-        <w:t xml:space="preserve">The </w:t>
-      </w:r>
-      <w:proofErr w:type="spellStart"/>
-      <w:r>
-        <w:rPr>
-          <w:rFonts w:ascii="Consolas" w:hAnsi="Consolas" w:cs="Consolas"/>
-        </w:rPr>
-        <w:t>tombioPath</w:t>
-      </w:r>
-      <w:proofErr w:type="spellEnd"/>
-      <w:r>
-        <w:t xml:space="preserve"> option</w:t>
-      </w:r>
-      <w:bookmarkEnd w:id="21"/>
-    </w:p>
-    <w:p>
-      <w:r>
-        <w:t>The second</w:t>
-      </w:r>
-      <w:r>
-        <w:t xml:space="preserve"> mandatory</w:t>
-      </w:r>
-      <w:r>
-        <w:t xml:space="preserve"> option! This indicates where the knowledge-</w:t>
-      </w:r>
-      <w:proofErr w:type="spellStart"/>
-      <w:r>
-        <w:t>base</w:t>
-      </w:r>
-      <w:proofErr w:type="spellEnd"/>
-      <w:r>
-        <w:t xml:space="preserve"> folder is located relative to the root folder of your website.</w:t>
-      </w:r>
-    </w:p>
-    <w:p>
-      <w:pPr>
-        <w:pStyle w:val="Heading1"/>
-      </w:pPr>
-      <w:bookmarkStart w:id="22" w:name="_Toc497912267"/>
-      <w:r>
-        <w:lastRenderedPageBreak/>
-        <w:t xml:space="preserve">Useful API features of the </w:t>
-      </w:r>
-      <w:proofErr w:type="spellStart"/>
-      <w:r>
-        <w:t>tombiovis</w:t>
-      </w:r>
-      <w:proofErr w:type="spellEnd"/>
-      <w:r>
-        <w:t xml:space="preserve"> object</w:t>
-      </w:r>
-      <w:bookmarkEnd w:id="22"/>
-    </w:p>
-    <w:p>
-      <w:r>
-        <w:t xml:space="preserve">As of version 1.6.0 there </w:t>
-      </w:r>
-      <w:r>
-        <w:t xml:space="preserve">is an </w:t>
-      </w:r>
-      <w:r>
-        <w:t>API (Application Programmers Interface)</w:t>
-      </w:r>
-      <w:r>
-        <w:t xml:space="preserve"> element</w:t>
-      </w:r>
-      <w:r>
-        <w:t xml:space="preserve"> </w:t>
-      </w:r>
-      <w:r>
-        <w:t xml:space="preserve">on the </w:t>
-      </w:r>
-      <w:proofErr w:type="spellStart"/>
-      <w:r>
-        <w:t>tombiovis</w:t>
-      </w:r>
-      <w:proofErr w:type="spellEnd"/>
-      <w:r>
-        <w:t xml:space="preserve"> object that allows </w:t>
-      </w:r>
-      <w:r>
-        <w:t>you to switch between visualisations without using the default visualisation drop-down list.</w:t>
-      </w:r>
-      <w:r>
-        <w:t xml:space="preserve"> This is useful if, for example, you are implementing the visualisation within the framework of a wider website and you want that website’s GUI to be able to change the visualisation tool.</w:t>
-      </w:r>
-    </w:p>
-    <w:p>
-      <w:pPr>
-        <w:rPr>
-          <w:rFonts w:ascii="Consolas" w:hAnsi="Consolas" w:cs="Consolas"/>
-          <w:color w:val="000000"/>
-          <w:sz w:val="19"/>
-          <w:szCs w:val="19"/>
-        </w:rPr>
-      </w:pPr>
-      <w:r>
-        <w:t xml:space="preserve">The single API call currently available is: </w:t>
+        <w:t xml:space="preserve">Set this option to </w:t>
+      </w:r>
+      <w:r>
+        <w:rPr>
+          <w:rFonts w:ascii="Consolas" w:hAnsi="Consolas" w:cs="Consolas"/>
+          <w:color w:val="0000FF"/>
+          <w:sz w:val="19"/>
+          <w:szCs w:val="19"/>
+        </w:rPr>
+        <w:t>true</w:t>
+      </w:r>
+      <w:r>
+        <w:t xml:space="preserve"> if you want to instruct the load.js module to defer execution, after loading, until instructed (by the </w:t>
       </w:r>
       <w:proofErr w:type="spellStart"/>
       <w:proofErr w:type="gramStart"/>
       <w:r>
         <w:rPr>
-          <w:rFonts w:ascii="Consolas" w:hAnsi="Consolas" w:cs="Consolas"/>
-          <w:color w:val="000000"/>
-          <w:sz w:val="19"/>
-          <w:szCs w:val="19"/>
-        </w:rPr>
-        <w:t>tomb</w:t>
-      </w:r>
-      <w:r>
-        <w:rPr>
-          <w:rFonts w:ascii="Consolas" w:hAnsi="Consolas" w:cs="Consolas"/>
-          <w:color w:val="000000"/>
-          <w:sz w:val="19"/>
-          <w:szCs w:val="19"/>
-        </w:rPr>
-        <w:t>iovis.visChanged</w:t>
+          <w:rFonts w:ascii="Courier New" w:hAnsi="Courier New" w:cs="Courier New"/>
+        </w:rPr>
+        <w:t>tombiovis.startLoad</w:t>
       </w:r>
       <w:proofErr w:type="spellEnd"/>
       <w:r>
         <w:rPr>
-          <w:rFonts w:ascii="Consolas" w:hAnsi="Consolas" w:cs="Consolas"/>
-          <w:color w:val="000000"/>
-          <w:sz w:val="19"/>
-          <w:szCs w:val="19"/>
+          <w:rFonts w:ascii="Courier New" w:hAnsi="Courier New" w:cs="Courier New"/>
         </w:rPr>
         <w:t>(</w:t>
       </w:r>
       <w:proofErr w:type="gramEnd"/>
       <w:r>
         <w:rPr>
+          <w:rFonts w:ascii="Courier New" w:hAnsi="Courier New" w:cs="Courier New"/>
+        </w:rPr>
+        <w:t>)</w:t>
+      </w:r>
+      <w:r>
+        <w:t xml:space="preserve"> API call). This enables hosting pages to load without the overhead of loading and initialising the framework until required. (This option is not illustrated in the vis.html example page.)</w:t>
+      </w:r>
+    </w:p>
+    <w:p>
+      <w:pPr>
+        <w:pStyle w:val="Heading2"/>
+      </w:pPr>
+      <w:bookmarkStart w:id="21" w:name="_Toc497918857"/>
+      <w:r>
+        <w:t xml:space="preserve">The </w:t>
+      </w:r>
+      <w:proofErr w:type="spellStart"/>
+      <w:r>
+        <w:rPr>
+          <w:rFonts w:ascii="Consolas" w:hAnsi="Consolas" w:cs="Consolas"/>
+        </w:rPr>
+        <w:t>tombioPath</w:t>
+      </w:r>
+      <w:proofErr w:type="spellEnd"/>
+      <w:r>
+        <w:t xml:space="preserve"> option</w:t>
+      </w:r>
+      <w:bookmarkEnd w:id="21"/>
+    </w:p>
+    <w:p>
+      <w:r>
+        <w:t xml:space="preserve">This is a mandatory option! In other words you must specify this for the framework to load. It specifies the path – relative to the root folder of your website – where the core </w:t>
+      </w:r>
+      <w:proofErr w:type="spellStart"/>
+      <w:r>
+        <w:t>tombio</w:t>
+      </w:r>
+      <w:proofErr w:type="spellEnd"/>
+      <w:r>
+        <w:t xml:space="preserve"> software </w:t>
+      </w:r>
+      <w:r>
+        <w:t>is stored.</w:t>
+      </w:r>
+      <w:r>
+        <w:t xml:space="preserve"> </w:t>
+      </w:r>
+    </w:p>
+    <w:p>
+      <w:pPr>
+        <w:pStyle w:val="Heading2"/>
+      </w:pPr>
+      <w:bookmarkStart w:id="22" w:name="_Toc497918858"/>
+      <w:r>
+        <w:lastRenderedPageBreak/>
+        <w:t xml:space="preserve">The </w:t>
+      </w:r>
+      <w:proofErr w:type="spellStart"/>
+      <w:r>
+        <w:rPr>
+          <w:rFonts w:ascii="Consolas" w:hAnsi="Consolas" w:cs="Consolas"/>
+        </w:rPr>
+        <w:t>tombioPath</w:t>
+      </w:r>
+      <w:proofErr w:type="spellEnd"/>
+      <w:r>
+        <w:t xml:space="preserve"> option</w:t>
+      </w:r>
+      <w:bookmarkEnd w:id="22"/>
+    </w:p>
+    <w:p>
+      <w:r>
+        <w:t>The second mandatory option! This indicates where the knowledge-</w:t>
+      </w:r>
+      <w:proofErr w:type="spellStart"/>
+      <w:r>
+        <w:t>base</w:t>
+      </w:r>
+      <w:proofErr w:type="spellEnd"/>
+      <w:r>
+        <w:t xml:space="preserve"> folder is located relative to the root folder of your website.</w:t>
+      </w:r>
+    </w:p>
+    <w:p>
+      <w:pPr>
+        <w:pStyle w:val="Heading2"/>
+      </w:pPr>
+      <w:bookmarkStart w:id="23" w:name="_Toc497918859"/>
+      <w:r>
+        <w:t xml:space="preserve">The </w:t>
+      </w:r>
+      <w:proofErr w:type="spellStart"/>
+      <w:r>
+        <w:rPr>
+          <w:rFonts w:ascii="Consolas" w:hAnsi="Consolas" w:cs="Consolas"/>
+        </w:rPr>
+        <w:t>loadCallback</w:t>
+      </w:r>
+      <w:proofErr w:type="spellEnd"/>
+      <w:r>
+        <w:t xml:space="preserve"> option</w:t>
+      </w:r>
+      <w:bookmarkEnd w:id="23"/>
+    </w:p>
+    <w:p>
+      <w:r>
+        <w:t xml:space="preserve">You can use the </w:t>
+      </w:r>
+      <w:proofErr w:type="spellStart"/>
+      <w:r>
+        <w:t>loadCallback</w:t>
+      </w:r>
+      <w:proofErr w:type="spellEnd"/>
+      <w:r>
+        <w:t xml:space="preserve"> option to specify a </w:t>
+      </w:r>
+      <w:proofErr w:type="spellStart"/>
+      <w:r>
+        <w:t>callback</w:t>
+      </w:r>
+      <w:proofErr w:type="spellEnd"/>
+      <w:r>
+        <w:t xml:space="preserve"> function that will be called when the main </w:t>
+      </w:r>
+      <w:proofErr w:type="spellStart"/>
+      <w:r>
+        <w:t>tombiovis</w:t>
+      </w:r>
+      <w:proofErr w:type="spellEnd"/>
+      <w:r>
+        <w:t xml:space="preserve"> modules are loaded (but before any particular tools is loaded).</w:t>
+      </w:r>
+      <w:r>
+        <w:t xml:space="preserve"> (This option is not illustrated in the vis.html example page.)</w:t>
+      </w:r>
+    </w:p>
+    <w:p>
+      <w:pPr>
+        <w:pStyle w:val="Heading1"/>
+      </w:pPr>
+      <w:bookmarkStart w:id="24" w:name="_Toc497918860"/>
+      <w:r>
+        <w:t xml:space="preserve">API features of the </w:t>
+      </w:r>
+      <w:proofErr w:type="spellStart"/>
+      <w:r>
+        <w:t>tombiovis</w:t>
+      </w:r>
+      <w:proofErr w:type="spellEnd"/>
+      <w:r>
+        <w:t xml:space="preserve"> object</w:t>
+      </w:r>
+      <w:bookmarkEnd w:id="24"/>
+    </w:p>
+    <w:p>
+      <w:pPr>
+        <w:pStyle w:val="Heading2"/>
+      </w:pPr>
+      <w:bookmarkStart w:id="25" w:name="_Toc497918861"/>
+      <w:r>
+        <w:t>Switching tool</w:t>
+      </w:r>
+      <w:bookmarkEnd w:id="25"/>
+    </w:p>
+    <w:p>
+      <w:r>
+        <w:t xml:space="preserve">As of version 1.6.0 there </w:t>
+      </w:r>
+      <w:r>
+        <w:t xml:space="preserve">is an </w:t>
+      </w:r>
+      <w:r>
+        <w:t>API (Application Programmers Interface)</w:t>
+      </w:r>
+      <w:r>
+        <w:t xml:space="preserve"> element</w:t>
+      </w:r>
+      <w:r>
+        <w:t xml:space="preserve"> </w:t>
+      </w:r>
+      <w:r>
+        <w:t xml:space="preserve">on the </w:t>
+      </w:r>
+      <w:proofErr w:type="spellStart"/>
+      <w:r>
+        <w:t>tombiovis</w:t>
+      </w:r>
+      <w:proofErr w:type="spellEnd"/>
+      <w:r>
+        <w:t xml:space="preserve"> object that allows </w:t>
+      </w:r>
+      <w:r>
+        <w:t>you to switch between visualisations without using the default visualisation drop-down list.</w:t>
+      </w:r>
+      <w:r>
+        <w:t xml:space="preserve"> This is useful if, for example, you are implementing the visualisation within the framework of a wider website and you want that website’s GUI to be able to change the visualisation tool.</w:t>
+      </w:r>
+    </w:p>
+    <w:p>
+      <w:pPr>
+        <w:rPr>
+          <w:rFonts w:ascii="Consolas" w:hAnsi="Consolas" w:cs="Consolas"/>
+          <w:color w:val="000000"/>
+          <w:sz w:val="19"/>
+          <w:szCs w:val="19"/>
+        </w:rPr>
+      </w:pPr>
+      <w:r>
+        <w:t xml:space="preserve">The single API call currently available is: </w:t>
+      </w:r>
+      <w:proofErr w:type="spellStart"/>
+      <w:proofErr w:type="gramStart"/>
+      <w:r>
+        <w:rPr>
+          <w:rFonts w:ascii="Consolas" w:hAnsi="Consolas" w:cs="Consolas"/>
+          <w:color w:val="000000"/>
+          <w:sz w:val="19"/>
+          <w:szCs w:val="19"/>
+        </w:rPr>
+        <w:t>tombiovis.visChanged</w:t>
+      </w:r>
+      <w:proofErr w:type="spellEnd"/>
+      <w:r>
+        <w:rPr>
+          <w:rFonts w:ascii="Consolas" w:hAnsi="Consolas" w:cs="Consolas"/>
+          <w:color w:val="000000"/>
+          <w:sz w:val="19"/>
+          <w:szCs w:val="19"/>
+        </w:rPr>
+        <w:t>(</w:t>
+      </w:r>
+      <w:proofErr w:type="gramEnd"/>
+      <w:r>
+        <w:rPr>
           <w:rFonts w:ascii="Consolas" w:hAnsi="Consolas" w:cs="Consolas"/>
           <w:color w:val="000000"/>
           <w:sz w:val="19"/>
@@ -8671,10 +9099,7 @@
       </w:r>
       <w:proofErr w:type="spellEnd"/>
       <w:r>
-        <w:t xml:space="preserve"> top-level option described in the previous section. The optional second argument is required if you are using either of the values </w:t>
-      </w:r>
-      <w:r>
-        <w:t>‘</w:t>
+        <w:t xml:space="preserve"> top-level option described in the previous section. The optional second argument is required if you are using either of the values ‘</w:t>
       </w:r>
       <w:proofErr w:type="spellStart"/>
       <w:r>
@@ -8682,13 +9107,7 @@
       </w:r>
       <w:proofErr w:type="spellEnd"/>
       <w:r>
-        <w:t>’</w:t>
-      </w:r>
-      <w:r>
-        <w:t xml:space="preserve"> or</w:t>
-      </w:r>
-      <w:r>
-        <w:t xml:space="preserve"> ‘</w:t>
+        <w:t>’ or ‘</w:t>
       </w:r>
       <w:proofErr w:type="spellStart"/>
       <w:r>
@@ -8696,10 +9115,7 @@
       </w:r>
       <w:proofErr w:type="spellEnd"/>
       <w:r>
-        <w:t>’</w:t>
-      </w:r>
-      <w:r>
-        <w:t xml:space="preserve"> for the first parameter and it is directly equivalent to the </w:t>
+        <w:t xml:space="preserve">’ for the first parameter and it is directly equivalent to the </w:t>
       </w:r>
       <w:proofErr w:type="spellStart"/>
       <w:r>
@@ -8712,13 +9128,82 @@
     </w:p>
     <w:p>
       <w:pPr>
+        <w:pStyle w:val="Heading2"/>
+      </w:pPr>
+      <w:bookmarkStart w:id="26" w:name="_Toc497918862"/>
+      <w:r>
+        <w:t xml:space="preserve">Starting </w:t>
+      </w:r>
+      <w:proofErr w:type="spellStart"/>
+      <w:r>
+        <w:t>tombiovis</w:t>
+      </w:r>
+      <w:proofErr w:type="spellEnd"/>
+      <w:r>
+        <w:t xml:space="preserve"> load</w:t>
+      </w:r>
+      <w:bookmarkEnd w:id="26"/>
+    </w:p>
+    <w:p>
+      <w:r>
+        <w:t xml:space="preserve">When the top-level option </w:t>
+      </w:r>
+      <w:proofErr w:type="spellStart"/>
+      <w:r>
+        <w:t>loadWait</w:t>
+      </w:r>
+      <w:proofErr w:type="spellEnd"/>
+      <w:r>
+        <w:t xml:space="preserve"> is set to </w:t>
+      </w:r>
+      <w:r>
+        <w:rPr>
+          <w:rFonts w:ascii="Consolas" w:hAnsi="Consolas" w:cs="Consolas"/>
+          <w:color w:val="0000FF"/>
+          <w:sz w:val="19"/>
+          <w:szCs w:val="19"/>
+        </w:rPr>
+        <w:t>true</w:t>
+      </w:r>
+      <w:r>
+        <w:t xml:space="preserve"> the load.js module will not automatically load the rest of the </w:t>
+      </w:r>
+      <w:proofErr w:type="spellStart"/>
+      <w:r>
+        <w:t>tombiovis</w:t>
+      </w:r>
+      <w:proofErr w:type="spellEnd"/>
+      <w:r>
+        <w:t xml:space="preserve"> framework. When this is the case, you need to start the load by making the following API call:</w:t>
+      </w:r>
+    </w:p>
+    <w:p>
+      <w:proofErr w:type="spellStart"/>
+      <w:proofErr w:type="gramStart"/>
+      <w:r>
+        <w:rPr>
+          <w:rFonts w:ascii="Courier New" w:hAnsi="Courier New" w:cs="Courier New"/>
+        </w:rPr>
+        <w:t>tombiovis.startLoad</w:t>
+      </w:r>
+      <w:proofErr w:type="spellEnd"/>
+      <w:r>
+        <w:rPr>
+          <w:rFonts w:ascii="Courier New" w:hAnsi="Courier New" w:cs="Courier New"/>
+        </w:rPr>
+        <w:t>()</w:t>
+      </w:r>
+      <w:proofErr w:type="gramEnd"/>
+    </w:p>
+    <w:p>
+      <w:pPr>
         <w:pStyle w:val="Heading1"/>
       </w:pPr>
-      <w:bookmarkStart w:id="23" w:name="_Toc497912268"/>
+      <w:bookmarkStart w:id="27" w:name="_Toc497918863"/>
       <w:r>
         <w:t>URL parameters</w:t>
       </w:r>
-      <w:bookmarkEnd w:id="23"/>
+      <w:bookmarkEnd w:id="27"/>
     </w:p>
     <w:p>
       <w:r>
@@ -8829,6 +9314,7 @@
     </w:p>
     <w:p>
       <w:r>
+        <w:lastRenderedPageBreak/>
         <w:t xml:space="preserve">This is starting the page vis.html with the ‘vis4’ (full details) visualisation and the taxon ‘Milk Chocolate Digestive’ selected. Furthermore it is reselecting the very image and text files and display options selected when the URL was created. You can use URLs created in this way to create links to specific visualisations that are displaying exactly what you want people to see. </w:t>
       </w:r>
     </w:p>
@@ -8891,7 +9377,6 @@
         <w:docPartUnique/>
       </w:docPartObj>
     </w:sdtPr>
-    <w:sdtEndPr/>
     <w:sdtContent>
       <w:sdt>
         <w:sdtPr>
@@ -8901,7 +9386,6 @@
             <w:docPartUnique/>
           </w:docPartObj>
         </w:sdtPr>
-        <w:sdtEndPr/>
         <w:sdtContent>
           <w:p>
             <w:pPr>
@@ -8978,7 +9462,7 @@
                 <w:b/>
                 <w:noProof/>
               </w:rPr>
-              <w:t>10</w:t>
+              <w:t>11</w:t>
             </w:r>
             <w:r>
               <w:rPr>
@@ -9101,10 +9585,7 @@
       </w:drawing>
     </w:r>
     <w:r>
-      <w:t xml:space="preserve">This version edited: </w:t>
-    </w:r>
-    <w:r>
-      <w:t>8</w:t>
+      <w:t>This version edited: 8</w:t>
     </w:r>
     <w:r>
       <w:rPr>
@@ -9113,22 +9594,7 @@
       <w:t>th</w:t>
     </w:r>
     <w:r>
-      <w:t xml:space="preserve"> </w:t>
-    </w:r>
-    <w:r>
-      <w:t>November</w:t>
-    </w:r>
-    <w:r>
-      <w:t xml:space="preserve"> </w:t>
-    </w:r>
-    <w:r>
-      <w:t>201</w:t>
-    </w:r>
-    <w:r>
-      <w:t>7</w:t>
-    </w:r>
-    <w:r>
-      <w:t xml:space="preserve">                                 </w:t>
+      <w:t xml:space="preserve"> November 2017                                 </w:t>
     </w:r>
   </w:p>
 </w:hdr>
@@ -12605,6 +13071,7 @@
   <w:style w:type="character" w:default="1" w:styleId="DefaultParagraphFont">
     <w:name w:val="Default Paragraph Font"/>
     <w:uiPriority w:val="1"/>
+    <w:semiHidden/>
     <w:unhideWhenUsed/>
   </w:style>
   <w:style w:type="table" w:default="1" w:styleId="TableNormal">
@@ -13541,7 +14008,7 @@
 </file>
 
 <file path=customXml/itemProps1.xml><?xml version="1.0" encoding="utf-8"?>
-<ds:datastoreItem xmlns:ds="http://schemas.openxmlformats.org/officeDocument/2006/customXml" ds:itemID="{20798E53-AC7D-4649-BADC-F3000FFB18CA}">
+<ds:datastoreItem xmlns:ds="http://schemas.openxmlformats.org/officeDocument/2006/customXml" ds:itemID="{C5211FBB-547E-46E0-91DA-7A39D58080CA}">
   <ds:schemaRefs>
     <ds:schemaRef ds:uri="http://schemas.openxmlformats.org/officeDocument/2006/bibliography"/>
   </ds:schemaRefs>

</xml_diff>

<commit_message>
Comit for release 1.8.2 which includes modifications to load.css and addition of site.css to ease local deployment issues, particularly on CMS. Updated deployment document and added visEarthworm help. Updated html test pages.
</commit_message>
<xml_diff>
--- a/documentation/Deploying your visualisations.docx
+++ b/documentation/Deploying your visualisations.docx
@@ -341,7 +341,7 @@
           </mc:Choice>
           <mc:Fallback>
             <w:pict>
-              <v:shapetype id="_x0000_t202" coordsize="21600,21600" o:spt="202" path="m,l,21600r21600,l21600,xe">
+              <v:shapetype w14:anchorId="6E4BAB7B" id="_x0000_t202" coordsize="21600,21600" o:spt="202" path="m,l,21600r21600,l21600,xe">
                 <v:stroke joinstyle="miter"/>
                 <v:path gradientshapeok="t" o:connecttype="rect"/>
               </v:shapetype>
@@ -516,12 +516,9 @@
     <w:p>
       <w:pPr>
         <w:sectPr>
-          <w:headerReference w:type="even" r:id="rId9"/>
-          <w:headerReference w:type="default" r:id="rId10"/>
-          <w:footerReference w:type="even" r:id="rId11"/>
-          <w:footerReference w:type="default" r:id="rId12"/>
-          <w:headerReference w:type="first" r:id="rId13"/>
-          <w:footerReference w:type="first" r:id="rId14"/>
+          <w:headerReference w:type="default" r:id="rId9"/>
+          <w:footerReference w:type="default" r:id="rId10"/>
+          <w:headerReference w:type="first" r:id="rId11"/>
           <w:pgSz w:w="11906" w:h="16838"/>
           <w:pgMar w:top="1440" w:right="1440" w:bottom="1440" w:left="1440" w:header="708" w:footer="708" w:gutter="0"/>
           <w:cols w:space="708"/>
@@ -529,7 +526,7 @@
         </w:sectPr>
       </w:pPr>
     </w:p>
-    <w:bookmarkStart w:id="0" w:name="_Toc528167609" w:displacedByCustomXml="next"/>
+    <w:bookmarkStart w:id="0" w:name="_Toc529976897" w:displacedByCustomXml="next"/>
     <w:bookmarkStart w:id="1" w:name="_Ref395180622" w:displacedByCustomXml="next"/>
     <w:sdt>
       <w:sdtPr>
@@ -547,7 +544,6 @@
           <w:docPartUnique/>
         </w:docPartObj>
       </w:sdtPr>
-      <w:sdtEndPr/>
       <w:sdtContent>
         <w:p>
           <w:pPr>
@@ -580,13 +576,145 @@
           <w:r>
             <w:fldChar w:fldCharType="separate"/>
           </w:r>
-          <w:hyperlink w:anchor="_Toc528167609" w:history="1">
+          <w:bookmarkStart w:id="2" w:name="_GoBack"/>
+          <w:bookmarkEnd w:id="2"/>
+          <w:r>
+            <w:rPr>
+              <w:rStyle w:val="Hyperlink"/>
+              <w:noProof/>
+            </w:rPr>
+            <w:fldChar w:fldCharType="begin"/>
+          </w:r>
+          <w:r>
+            <w:rPr>
+              <w:rStyle w:val="Hyperlink"/>
+              <w:noProof/>
+            </w:rPr>
+            <w:instrText xml:space="preserve"> </w:instrText>
+          </w:r>
+          <w:r>
+            <w:rPr>
+              <w:noProof/>
+            </w:rPr>
+            <w:instrText>HYPERLINK \l "_Toc529976897"</w:instrText>
+          </w:r>
+          <w:r>
+            <w:rPr>
+              <w:rStyle w:val="Hyperlink"/>
+              <w:noProof/>
+            </w:rPr>
+            <w:instrText xml:space="preserve"> </w:instrText>
+          </w:r>
+          <w:r>
+            <w:rPr>
+              <w:rStyle w:val="Hyperlink"/>
+              <w:noProof/>
+            </w:rPr>
+          </w:r>
+          <w:r>
+            <w:rPr>
+              <w:rStyle w:val="Hyperlink"/>
+              <w:noProof/>
+            </w:rPr>
+            <w:fldChar w:fldCharType="separate"/>
+          </w:r>
+          <w:r>
+            <w:rPr>
+              <w:rStyle w:val="Hyperlink"/>
+              <w:noProof/>
+            </w:rPr>
+            <w:t>1</w:t>
+          </w:r>
+          <w:r>
+            <w:rPr>
+              <w:rFonts w:eastAsiaTheme="minorEastAsia"/>
+              <w:noProof/>
+              <w:lang w:eastAsia="en-GB"/>
+            </w:rPr>
+            <w:tab/>
+          </w:r>
+          <w:r>
+            <w:rPr>
+              <w:rStyle w:val="Hyperlink"/>
+              <w:noProof/>
+            </w:rPr>
+            <w:t>Contents</w:t>
+          </w:r>
+          <w:r>
+            <w:rPr>
+              <w:noProof/>
+              <w:webHidden/>
+            </w:rPr>
+            <w:tab/>
+          </w:r>
+          <w:r>
+            <w:rPr>
+              <w:noProof/>
+              <w:webHidden/>
+            </w:rPr>
+            <w:fldChar w:fldCharType="begin"/>
+          </w:r>
+          <w:r>
+            <w:rPr>
+              <w:noProof/>
+              <w:webHidden/>
+            </w:rPr>
+            <w:instrText xml:space="preserve"> PAGEREF _Toc529976897 \h </w:instrText>
+          </w:r>
+          <w:r>
+            <w:rPr>
+              <w:noProof/>
+              <w:webHidden/>
+            </w:rPr>
+          </w:r>
+          <w:r>
+            <w:rPr>
+              <w:noProof/>
+              <w:webHidden/>
+            </w:rPr>
+            <w:fldChar w:fldCharType="separate"/>
+          </w:r>
+          <w:r>
+            <w:rPr>
+              <w:noProof/>
+              <w:webHidden/>
+            </w:rPr>
+            <w:t>2</w:t>
+          </w:r>
+          <w:r>
+            <w:rPr>
+              <w:noProof/>
+              <w:webHidden/>
+            </w:rPr>
+            <w:fldChar w:fldCharType="end"/>
+          </w:r>
+          <w:r>
+            <w:rPr>
+              <w:rStyle w:val="Hyperlink"/>
+              <w:noProof/>
+            </w:rPr>
+            <w:fldChar w:fldCharType="end"/>
+          </w:r>
+        </w:p>
+        <w:p>
+          <w:pPr>
+            <w:pStyle w:val="TOC1"/>
+            <w:tabs>
+              <w:tab w:val="left" w:pos="440"/>
+            </w:tabs>
+            <w:rPr>
+              <w:rFonts w:eastAsiaTheme="minorEastAsia"/>
+              <w:noProof/>
+              <w:lang w:eastAsia="en-GB"/>
+            </w:rPr>
+          </w:pPr>
+          <w:hyperlink w:anchor="_Toc529976898" w:history="1">
             <w:r>
               <w:rPr>
                 <w:rStyle w:val="Hyperlink"/>
                 <w:noProof/>
               </w:rPr>
-              <w:t>1</w:t>
+              <w:t>2</w:t>
             </w:r>
             <w:r>
               <w:rPr>
@@ -601,7 +729,7 @@
                 <w:rStyle w:val="Hyperlink"/>
                 <w:noProof/>
               </w:rPr>
-              <w:t>Contents</w:t>
+              <w:t>Introduction</w:t>
             </w:r>
             <w:r>
               <w:rPr>
@@ -622,7 +750,7 @@
                 <w:noProof/>
                 <w:webHidden/>
               </w:rPr>
-              <w:instrText xml:space="preserve"> PAGEREF _Toc528167609 \h </w:instrText>
+              <w:instrText xml:space="preserve"> PAGEREF _Toc529976898 \h </w:instrText>
             </w:r>
             <w:r>
               <w:rPr>
@@ -642,7 +770,7 @@
                 <w:noProof/>
                 <w:webHidden/>
               </w:rPr>
-              <w:t>2</w:t>
+              <w:t>4</w:t>
             </w:r>
             <w:r>
               <w:rPr>
@@ -665,13 +793,13 @@
               <w:lang w:eastAsia="en-GB"/>
             </w:rPr>
           </w:pPr>
-          <w:hyperlink w:anchor="_Toc528167610" w:history="1">
+          <w:hyperlink w:anchor="_Toc529976899" w:history="1">
             <w:r>
               <w:rPr>
                 <w:rStyle w:val="Hyperlink"/>
                 <w:noProof/>
               </w:rPr>
-              <w:t>2</w:t>
+              <w:t>3</w:t>
             </w:r>
             <w:r>
               <w:rPr>
@@ -686,7 +814,7 @@
                 <w:rStyle w:val="Hyperlink"/>
                 <w:noProof/>
               </w:rPr>
-              <w:t>Introduction</w:t>
+              <w:t>Sharing by copying between computers</w:t>
             </w:r>
             <w:r>
               <w:rPr>
@@ -707,7 +835,7 @@
                 <w:noProof/>
                 <w:webHidden/>
               </w:rPr>
-              <w:instrText xml:space="preserve"> PAGEREF _Toc528167610 \h </w:instrText>
+              <w:instrText xml:space="preserve"> PAGEREF _Toc529976899 \h </w:instrText>
             </w:r>
             <w:r>
               <w:rPr>
@@ -750,13 +878,13 @@
               <w:lang w:eastAsia="en-GB"/>
             </w:rPr>
           </w:pPr>
-          <w:hyperlink w:anchor="_Toc528167611" w:history="1">
+          <w:hyperlink w:anchor="_Toc529976900" w:history="1">
             <w:r>
               <w:rPr>
                 <w:rStyle w:val="Hyperlink"/>
                 <w:noProof/>
               </w:rPr>
-              <w:t>3</w:t>
+              <w:t>4</w:t>
             </w:r>
             <w:r>
               <w:rPr>
@@ -771,7 +899,7 @@
                 <w:rStyle w:val="Hyperlink"/>
                 <w:noProof/>
               </w:rPr>
-              <w:t>Sharing by copying between computers</w:t>
+              <w:t>Deploying to a website</w:t>
             </w:r>
             <w:r>
               <w:rPr>
@@ -792,92 +920,7 @@
                 <w:noProof/>
                 <w:webHidden/>
               </w:rPr>
-              <w:instrText xml:space="preserve"> PAGEREF _Toc528167611 \h </w:instrText>
-            </w:r>
-            <w:r>
-              <w:rPr>
-                <w:noProof/>
-                <w:webHidden/>
-              </w:rPr>
-            </w:r>
-            <w:r>
-              <w:rPr>
-                <w:noProof/>
-                <w:webHidden/>
-              </w:rPr>
-              <w:fldChar w:fldCharType="separate"/>
-            </w:r>
-            <w:r>
-              <w:rPr>
-                <w:noProof/>
-                <w:webHidden/>
-              </w:rPr>
-              <w:t>4</w:t>
-            </w:r>
-            <w:r>
-              <w:rPr>
-                <w:noProof/>
-                <w:webHidden/>
-              </w:rPr>
-              <w:fldChar w:fldCharType="end"/>
-            </w:r>
-          </w:hyperlink>
-        </w:p>
-        <w:p>
-          <w:pPr>
-            <w:pStyle w:val="TOC1"/>
-            <w:tabs>
-              <w:tab w:val="left" w:pos="440"/>
-            </w:tabs>
-            <w:rPr>
-              <w:rFonts w:eastAsiaTheme="minorEastAsia"/>
-              <w:noProof/>
-              <w:lang w:eastAsia="en-GB"/>
-            </w:rPr>
-          </w:pPr>
-          <w:hyperlink w:anchor="_Toc528167612" w:history="1">
-            <w:r>
-              <w:rPr>
-                <w:rStyle w:val="Hyperlink"/>
-                <w:noProof/>
-              </w:rPr>
-              <w:t>4</w:t>
-            </w:r>
-            <w:r>
-              <w:rPr>
-                <w:rFonts w:eastAsiaTheme="minorEastAsia"/>
-                <w:noProof/>
-                <w:lang w:eastAsia="en-GB"/>
-              </w:rPr>
-              <w:tab/>
-            </w:r>
-            <w:r>
-              <w:rPr>
-                <w:rStyle w:val="Hyperlink"/>
-                <w:noProof/>
-              </w:rPr>
-              <w:t>Deploying to a website</w:t>
-            </w:r>
-            <w:r>
-              <w:rPr>
-                <w:noProof/>
-                <w:webHidden/>
-              </w:rPr>
-              <w:tab/>
-            </w:r>
-            <w:r>
-              <w:rPr>
-                <w:noProof/>
-                <w:webHidden/>
-              </w:rPr>
-              <w:fldChar w:fldCharType="begin"/>
-            </w:r>
-            <w:r>
-              <w:rPr>
-                <w:noProof/>
-                <w:webHidden/>
-              </w:rPr>
-              <w:instrText xml:space="preserve"> PAGEREF _Toc528167612 \h </w:instrText>
+              <w:instrText xml:space="preserve"> PAGEREF _Toc529976900 \h </w:instrText>
             </w:r>
             <w:r>
               <w:rPr>
@@ -921,7 +964,7 @@
               <w:lang w:eastAsia="en-GB"/>
             </w:rPr>
           </w:pPr>
-          <w:hyperlink w:anchor="_Toc528167613" w:history="1">
+          <w:hyperlink w:anchor="_Toc529976901" w:history="1">
             <w:r>
               <w:rPr>
                 <w:rStyle w:val="Hyperlink"/>
@@ -963,7 +1006,7 @@
                 <w:noProof/>
                 <w:webHidden/>
               </w:rPr>
-              <w:instrText xml:space="preserve"> PAGEREF _Toc528167613 \h </w:instrText>
+              <w:instrText xml:space="preserve"> PAGEREF _Toc529976901 \h </w:instrText>
             </w:r>
             <w:r>
               <w:rPr>
@@ -1007,7 +1050,7 @@
               <w:lang w:eastAsia="en-GB"/>
             </w:rPr>
           </w:pPr>
-          <w:hyperlink w:anchor="_Toc528167614" w:history="1">
+          <w:hyperlink w:anchor="_Toc529976902" w:history="1">
             <w:r>
               <w:rPr>
                 <w:rStyle w:val="Hyperlink"/>
@@ -1049,7 +1092,7 @@
                 <w:noProof/>
                 <w:webHidden/>
               </w:rPr>
-              <w:instrText xml:space="preserve"> PAGEREF _Toc528167614 \h </w:instrText>
+              <w:instrText xml:space="preserve"> PAGEREF _Toc529976902 \h </w:instrText>
             </w:r>
             <w:r>
               <w:rPr>
@@ -1093,7 +1136,7 @@
               <w:lang w:eastAsia="en-GB"/>
             </w:rPr>
           </w:pPr>
-          <w:hyperlink w:anchor="_Toc528167615" w:history="1">
+          <w:hyperlink w:anchor="_Toc529976903" w:history="1">
             <w:r>
               <w:rPr>
                 <w:rStyle w:val="Hyperlink"/>
@@ -1135,7 +1178,7 @@
                 <w:noProof/>
                 <w:webHidden/>
               </w:rPr>
-              <w:instrText xml:space="preserve"> PAGEREF _Toc528167615 \h </w:instrText>
+              <w:instrText xml:space="preserve"> PAGEREF _Toc529976903 \h </w:instrText>
             </w:r>
             <w:r>
               <w:rPr>
@@ -1179,7 +1222,7 @@
               <w:lang w:eastAsia="en-GB"/>
             </w:rPr>
           </w:pPr>
-          <w:hyperlink w:anchor="_Toc528167616" w:history="1">
+          <w:hyperlink w:anchor="_Toc529976904" w:history="1">
             <w:r>
               <w:rPr>
                 <w:rStyle w:val="Hyperlink"/>
@@ -1221,7 +1264,7 @@
                 <w:noProof/>
                 <w:webHidden/>
               </w:rPr>
-              <w:instrText xml:space="preserve"> PAGEREF _Toc528167616 \h </w:instrText>
+              <w:instrText xml:space="preserve"> PAGEREF _Toc529976904 \h </w:instrText>
             </w:r>
             <w:r>
               <w:rPr>
@@ -1265,7 +1308,7 @@
               <w:lang w:eastAsia="en-GB"/>
             </w:rPr>
           </w:pPr>
-          <w:hyperlink w:anchor="_Toc528167617" w:history="1">
+          <w:hyperlink w:anchor="_Toc529976905" w:history="1">
             <w:r>
               <w:rPr>
                 <w:rStyle w:val="Hyperlink"/>
@@ -1307,7 +1350,7 @@
                 <w:noProof/>
                 <w:webHidden/>
               </w:rPr>
-              <w:instrText xml:space="preserve"> PAGEREF _Toc528167617 \h </w:instrText>
+              <w:instrText xml:space="preserve"> PAGEREF _Toc529976905 \h </w:instrText>
             </w:r>
             <w:r>
               <w:rPr>
@@ -1350,7 +1393,7 @@
               <w:lang w:eastAsia="en-GB"/>
             </w:rPr>
           </w:pPr>
-          <w:hyperlink w:anchor="_Toc528167618" w:history="1">
+          <w:hyperlink w:anchor="_Toc529976906" w:history="1">
             <w:r>
               <w:rPr>
                 <w:rStyle w:val="Hyperlink"/>
@@ -1392,7 +1435,7 @@
                 <w:noProof/>
                 <w:webHidden/>
               </w:rPr>
-              <w:instrText xml:space="preserve"> PAGEREF _Toc528167618 \h </w:instrText>
+              <w:instrText xml:space="preserve"> PAGEREF _Toc529976906 \h </w:instrText>
             </w:r>
             <w:r>
               <w:rPr>
@@ -1435,7 +1478,7 @@
               <w:lang w:eastAsia="en-GB"/>
             </w:rPr>
           </w:pPr>
-          <w:hyperlink w:anchor="_Toc528167619" w:history="1">
+          <w:hyperlink w:anchor="_Toc529976907" w:history="1">
             <w:r>
               <w:rPr>
                 <w:rStyle w:val="Hyperlink"/>
@@ -1477,7 +1520,7 @@
                 <w:noProof/>
                 <w:webHidden/>
               </w:rPr>
-              <w:instrText xml:space="preserve"> PAGEREF _Toc528167619 \h </w:instrText>
+              <w:instrText xml:space="preserve"> PAGEREF _Toc529976907 \h </w:instrText>
             </w:r>
             <w:r>
               <w:rPr>
@@ -1521,7 +1564,7 @@
               <w:lang w:eastAsia="en-GB"/>
             </w:rPr>
           </w:pPr>
-          <w:hyperlink w:anchor="_Toc528167620" w:history="1">
+          <w:hyperlink w:anchor="_Toc529976908" w:history="1">
             <w:r>
               <w:rPr>
                 <w:rStyle w:val="Hyperlink"/>
@@ -1578,7 +1621,7 @@
                 <w:noProof/>
                 <w:webHidden/>
               </w:rPr>
-              <w:instrText xml:space="preserve"> PAGEREF _Toc528167620 \h </w:instrText>
+              <w:instrText xml:space="preserve"> PAGEREF _Toc529976908 \h </w:instrText>
             </w:r>
             <w:r>
               <w:rPr>
@@ -1622,7 +1665,7 @@
               <w:lang w:eastAsia="en-GB"/>
             </w:rPr>
           </w:pPr>
-          <w:hyperlink w:anchor="_Toc528167621" w:history="1">
+          <w:hyperlink w:anchor="_Toc529976909" w:history="1">
             <w:r>
               <w:rPr>
                 <w:rStyle w:val="Hyperlink"/>
@@ -1679,7 +1722,7 @@
                 <w:noProof/>
                 <w:webHidden/>
               </w:rPr>
-              <w:instrText xml:space="preserve"> PAGEREF _Toc528167621 \h </w:instrText>
+              <w:instrText xml:space="preserve"> PAGEREF _Toc529976909 \h </w:instrText>
             </w:r>
             <w:r>
               <w:rPr>
@@ -1723,7 +1766,7 @@
               <w:lang w:eastAsia="en-GB"/>
             </w:rPr>
           </w:pPr>
-          <w:hyperlink w:anchor="_Toc528167622" w:history="1">
+          <w:hyperlink w:anchor="_Toc529976910" w:history="1">
             <w:r>
               <w:rPr>
                 <w:rStyle w:val="Hyperlink"/>
@@ -1780,7 +1823,7 @@
                 <w:noProof/>
                 <w:webHidden/>
               </w:rPr>
-              <w:instrText xml:space="preserve"> PAGEREF _Toc528167622 \h </w:instrText>
+              <w:instrText xml:space="preserve"> PAGEREF _Toc529976910 \h </w:instrText>
             </w:r>
             <w:r>
               <w:rPr>
@@ -1824,7 +1867,7 @@
               <w:lang w:eastAsia="en-GB"/>
             </w:rPr>
           </w:pPr>
-          <w:hyperlink w:anchor="_Toc528167623" w:history="1">
+          <w:hyperlink w:anchor="_Toc529976911" w:history="1">
             <w:r>
               <w:rPr>
                 <w:rStyle w:val="Hyperlink"/>
@@ -1881,7 +1924,7 @@
                 <w:noProof/>
                 <w:webHidden/>
               </w:rPr>
-              <w:instrText xml:space="preserve"> PAGEREF _Toc528167623 \h </w:instrText>
+              <w:instrText xml:space="preserve"> PAGEREF _Toc529976911 \h </w:instrText>
             </w:r>
             <w:r>
               <w:rPr>
@@ -1925,7 +1968,7 @@
               <w:lang w:eastAsia="en-GB"/>
             </w:rPr>
           </w:pPr>
-          <w:hyperlink w:anchor="_Toc528167624" w:history="1">
+          <w:hyperlink w:anchor="_Toc529976912" w:history="1">
             <w:r>
               <w:rPr>
                 <w:rStyle w:val="Hyperlink"/>
@@ -1982,7 +2025,7 @@
                 <w:noProof/>
                 <w:webHidden/>
               </w:rPr>
-              <w:instrText xml:space="preserve"> PAGEREF _Toc528167624 \h </w:instrText>
+              <w:instrText xml:space="preserve"> PAGEREF _Toc529976912 \h </w:instrText>
             </w:r>
             <w:r>
               <w:rPr>
@@ -2026,7 +2069,7 @@
               <w:lang w:eastAsia="en-GB"/>
             </w:rPr>
           </w:pPr>
-          <w:hyperlink w:anchor="_Toc528167625" w:history="1">
+          <w:hyperlink w:anchor="_Toc529976913" w:history="1">
             <w:r>
               <w:rPr>
                 <w:rStyle w:val="Hyperlink"/>
@@ -2083,7 +2126,7 @@
                 <w:noProof/>
                 <w:webHidden/>
               </w:rPr>
-              <w:instrText xml:space="preserve"> PAGEREF _Toc528167625 \h </w:instrText>
+              <w:instrText xml:space="preserve"> PAGEREF _Toc529976913 \h </w:instrText>
             </w:r>
             <w:r>
               <w:rPr>
@@ -2127,7 +2170,7 @@
               <w:lang w:eastAsia="en-GB"/>
             </w:rPr>
           </w:pPr>
-          <w:hyperlink w:anchor="_Toc528167626" w:history="1">
+          <w:hyperlink w:anchor="_Toc529976914" w:history="1">
             <w:r>
               <w:rPr>
                 <w:rStyle w:val="Hyperlink"/>
@@ -2156,7 +2199,7 @@
                 <w:rFonts w:ascii="Consolas" w:hAnsi="Consolas" w:cs="Consolas"/>
                 <w:noProof/>
               </w:rPr>
-              <w:t>pwaSurpress</w:t>
+              <w:t>pwaSupress</w:t>
             </w:r>
             <w:r>
               <w:rPr>
@@ -2184,7 +2227,7 @@
                 <w:noProof/>
                 <w:webHidden/>
               </w:rPr>
-              <w:instrText xml:space="preserve"> PAGEREF _Toc528167626 \h </w:instrText>
+              <w:instrText xml:space="preserve"> PAGEREF _Toc529976914 \h </w:instrText>
             </w:r>
             <w:r>
               <w:rPr>
@@ -2228,7 +2271,7 @@
               <w:lang w:eastAsia="en-GB"/>
             </w:rPr>
           </w:pPr>
-          <w:hyperlink w:anchor="_Toc528167627" w:history="1">
+          <w:hyperlink w:anchor="_Toc529976915" w:history="1">
             <w:r>
               <w:rPr>
                 <w:rStyle w:val="Hyperlink"/>
@@ -2285,7 +2328,7 @@
                 <w:noProof/>
                 <w:webHidden/>
               </w:rPr>
-              <w:instrText xml:space="preserve"> PAGEREF _Toc528167627 \h </w:instrText>
+              <w:instrText xml:space="preserve"> PAGEREF _Toc529976915 \h </w:instrText>
             </w:r>
             <w:r>
               <w:rPr>
@@ -2329,7 +2372,7 @@
               <w:lang w:eastAsia="en-GB"/>
             </w:rPr>
           </w:pPr>
-          <w:hyperlink w:anchor="_Toc528167628" w:history="1">
+          <w:hyperlink w:anchor="_Toc529976916" w:history="1">
             <w:r>
               <w:rPr>
                 <w:rStyle w:val="Hyperlink"/>
@@ -2386,7 +2429,7 @@
                 <w:noProof/>
                 <w:webHidden/>
               </w:rPr>
-              <w:instrText xml:space="preserve"> PAGEREF _Toc528167628 \h </w:instrText>
+              <w:instrText xml:space="preserve"> PAGEREF _Toc529976916 \h </w:instrText>
             </w:r>
             <w:r>
               <w:rPr>
@@ -2406,7 +2449,7 @@
                 <w:noProof/>
                 <w:webHidden/>
               </w:rPr>
-              <w:t>10</w:t>
+              <w:t>11</w:t>
             </w:r>
             <w:r>
               <w:rPr>
@@ -2430,7 +2473,7 @@
               <w:lang w:eastAsia="en-GB"/>
             </w:rPr>
           </w:pPr>
-          <w:hyperlink w:anchor="_Toc528167629" w:history="1">
+          <w:hyperlink w:anchor="_Toc529976917" w:history="1">
             <w:r>
               <w:rPr>
                 <w:rStyle w:val="Hyperlink"/>
@@ -2487,7 +2530,7 @@
                 <w:noProof/>
                 <w:webHidden/>
               </w:rPr>
-              <w:instrText xml:space="preserve"> PAGEREF _Toc528167629 \h </w:instrText>
+              <w:instrText xml:space="preserve"> PAGEREF _Toc529976917 \h </w:instrText>
             </w:r>
             <w:r>
               <w:rPr>
@@ -2531,7 +2574,7 @@
               <w:lang w:eastAsia="en-GB"/>
             </w:rPr>
           </w:pPr>
-          <w:hyperlink w:anchor="_Toc528167630" w:history="1">
+          <w:hyperlink w:anchor="_Toc529976918" w:history="1">
             <w:r>
               <w:rPr>
                 <w:rStyle w:val="Hyperlink"/>
@@ -2588,7 +2631,7 @@
                 <w:noProof/>
                 <w:webHidden/>
               </w:rPr>
-              <w:instrText xml:space="preserve"> PAGEREF _Toc528167630 \h </w:instrText>
+              <w:instrText xml:space="preserve"> PAGEREF _Toc529976918 \h </w:instrText>
             </w:r>
             <w:r>
               <w:rPr>
@@ -2632,7 +2675,7 @@
               <w:lang w:eastAsia="en-GB"/>
             </w:rPr>
           </w:pPr>
-          <w:hyperlink w:anchor="_Toc528167631" w:history="1">
+          <w:hyperlink w:anchor="_Toc529976919" w:history="1">
             <w:r>
               <w:rPr>
                 <w:rStyle w:val="Hyperlink"/>
@@ -2689,7 +2732,7 @@
                 <w:noProof/>
                 <w:webHidden/>
               </w:rPr>
-              <w:instrText xml:space="preserve"> PAGEREF _Toc528167631 \h </w:instrText>
+              <w:instrText xml:space="preserve"> PAGEREF _Toc529976919 \h </w:instrText>
             </w:r>
             <w:r>
               <w:rPr>
@@ -2733,7 +2776,7 @@
               <w:lang w:eastAsia="en-GB"/>
             </w:rPr>
           </w:pPr>
-          <w:hyperlink w:anchor="_Toc528167632" w:history="1">
+          <w:hyperlink w:anchor="_Toc529976920" w:history="1">
             <w:r>
               <w:rPr>
                 <w:rStyle w:val="Hyperlink"/>
@@ -2790,7 +2833,7 @@
                 <w:noProof/>
                 <w:webHidden/>
               </w:rPr>
-              <w:instrText xml:space="preserve"> PAGEREF _Toc528167632 \h </w:instrText>
+              <w:instrText xml:space="preserve"> PAGEREF _Toc529976920 \h </w:instrText>
             </w:r>
             <w:r>
               <w:rPr>
@@ -2834,7 +2877,7 @@
               <w:lang w:eastAsia="en-GB"/>
             </w:rPr>
           </w:pPr>
-          <w:hyperlink w:anchor="_Toc528167633" w:history="1">
+          <w:hyperlink w:anchor="_Toc529976921" w:history="1">
             <w:r>
               <w:rPr>
                 <w:rStyle w:val="Hyperlink"/>
@@ -2891,7 +2934,7 @@
                 <w:noProof/>
                 <w:webHidden/>
               </w:rPr>
-              <w:instrText xml:space="preserve"> PAGEREF _Toc528167633 \h </w:instrText>
+              <w:instrText xml:space="preserve"> PAGEREF _Toc529976921 \h </w:instrText>
             </w:r>
             <w:r>
               <w:rPr>
@@ -2935,7 +2978,7 @@
               <w:lang w:eastAsia="en-GB"/>
             </w:rPr>
           </w:pPr>
-          <w:hyperlink w:anchor="_Toc528167634" w:history="1">
+          <w:hyperlink w:anchor="_Toc529976922" w:history="1">
             <w:r>
               <w:rPr>
                 <w:rStyle w:val="Hyperlink"/>
@@ -2992,7 +3035,7 @@
                 <w:noProof/>
                 <w:webHidden/>
               </w:rPr>
-              <w:instrText xml:space="preserve"> PAGEREF _Toc528167634 \h </w:instrText>
+              <w:instrText xml:space="preserve"> PAGEREF _Toc529976922 \h </w:instrText>
             </w:r>
             <w:r>
               <w:rPr>
@@ -3036,7 +3079,7 @@
               <w:lang w:eastAsia="en-GB"/>
             </w:rPr>
           </w:pPr>
-          <w:hyperlink w:anchor="_Toc528167635" w:history="1">
+          <w:hyperlink w:anchor="_Toc529976923" w:history="1">
             <w:r>
               <w:rPr>
                 <w:rStyle w:val="Hyperlink"/>
@@ -3093,7 +3136,7 @@
                 <w:noProof/>
                 <w:webHidden/>
               </w:rPr>
-              <w:instrText xml:space="preserve"> PAGEREF _Toc528167635 \h </w:instrText>
+              <w:instrText xml:space="preserve"> PAGEREF _Toc529976923 \h </w:instrText>
             </w:r>
             <w:r>
               <w:rPr>
@@ -3137,7 +3180,7 @@
               <w:lang w:eastAsia="en-GB"/>
             </w:rPr>
           </w:pPr>
-          <w:hyperlink w:anchor="_Toc528167636" w:history="1">
+          <w:hyperlink w:anchor="_Toc529976924" w:history="1">
             <w:r>
               <w:rPr>
                 <w:rStyle w:val="Hyperlink"/>
@@ -3194,7 +3237,7 @@
                 <w:noProof/>
                 <w:webHidden/>
               </w:rPr>
-              <w:instrText xml:space="preserve"> PAGEREF _Toc528167636 \h </w:instrText>
+              <w:instrText xml:space="preserve"> PAGEREF _Toc529976924 \h </w:instrText>
             </w:r>
             <w:r>
               <w:rPr>
@@ -3238,7 +3281,7 @@
               <w:lang w:eastAsia="en-GB"/>
             </w:rPr>
           </w:pPr>
-          <w:hyperlink w:anchor="_Toc528167637" w:history="1">
+          <w:hyperlink w:anchor="_Toc529976925" w:history="1">
             <w:r>
               <w:rPr>
                 <w:rStyle w:val="Hyperlink"/>
@@ -3295,7 +3338,7 @@
                 <w:noProof/>
                 <w:webHidden/>
               </w:rPr>
-              <w:instrText xml:space="preserve"> PAGEREF _Toc528167637 \h </w:instrText>
+              <w:instrText xml:space="preserve"> PAGEREF _Toc529976925 \h </w:instrText>
             </w:r>
             <w:r>
               <w:rPr>
@@ -3338,7 +3381,7 @@
               <w:lang w:eastAsia="en-GB"/>
             </w:rPr>
           </w:pPr>
-          <w:hyperlink w:anchor="_Toc528167638" w:history="1">
+          <w:hyperlink w:anchor="_Toc529976926" w:history="1">
             <w:r>
               <w:rPr>
                 <w:rStyle w:val="Hyperlink"/>
@@ -3380,7 +3423,7 @@
                 <w:noProof/>
                 <w:webHidden/>
               </w:rPr>
-              <w:instrText xml:space="preserve"> PAGEREF _Toc528167638 \h </w:instrText>
+              <w:instrText xml:space="preserve"> PAGEREF _Toc529976926 \h </w:instrText>
             </w:r>
             <w:r>
               <w:rPr>
@@ -3424,7 +3467,7 @@
               <w:lang w:eastAsia="en-GB"/>
             </w:rPr>
           </w:pPr>
-          <w:hyperlink w:anchor="_Toc528167639" w:history="1">
+          <w:hyperlink w:anchor="_Toc529976927" w:history="1">
             <w:r>
               <w:rPr>
                 <w:rStyle w:val="Hyperlink"/>
@@ -3466,7 +3509,7 @@
                 <w:noProof/>
                 <w:webHidden/>
               </w:rPr>
-              <w:instrText xml:space="preserve"> PAGEREF _Toc528167639 \h </w:instrText>
+              <w:instrText xml:space="preserve"> PAGEREF _Toc529976927 \h </w:instrText>
             </w:r>
             <w:r>
               <w:rPr>
@@ -3510,7 +3553,7 @@
               <w:lang w:eastAsia="en-GB"/>
             </w:rPr>
           </w:pPr>
-          <w:hyperlink w:anchor="_Toc528167640" w:history="1">
+          <w:hyperlink w:anchor="_Toc529976928" w:history="1">
             <w:r>
               <w:rPr>
                 <w:rStyle w:val="Hyperlink"/>
@@ -3552,7 +3595,7 @@
                 <w:noProof/>
                 <w:webHidden/>
               </w:rPr>
-              <w:instrText xml:space="preserve"> PAGEREF _Toc528167640 \h </w:instrText>
+              <w:instrText xml:space="preserve"> PAGEREF _Toc529976928 \h </w:instrText>
             </w:r>
             <w:r>
               <w:rPr>
@@ -3596,7 +3639,7 @@
               <w:lang w:eastAsia="en-GB"/>
             </w:rPr>
           </w:pPr>
-          <w:hyperlink w:anchor="_Toc528167641" w:history="1">
+          <w:hyperlink w:anchor="_Toc529976929" w:history="1">
             <w:r>
               <w:rPr>
                 <w:rStyle w:val="Hyperlink"/>
@@ -3638,7 +3681,7 @@
                 <w:noProof/>
                 <w:webHidden/>
               </w:rPr>
-              <w:instrText xml:space="preserve"> PAGEREF _Toc528167641 \h </w:instrText>
+              <w:instrText xml:space="preserve"> PAGEREF _Toc529976929 \h </w:instrText>
             </w:r>
             <w:r>
               <w:rPr>
@@ -3681,7 +3724,7 @@
               <w:lang w:eastAsia="en-GB"/>
             </w:rPr>
           </w:pPr>
-          <w:hyperlink w:anchor="_Toc528167642" w:history="1">
+          <w:hyperlink w:anchor="_Toc529976930" w:history="1">
             <w:r>
               <w:rPr>
                 <w:rStyle w:val="Hyperlink"/>
@@ -3723,7 +3766,7 @@
                 <w:noProof/>
                 <w:webHidden/>
               </w:rPr>
-              <w:instrText xml:space="preserve"> PAGEREF _Toc528167642 \h </w:instrText>
+              <w:instrText xml:space="preserve"> PAGEREF _Toc529976930 \h </w:instrText>
             </w:r>
             <w:r>
               <w:rPr>
@@ -3767,7 +3810,7 @@
               <w:lang w:eastAsia="en-GB"/>
             </w:rPr>
           </w:pPr>
-          <w:hyperlink w:anchor="_Toc528167643" w:history="1">
+          <w:hyperlink w:anchor="_Toc529976931" w:history="1">
             <w:r>
               <w:rPr>
                 <w:rStyle w:val="Hyperlink"/>
@@ -3809,7 +3852,7 @@
                 <w:noProof/>
                 <w:webHidden/>
               </w:rPr>
-              <w:instrText xml:space="preserve"> PAGEREF _Toc528167643 \h </w:instrText>
+              <w:instrText xml:space="preserve"> PAGEREF _Toc529976931 \h </w:instrText>
             </w:r>
             <w:r>
               <w:rPr>
@@ -3853,7 +3896,7 @@
               <w:lang w:eastAsia="en-GB"/>
             </w:rPr>
           </w:pPr>
-          <w:hyperlink w:anchor="_Toc528167644" w:history="1">
+          <w:hyperlink w:anchor="_Toc529976932" w:history="1">
             <w:r>
               <w:rPr>
                 <w:rStyle w:val="Hyperlink"/>
@@ -3895,7 +3938,7 @@
                 <w:noProof/>
                 <w:webHidden/>
               </w:rPr>
-              <w:instrText xml:space="preserve"> PAGEREF _Toc528167644 \h </w:instrText>
+              <w:instrText xml:space="preserve"> PAGEREF _Toc529976932 \h </w:instrText>
             </w:r>
             <w:r>
               <w:rPr>
@@ -3938,7 +3981,7 @@
               <w:lang w:eastAsia="en-GB"/>
             </w:rPr>
           </w:pPr>
-          <w:hyperlink w:anchor="_Toc528167645" w:history="1">
+          <w:hyperlink w:anchor="_Toc529976933" w:history="1">
             <w:r>
               <w:rPr>
                 <w:rStyle w:val="Hyperlink"/>
@@ -3980,7 +4023,7 @@
                 <w:noProof/>
                 <w:webHidden/>
               </w:rPr>
-              <w:instrText xml:space="preserve"> PAGEREF _Toc528167645 \h </w:instrText>
+              <w:instrText xml:space="preserve"> PAGEREF _Toc529976933 \h </w:instrText>
             </w:r>
             <w:r>
               <w:rPr>
@@ -4035,12 +4078,12 @@
       <w:pPr>
         <w:pStyle w:val="Heading1"/>
       </w:pPr>
-      <w:bookmarkStart w:id="2" w:name="_Toc528167610"/>
+      <w:bookmarkStart w:id="3" w:name="_Toc529976898"/>
       <w:r>
         <w:lastRenderedPageBreak/>
         <w:t>Introduction</w:t>
       </w:r>
-      <w:bookmarkEnd w:id="2"/>
+      <w:bookmarkEnd w:id="3"/>
     </w:p>
     <w:p>
       <w:r>
@@ -4104,20 +4147,15 @@
       <w:pPr>
         <w:pStyle w:val="Heading1"/>
       </w:pPr>
-      <w:bookmarkStart w:id="3" w:name="_Toc528167611"/>
+      <w:bookmarkStart w:id="4" w:name="_Toc529976899"/>
       <w:r>
         <w:t>Sharing by copying between computers</w:t>
       </w:r>
-      <w:bookmarkEnd w:id="3"/>
-    </w:p>
-    <w:p>
-      <w:r>
-        <w:t>The most straightforward way to share your knowledge-based visualisations with one or just a few people is simply to copy it to another computer.</w:t>
-      </w:r>
-      <w:bookmarkStart w:id="4" w:name="_GoBack"/>
       <w:bookmarkEnd w:id="4"/>
-      <w:r>
-        <w:t xml:space="preserve"> Follow the steps below.</w:t>
+    </w:p>
+    <w:p>
+      <w:r>
+        <w:t>The most straightforward way to share your knowledge-based visualisations with one or just a few people is simply to copy it to another computer. Follow the steps below.</w:t>
       </w:r>
     </w:p>
     <w:p>
@@ -4354,7 +4392,7 @@
       <w:r>
         <w:t xml:space="preserve"> by entering the following URL into your web browser: </w:t>
       </w:r>
-      <w:hyperlink r:id="rId15" w:history="1">
+      <w:hyperlink r:id="rId12" w:history="1">
         <w:r>
           <w:rPr>
             <w:rStyle w:val="Hyperlink"/>
@@ -4421,7 +4459,7 @@
       <w:pPr>
         <w:pStyle w:val="Heading1"/>
       </w:pPr>
-      <w:bookmarkStart w:id="5" w:name="_Toc528167612"/>
+      <w:bookmarkStart w:id="5" w:name="_Toc529976900"/>
       <w:r>
         <w:lastRenderedPageBreak/>
         <w:t>Deploying to a website</w:t>
@@ -4432,7 +4470,7 @@
       <w:pPr>
         <w:pStyle w:val="Heading2"/>
       </w:pPr>
-      <w:bookmarkStart w:id="6" w:name="_Toc528167613"/>
+      <w:bookmarkStart w:id="6" w:name="_Toc529976901"/>
       <w:r>
         <w:t>Simple deployment as a standalone page</w:t>
       </w:r>
@@ -4533,13 +4571,88 @@
         <w:rPr>
           <w:b/>
         </w:rPr>
-        <w:t xml:space="preserve">Delete the following files and folders </w:t>
+        <w:t xml:space="preserve">Delete the </w:t>
+      </w:r>
+      <w:r>
+        <w:rPr>
+          <w:b/>
+        </w:rPr>
+        <w:t>Docum</w:t>
+      </w:r>
+      <w:r>
+        <w:rPr>
+          <w:b/>
+        </w:rPr>
+        <w:t xml:space="preserve">entation folder </w:t>
       </w:r>
       <w:r>
         <w:t xml:space="preserve">from this new </w:t>
       </w:r>
       <w:r>
-        <w:t>folder:</w:t>
+        <w:t>folder</w:t>
+      </w:r>
+      <w:r>
+        <w:t>.</w:t>
+      </w:r>
+    </w:p>
+    <w:p>
+      <w:pPr>
+        <w:pStyle w:val="ListParagraph"/>
+      </w:pPr>
+    </w:p>
+    <w:p>
+      <w:pPr>
+        <w:pStyle w:val="ListParagraph"/>
+        <w:numPr>
+          <w:ilvl w:val="0"/>
+          <w:numId w:val="22"/>
+        </w:numPr>
+      </w:pPr>
+      <w:r>
+        <w:rPr>
+          <w:b/>
+        </w:rPr>
+        <w:t xml:space="preserve">Delete </w:t>
+      </w:r>
+      <w:r>
+        <w:rPr>
+          <w:b/>
+        </w:rPr>
+        <w:t xml:space="preserve">all </w:t>
+      </w:r>
+      <w:r>
+        <w:rPr>
+          <w:b/>
+        </w:rPr>
+        <w:t xml:space="preserve">files </w:t>
+      </w:r>
+      <w:r>
+        <w:rPr>
+          <w:b/>
+        </w:rPr>
+        <w:t xml:space="preserve">in this new folder </w:t>
+      </w:r>
+      <w:r>
+        <w:rPr>
+          <w:b/>
+          <w:i/>
+        </w:rPr>
+        <w:t>EXCEPT</w:t>
+      </w:r>
+      <w:r>
+        <w:rPr>
+          <w:b/>
+        </w:rPr>
+        <w:t xml:space="preserve"> </w:t>
+      </w:r>
+      <w:r>
+        <w:rPr>
+          <w:b/>
+        </w:rPr>
+        <w:t>for</w:t>
+      </w:r>
+      <w:r>
+        <w:t>:</w:t>
       </w:r>
     </w:p>
     <w:p>
@@ -4551,10 +4664,10 @@
         </w:numPr>
       </w:pPr>
       <w:r>
-        <w:t>Documents</w:t>
-      </w:r>
-      <w:r>
-        <w:t xml:space="preserve"> folder</w:t>
+        <w:rPr>
+          <w:i/>
+        </w:rPr>
+        <w:t>vis.html</w:t>
       </w:r>
     </w:p>
     <w:p>
@@ -4566,7 +4679,7 @@
         </w:numPr>
       </w:pPr>
       <w:r>
-        <w:t>LICENSE file</w:t>
+        <w:t>site.css</w:t>
       </w:r>
     </w:p>
     <w:p>
@@ -4578,7 +4691,7 @@
         </w:numPr>
       </w:pPr>
       <w:r>
-        <w:t>README.md file</w:t>
+        <w:t>vism.html *</w:t>
       </w:r>
     </w:p>
     <w:p>
@@ -4590,20 +4703,58 @@
         </w:numPr>
       </w:pPr>
       <w:r>
-        <w:t>CHANGELOG.md file</w:t>
-      </w:r>
-    </w:p>
-    <w:p>
-      <w:r>
-        <w:t xml:space="preserve">This will just leave the ‘vis.html’ file and the kb and </w:t>
-      </w:r>
+        <w:t>sw.js *</w:t>
+      </w:r>
+    </w:p>
+    <w:p>
+      <w:pPr>
+        <w:pStyle w:val="ListParagraph"/>
+        <w:numPr>
+          <w:ilvl w:val="1"/>
+          <w:numId w:val="22"/>
+        </w:numPr>
+      </w:pPr>
       <w:proofErr w:type="spellStart"/>
-      <w:r>
-        <w:t>tombio</w:t>
+      <w:proofErr w:type="gramStart"/>
+      <w:r>
+        <w:t>manifest.json</w:t>
       </w:r>
       <w:proofErr w:type="spellEnd"/>
-      <w:r>
-        <w:t xml:space="preserve"> folders.</w:t>
+      <w:proofErr w:type="gramEnd"/>
+      <w:r>
+        <w:t xml:space="preserve"> *</w:t>
+      </w:r>
+    </w:p>
+    <w:p>
+      <w:r>
+        <w:t xml:space="preserve">If this is </w:t>
+      </w:r>
+      <w:r>
+        <w:rPr>
+          <w:i/>
+        </w:rPr>
+        <w:t>not</w:t>
+      </w:r>
+      <w:r>
+        <w:t xml:space="preserve"> a deployment for a mobile key, you can also delete those files above marked with an asterisk.</w:t>
+      </w:r>
+      <w:r>
+        <w:t xml:space="preserve"> (If this </w:t>
+      </w:r>
+      <w:r>
+        <w:rPr>
+          <w:i/>
+        </w:rPr>
+        <w:t>is</w:t>
+      </w:r>
+      <w:r>
+        <w:t xml:space="preserve"> a deployment for a mobile key, read the section titled ‘</w:t>
+      </w:r>
+      <w:r>
+        <w:t>Implementations for mobile use</w:t>
+      </w:r>
+      <w:r>
+        <w:t>’.)</w:t>
       </w:r>
     </w:p>
     <w:p>
@@ -4770,7 +4921,7 @@
       <w:r>
         <w:t xml:space="preserve"> –  </w:t>
       </w:r>
-      <w:hyperlink r:id="rId16" w:history="1">
+      <w:hyperlink r:id="rId13" w:history="1">
         <w:r>
           <w:rPr>
             <w:rStyle w:val="Hyperlink"/>
@@ -4914,7 +5065,7 @@
                     <pic:cNvPicPr/>
                   </pic:nvPicPr>
                   <pic:blipFill>
-                    <a:blip r:embed="rId17"/>
+                    <a:blip r:embed="rId14"/>
                     <a:stretch>
                       <a:fillRect/>
                     </a:stretch>
@@ -4939,7 +5090,7 @@
       <w:r>
         <w:t xml:space="preserve">This would give me a URL for my visualisation of: </w:t>
       </w:r>
-      <w:hyperlink r:id="rId18" w:history="1">
+      <w:hyperlink r:id="rId15" w:history="1">
         <w:r>
           <w:rPr>
             <w:rStyle w:val="Hyperlink"/>
@@ -4974,7 +5125,7 @@
                     <pic:cNvPicPr/>
                   </pic:nvPicPr>
                   <pic:blipFill>
-                    <a:blip r:embed="rId19"/>
+                    <a:blip r:embed="rId16"/>
                     <a:stretch>
                       <a:fillRect/>
                     </a:stretch>
@@ -5033,14 +5184,17 @@
         <w:t>footers</w:t>
       </w:r>
       <w:r>
-        <w:t>, you need to edit the vis.html file (see the previous section).</w:t>
+        <w:t>, you need to edit the vis.html file (see the previous section)</w:t>
+      </w:r>
+      <w:r>
+        <w:t>. You can also edit the site.css file if you want to override or add any CSS.</w:t>
       </w:r>
     </w:p>
     <w:p>
       <w:pPr>
         <w:pStyle w:val="Heading2"/>
       </w:pPr>
-      <w:bookmarkStart w:id="7" w:name="_Toc528167614"/>
+      <w:bookmarkStart w:id="7" w:name="_Toc529976902"/>
       <w:r>
         <w:t xml:space="preserve">Deploying to </w:t>
       </w:r>
@@ -5986,7 +6140,7 @@
           <w:sz w:val="19"/>
           <w:szCs w:val="19"/>
         </w:rPr>
-        <w:t>"vis5", "vis6"</w:t>
+        <w:t>"vis5"</w:t>
       </w:r>
       <w:r>
         <w:rPr>
@@ -6241,7 +6395,7 @@
           <w:sz w:val="19"/>
           <w:szCs w:val="19"/>
         </w:rPr>
-        <w:t>pwaSurpress</w:t>
+        <w:t>pwaSupress</w:t>
       </w:r>
       <w:proofErr w:type="spellEnd"/>
       <w:r>
@@ -6569,6 +6723,7 @@
           <w:sz w:val="19"/>
           <w:szCs w:val="19"/>
         </w:rPr>
+        <w:lastRenderedPageBreak/>
         <w:t xml:space="preserve">                    </w:t>
       </w:r>
       <w:r>
@@ -6611,7 +6766,6 @@
           <w:sz w:val="19"/>
           <w:szCs w:val="19"/>
         </w:rPr>
-        <w:lastRenderedPageBreak/>
         <w:t xml:space="preserve">      //vis6: {</w:t>
       </w:r>
     </w:p>
@@ -7329,9 +7483,10 @@
         <w:spacing w:after="0" w:line="240" w:lineRule="auto"/>
         <w:rPr>
           <w:rFonts w:ascii="Consolas" w:hAnsi="Consolas" w:cs="Consolas"/>
-          <w:color w:val="000000"/>
-          <w:sz w:val="19"/>
-          <w:szCs w:val="19"/>
+          <w:color w:val="0000FF"/>
+          <w:sz w:val="19"/>
+          <w:szCs w:val="19"/>
+          <w:highlight w:val="yellow"/>
         </w:rPr>
       </w:pPr>
       <w:r>
@@ -7422,18 +7577,18 @@
         <w:spacing w:after="0" w:line="240" w:lineRule="auto"/>
         <w:rPr>
           <w:rFonts w:ascii="Consolas" w:hAnsi="Consolas" w:cs="Consolas"/>
+          <w:color w:val="000000"/>
+          <w:sz w:val="19"/>
+          <w:szCs w:val="19"/>
+        </w:rPr>
+      </w:pPr>
+      <w:r>
+        <w:rPr>
+          <w:rFonts w:ascii="Consolas" w:hAnsi="Consolas" w:cs="Consolas"/>
           <w:color w:val="006400"/>
           <w:sz w:val="19"/>
           <w:szCs w:val="19"/>
         </w:rPr>
-      </w:pPr>
-      <w:r>
-        <w:rPr>
-          <w:rFonts w:ascii="Consolas" w:hAnsi="Consolas" w:cs="Consolas"/>
-          <w:color w:val="000000"/>
-          <w:sz w:val="19"/>
-          <w:szCs w:val="19"/>
-        </w:rPr>
         <w:t xml:space="preserve">    </w:t>
       </w:r>
       <w:proofErr w:type="gramStart"/>
@@ -7454,7 +7609,7 @@
           <w:sz w:val="19"/>
           <w:szCs w:val="19"/>
         </w:rPr>
-        <w:t>Change the path to load.js &amp; load.css to match the installation environment--&gt;</w:t>
+        <w:t>Local site CSS--&gt;</w:t>
       </w:r>
     </w:p>
     <w:p>
@@ -7473,52 +7628,124 @@
       <w:r>
         <w:rPr>
           <w:rFonts w:ascii="Consolas" w:hAnsi="Consolas" w:cs="Consolas"/>
+          <w:color w:val="000000"/>
+          <w:sz w:val="19"/>
+          <w:szCs w:val="19"/>
+        </w:rPr>
+        <w:t xml:space="preserve">    </w:t>
+      </w:r>
+      <w:r>
+        <w:rPr>
+          <w:rFonts w:ascii="Consolas" w:hAnsi="Consolas" w:cs="Consolas"/>
           <w:color w:val="0000FF"/>
           <w:sz w:val="19"/>
           <w:szCs w:val="19"/>
         </w:rPr>
-        <w:t xml:space="preserve">    </w:t>
-      </w:r>
+        <w:t>&lt;</w:t>
+      </w:r>
+      <w:r>
+        <w:rPr>
+          <w:rFonts w:ascii="Consolas" w:hAnsi="Consolas" w:cs="Consolas"/>
+          <w:color w:val="800000"/>
+          <w:sz w:val="19"/>
+          <w:szCs w:val="19"/>
+        </w:rPr>
+        <w:t>link</w:t>
+      </w:r>
+      <w:r>
+        <w:rPr>
+          <w:rFonts w:ascii="Consolas" w:hAnsi="Consolas" w:cs="Consolas"/>
+          <w:color w:val="000000"/>
+          <w:sz w:val="19"/>
+          <w:szCs w:val="19"/>
+        </w:rPr>
+        <w:t xml:space="preserve"> </w:t>
+      </w:r>
+      <w:proofErr w:type="spellStart"/>
+      <w:r>
+        <w:rPr>
+          <w:rFonts w:ascii="Consolas" w:hAnsi="Consolas" w:cs="Consolas"/>
+          <w:color w:val="FF0000"/>
+          <w:sz w:val="19"/>
+          <w:szCs w:val="19"/>
+        </w:rPr>
+        <w:t>rel</w:t>
+      </w:r>
+      <w:proofErr w:type="spellEnd"/>
       <w:r>
         <w:rPr>
           <w:rFonts w:ascii="Consolas" w:hAnsi="Consolas" w:cs="Consolas"/>
           <w:color w:val="0000FF"/>
           <w:sz w:val="19"/>
           <w:szCs w:val="19"/>
-          <w:highlight w:val="yellow"/>
-        </w:rPr>
-        <w:t>&lt;</w:t>
-      </w:r>
-      <w:r>
-        <w:rPr>
-          <w:rFonts w:ascii="Consolas" w:hAnsi="Consolas" w:cs="Consolas"/>
-          <w:color w:val="800000"/>
-          <w:sz w:val="19"/>
-          <w:szCs w:val="19"/>
-          <w:highlight w:val="yellow"/>
-        </w:rPr>
-        <w:t>link</w:t>
-      </w:r>
-      <w:r>
-        <w:rPr>
-          <w:rFonts w:ascii="Consolas" w:hAnsi="Consolas" w:cs="Consolas"/>
-          <w:color w:val="000000"/>
-          <w:sz w:val="19"/>
-          <w:szCs w:val="19"/>
-          <w:highlight w:val="yellow"/>
+        </w:rPr>
+        <w:t>="stylesheet"</w:t>
+      </w:r>
+      <w:r>
+        <w:rPr>
+          <w:rFonts w:ascii="Consolas" w:hAnsi="Consolas" w:cs="Consolas"/>
+          <w:color w:val="000000"/>
+          <w:sz w:val="19"/>
+          <w:szCs w:val="19"/>
         </w:rPr>
         <w:t xml:space="preserve"> </w:t>
       </w:r>
+      <w:r>
+        <w:rPr>
+          <w:rFonts w:ascii="Consolas" w:hAnsi="Consolas" w:cs="Consolas"/>
+          <w:color w:val="FF0000"/>
+          <w:sz w:val="19"/>
+          <w:szCs w:val="19"/>
+        </w:rPr>
+        <w:t>type</w:t>
+      </w:r>
+      <w:r>
+        <w:rPr>
+          <w:rFonts w:ascii="Consolas" w:hAnsi="Consolas" w:cs="Consolas"/>
+          <w:color w:val="0000FF"/>
+          <w:sz w:val="19"/>
+          <w:szCs w:val="19"/>
+        </w:rPr>
+        <w:t>="text/</w:t>
+      </w:r>
       <w:proofErr w:type="spellStart"/>
       <w:r>
         <w:rPr>
           <w:rFonts w:ascii="Consolas" w:hAnsi="Consolas" w:cs="Consolas"/>
+          <w:color w:val="0000FF"/>
+          <w:sz w:val="19"/>
+          <w:szCs w:val="19"/>
+        </w:rPr>
+        <w:t>css</w:t>
+      </w:r>
+      <w:proofErr w:type="spellEnd"/>
+      <w:r>
+        <w:rPr>
+          <w:rFonts w:ascii="Consolas" w:hAnsi="Consolas" w:cs="Consolas"/>
+          <w:color w:val="0000FF"/>
+          <w:sz w:val="19"/>
+          <w:szCs w:val="19"/>
+        </w:rPr>
+        <w:t>"</w:t>
+      </w:r>
+      <w:r>
+        <w:rPr>
+          <w:rFonts w:ascii="Consolas" w:hAnsi="Consolas" w:cs="Consolas"/>
+          <w:color w:val="000000"/>
+          <w:sz w:val="19"/>
+          <w:szCs w:val="19"/>
+        </w:rPr>
+        <w:t xml:space="preserve"> </w:t>
+      </w:r>
+      <w:proofErr w:type="spellStart"/>
+      <w:r>
+        <w:rPr>
+          <w:rFonts w:ascii="Consolas" w:hAnsi="Consolas" w:cs="Consolas"/>
           <w:color w:val="FF0000"/>
           <w:sz w:val="19"/>
           <w:szCs w:val="19"/>
-          <w:highlight w:val="yellow"/>
-        </w:rPr>
-        <w:t>rel</w:t>
+        </w:rPr>
+        <w:t>href</w:t>
       </w:r>
       <w:proofErr w:type="spellEnd"/>
       <w:r>
@@ -7527,137 +7754,8 @@
           <w:color w:val="0000FF"/>
           <w:sz w:val="19"/>
           <w:szCs w:val="19"/>
-          <w:highlight w:val="yellow"/>
-        </w:rPr>
-        <w:t>="stylesheet"</w:t>
-      </w:r>
-      <w:r>
-        <w:rPr>
-          <w:rFonts w:ascii="Consolas" w:hAnsi="Consolas" w:cs="Consolas"/>
-          <w:color w:val="000000"/>
-          <w:sz w:val="19"/>
-          <w:szCs w:val="19"/>
-          <w:highlight w:val="yellow"/>
-        </w:rPr>
-        <w:t xml:space="preserve"> </w:t>
-      </w:r>
-      <w:r>
-        <w:rPr>
-          <w:rFonts w:ascii="Consolas" w:hAnsi="Consolas" w:cs="Consolas"/>
-          <w:color w:val="FF0000"/>
-          <w:sz w:val="19"/>
-          <w:szCs w:val="19"/>
-          <w:highlight w:val="yellow"/>
-        </w:rPr>
-        <w:t>type</w:t>
-      </w:r>
-      <w:r>
-        <w:rPr>
-          <w:rFonts w:ascii="Consolas" w:hAnsi="Consolas" w:cs="Consolas"/>
-          <w:color w:val="0000FF"/>
-          <w:sz w:val="19"/>
-          <w:szCs w:val="19"/>
-          <w:highlight w:val="yellow"/>
-        </w:rPr>
-        <w:t>="text/</w:t>
-      </w:r>
-      <w:proofErr w:type="spellStart"/>
-      <w:r>
-        <w:rPr>
-          <w:rFonts w:ascii="Consolas" w:hAnsi="Consolas" w:cs="Consolas"/>
-          <w:color w:val="0000FF"/>
-          <w:sz w:val="19"/>
-          <w:szCs w:val="19"/>
-          <w:highlight w:val="yellow"/>
-        </w:rPr>
-        <w:t>css</w:t>
-      </w:r>
-      <w:proofErr w:type="spellEnd"/>
-      <w:r>
-        <w:rPr>
-          <w:rFonts w:ascii="Consolas" w:hAnsi="Consolas" w:cs="Consolas"/>
-          <w:color w:val="0000FF"/>
-          <w:sz w:val="19"/>
-          <w:szCs w:val="19"/>
-          <w:highlight w:val="yellow"/>
-        </w:rPr>
-        <w:t>"</w:t>
-      </w:r>
-      <w:r>
-        <w:rPr>
-          <w:rFonts w:ascii="Consolas" w:hAnsi="Consolas" w:cs="Consolas"/>
-          <w:color w:val="000000"/>
-          <w:sz w:val="19"/>
-          <w:szCs w:val="19"/>
-          <w:highlight w:val="yellow"/>
-        </w:rPr>
-        <w:t xml:space="preserve"> </w:t>
-      </w:r>
-      <w:proofErr w:type="spellStart"/>
-      <w:r>
-        <w:rPr>
-          <w:rFonts w:ascii="Consolas" w:hAnsi="Consolas" w:cs="Consolas"/>
-          <w:color w:val="FF0000"/>
-          <w:sz w:val="19"/>
-          <w:szCs w:val="19"/>
-          <w:highlight w:val="yellow"/>
-        </w:rPr>
-        <w:t>href</w:t>
-      </w:r>
-      <w:proofErr w:type="spellEnd"/>
-      <w:r>
-        <w:rPr>
-          <w:rFonts w:ascii="Consolas" w:hAnsi="Consolas" w:cs="Consolas"/>
-          <w:color w:val="0000FF"/>
-          <w:sz w:val="19"/>
-          <w:szCs w:val="19"/>
-          <w:highlight w:val="yellow"/>
-        </w:rPr>
-        <w:t>="</w:t>
-      </w:r>
-      <w:proofErr w:type="spellStart"/>
-      <w:r>
-        <w:rPr>
-          <w:rFonts w:ascii="Consolas" w:hAnsi="Consolas" w:cs="Consolas"/>
-          <w:color w:val="0000FF"/>
-          <w:sz w:val="19"/>
-          <w:szCs w:val="19"/>
-          <w:highlight w:val="yellow"/>
-        </w:rPr>
-        <w:t>tombio</w:t>
-      </w:r>
-      <w:proofErr w:type="spellEnd"/>
-      <w:r>
-        <w:rPr>
-          <w:rFonts w:ascii="Consolas" w:hAnsi="Consolas" w:cs="Consolas"/>
-          <w:color w:val="0000FF"/>
-          <w:sz w:val="19"/>
-          <w:szCs w:val="19"/>
-          <w:highlight w:val="yellow"/>
-        </w:rPr>
-        <w:t>/min/</w:t>
-      </w:r>
-      <w:proofErr w:type="spellStart"/>
-      <w:r>
-        <w:rPr>
-          <w:rFonts w:ascii="Consolas" w:hAnsi="Consolas" w:cs="Consolas"/>
-          <w:color w:val="0000FF"/>
-          <w:sz w:val="19"/>
-          <w:szCs w:val="19"/>
-          <w:highlight w:val="yellow"/>
-        </w:rPr>
-        <w:t>css</w:t>
-      </w:r>
-      <w:proofErr w:type="spellEnd"/>
-      <w:r>
-        <w:rPr>
-          <w:rFonts w:ascii="Consolas" w:hAnsi="Consolas" w:cs="Consolas"/>
-          <w:color w:val="0000FF"/>
-          <w:sz w:val="19"/>
-          <w:szCs w:val="19"/>
-          <w:highlight w:val="yellow"/>
-        </w:rPr>
-        <w:t>/load.min.css"&gt;</w:t>
+        </w:rPr>
+        <w:t>="site.css"&gt;</w:t>
       </w:r>
     </w:p>
     <w:p>
@@ -7668,37 +7766,39 @@
         <w:spacing w:after="0" w:line="240" w:lineRule="auto"/>
         <w:rPr>
           <w:rFonts w:ascii="Consolas" w:hAnsi="Consolas" w:cs="Consolas"/>
-          <w:color w:val="000000"/>
-          <w:sz w:val="19"/>
-          <w:szCs w:val="19"/>
-        </w:rPr>
-      </w:pPr>
-      <w:r>
-        <w:rPr>
-          <w:rFonts w:ascii="Consolas" w:hAnsi="Consolas" w:cs="Consolas"/>
-          <w:color w:val="0000FF"/>
-          <w:sz w:val="19"/>
-          <w:szCs w:val="19"/>
-        </w:rPr>
-        <w:t>&lt;/</w:t>
-      </w:r>
-      <w:r>
-        <w:rPr>
-          <w:rFonts w:ascii="Consolas" w:hAnsi="Consolas" w:cs="Consolas"/>
-          <w:color w:val="800000"/>
-          <w:sz w:val="19"/>
-          <w:szCs w:val="19"/>
-        </w:rPr>
-        <w:t>head</w:t>
-      </w:r>
-      <w:r>
-        <w:rPr>
-          <w:rFonts w:ascii="Consolas" w:hAnsi="Consolas" w:cs="Consolas"/>
-          <w:color w:val="0000FF"/>
-          <w:sz w:val="19"/>
-          <w:szCs w:val="19"/>
-        </w:rPr>
-        <w:t>&gt;</w:t>
+          <w:color w:val="006400"/>
+          <w:sz w:val="19"/>
+          <w:szCs w:val="19"/>
+        </w:rPr>
+      </w:pPr>
+      <w:r>
+        <w:rPr>
+          <w:rFonts w:ascii="Consolas" w:hAnsi="Consolas" w:cs="Consolas"/>
+          <w:color w:val="000000"/>
+          <w:sz w:val="19"/>
+          <w:szCs w:val="19"/>
+        </w:rPr>
+        <w:t xml:space="preserve">    </w:t>
+      </w:r>
+      <w:proofErr w:type="gramStart"/>
+      <w:r>
+        <w:rPr>
+          <w:rFonts w:ascii="Consolas" w:hAnsi="Consolas" w:cs="Consolas"/>
+          <w:color w:val="006400"/>
+          <w:sz w:val="19"/>
+          <w:szCs w:val="19"/>
+        </w:rPr>
+        <w:t>&lt;!--</w:t>
+      </w:r>
+      <w:proofErr w:type="gramEnd"/>
+      <w:r>
+        <w:rPr>
+          <w:rFonts w:ascii="Consolas" w:hAnsi="Consolas" w:cs="Consolas"/>
+          <w:color w:val="006400"/>
+          <w:sz w:val="19"/>
+          <w:szCs w:val="19"/>
+        </w:rPr>
+        <w:t>Change the path to load.js &amp; load.css to match the installation environment--&gt;</w:t>
       </w:r>
     </w:p>
     <w:p>
@@ -7721,6 +7821,16 @@
           <w:sz w:val="19"/>
           <w:szCs w:val="19"/>
         </w:rPr>
+        <w:t xml:space="preserve">    </w:t>
+      </w:r>
+      <w:r>
+        <w:rPr>
+          <w:rFonts w:ascii="Consolas" w:hAnsi="Consolas" w:cs="Consolas"/>
+          <w:color w:val="0000FF"/>
+          <w:sz w:val="19"/>
+          <w:szCs w:val="19"/>
+          <w:highlight w:val="yellow"/>
+        </w:rPr>
         <w:t>&lt;</w:t>
       </w:r>
       <w:r>
@@ -7729,17 +7839,169 @@
           <w:color w:val="800000"/>
           <w:sz w:val="19"/>
           <w:szCs w:val="19"/>
-        </w:rPr>
-        <w:t>body</w:t>
-      </w:r>
+          <w:highlight w:val="yellow"/>
+        </w:rPr>
+        <w:t>link</w:t>
+      </w:r>
+      <w:r>
+        <w:rPr>
+          <w:rFonts w:ascii="Consolas" w:hAnsi="Consolas" w:cs="Consolas"/>
+          <w:color w:val="000000"/>
+          <w:sz w:val="19"/>
+          <w:szCs w:val="19"/>
+          <w:highlight w:val="yellow"/>
+        </w:rPr>
+        <w:t xml:space="preserve"> </w:t>
+      </w:r>
+      <w:proofErr w:type="spellStart"/>
+      <w:r>
+        <w:rPr>
+          <w:rFonts w:ascii="Consolas" w:hAnsi="Consolas" w:cs="Consolas"/>
+          <w:color w:val="FF0000"/>
+          <w:sz w:val="19"/>
+          <w:szCs w:val="19"/>
+          <w:highlight w:val="yellow"/>
+        </w:rPr>
+        <w:t>rel</w:t>
+      </w:r>
+      <w:proofErr w:type="spellEnd"/>
       <w:r>
         <w:rPr>
           <w:rFonts w:ascii="Consolas" w:hAnsi="Consolas" w:cs="Consolas"/>
           <w:color w:val="0000FF"/>
           <w:sz w:val="19"/>
           <w:szCs w:val="19"/>
-        </w:rPr>
-        <w:t>&gt;</w:t>
+          <w:highlight w:val="yellow"/>
+        </w:rPr>
+        <w:t>="stylesheet"</w:t>
+      </w:r>
+      <w:r>
+        <w:rPr>
+          <w:rFonts w:ascii="Consolas" w:hAnsi="Consolas" w:cs="Consolas"/>
+          <w:color w:val="000000"/>
+          <w:sz w:val="19"/>
+          <w:szCs w:val="19"/>
+          <w:highlight w:val="yellow"/>
+        </w:rPr>
+        <w:t xml:space="preserve"> </w:t>
+      </w:r>
+      <w:r>
+        <w:rPr>
+          <w:rFonts w:ascii="Consolas" w:hAnsi="Consolas" w:cs="Consolas"/>
+          <w:color w:val="FF0000"/>
+          <w:sz w:val="19"/>
+          <w:szCs w:val="19"/>
+          <w:highlight w:val="yellow"/>
+        </w:rPr>
+        <w:t>type</w:t>
+      </w:r>
+      <w:r>
+        <w:rPr>
+          <w:rFonts w:ascii="Consolas" w:hAnsi="Consolas" w:cs="Consolas"/>
+          <w:color w:val="0000FF"/>
+          <w:sz w:val="19"/>
+          <w:szCs w:val="19"/>
+          <w:highlight w:val="yellow"/>
+        </w:rPr>
+        <w:t>="text/</w:t>
+      </w:r>
+      <w:proofErr w:type="spellStart"/>
+      <w:r>
+        <w:rPr>
+          <w:rFonts w:ascii="Consolas" w:hAnsi="Consolas" w:cs="Consolas"/>
+          <w:color w:val="0000FF"/>
+          <w:sz w:val="19"/>
+          <w:szCs w:val="19"/>
+          <w:highlight w:val="yellow"/>
+        </w:rPr>
+        <w:t>css</w:t>
+      </w:r>
+      <w:proofErr w:type="spellEnd"/>
+      <w:r>
+        <w:rPr>
+          <w:rFonts w:ascii="Consolas" w:hAnsi="Consolas" w:cs="Consolas"/>
+          <w:color w:val="0000FF"/>
+          <w:sz w:val="19"/>
+          <w:szCs w:val="19"/>
+          <w:highlight w:val="yellow"/>
+        </w:rPr>
+        <w:t>"</w:t>
+      </w:r>
+      <w:r>
+        <w:rPr>
+          <w:rFonts w:ascii="Consolas" w:hAnsi="Consolas" w:cs="Consolas"/>
+          <w:color w:val="000000"/>
+          <w:sz w:val="19"/>
+          <w:szCs w:val="19"/>
+          <w:highlight w:val="yellow"/>
+        </w:rPr>
+        <w:t xml:space="preserve"> </w:t>
+      </w:r>
+      <w:proofErr w:type="spellStart"/>
+      <w:r>
+        <w:rPr>
+          <w:rFonts w:ascii="Consolas" w:hAnsi="Consolas" w:cs="Consolas"/>
+          <w:color w:val="FF0000"/>
+          <w:sz w:val="19"/>
+          <w:szCs w:val="19"/>
+          <w:highlight w:val="yellow"/>
+        </w:rPr>
+        <w:t>href</w:t>
+      </w:r>
+      <w:proofErr w:type="spellEnd"/>
+      <w:r>
+        <w:rPr>
+          <w:rFonts w:ascii="Consolas" w:hAnsi="Consolas" w:cs="Consolas"/>
+          <w:color w:val="0000FF"/>
+          <w:sz w:val="19"/>
+          <w:szCs w:val="19"/>
+          <w:highlight w:val="yellow"/>
+        </w:rPr>
+        <w:t>="</w:t>
+      </w:r>
+      <w:proofErr w:type="spellStart"/>
+      <w:r>
+        <w:rPr>
+          <w:rFonts w:ascii="Consolas" w:hAnsi="Consolas" w:cs="Consolas"/>
+          <w:color w:val="0000FF"/>
+          <w:sz w:val="19"/>
+          <w:szCs w:val="19"/>
+          <w:highlight w:val="yellow"/>
+        </w:rPr>
+        <w:t>tombio</w:t>
+      </w:r>
+      <w:proofErr w:type="spellEnd"/>
+      <w:r>
+        <w:rPr>
+          <w:rFonts w:ascii="Consolas" w:hAnsi="Consolas" w:cs="Consolas"/>
+          <w:color w:val="0000FF"/>
+          <w:sz w:val="19"/>
+          <w:szCs w:val="19"/>
+          <w:highlight w:val="yellow"/>
+        </w:rPr>
+        <w:t>/min/</w:t>
+      </w:r>
+      <w:proofErr w:type="spellStart"/>
+      <w:r>
+        <w:rPr>
+          <w:rFonts w:ascii="Consolas" w:hAnsi="Consolas" w:cs="Consolas"/>
+          <w:color w:val="0000FF"/>
+          <w:sz w:val="19"/>
+          <w:szCs w:val="19"/>
+          <w:highlight w:val="yellow"/>
+        </w:rPr>
+        <w:t>css</w:t>
+      </w:r>
+      <w:proofErr w:type="spellEnd"/>
+      <w:r>
+        <w:rPr>
+          <w:rFonts w:ascii="Consolas" w:hAnsi="Consolas" w:cs="Consolas"/>
+          <w:color w:val="0000FF"/>
+          <w:sz w:val="19"/>
+          <w:szCs w:val="19"/>
+          <w:highlight w:val="yellow"/>
+        </w:rPr>
+        <w:t>/load.min.css"&gt;</w:t>
       </w:r>
     </w:p>
     <w:p>
@@ -7758,20 +8020,11 @@
       <w:r>
         <w:rPr>
           <w:rFonts w:ascii="Consolas" w:hAnsi="Consolas" w:cs="Consolas"/>
-          <w:color w:val="000000"/>
-          <w:sz w:val="19"/>
-          <w:szCs w:val="19"/>
-        </w:rPr>
-        <w:t xml:space="preserve">    </w:t>
-      </w:r>
-      <w:r>
-        <w:rPr>
-          <w:rFonts w:ascii="Consolas" w:hAnsi="Consolas" w:cs="Consolas"/>
           <w:color w:val="0000FF"/>
           <w:sz w:val="19"/>
           <w:szCs w:val="19"/>
         </w:rPr>
-        <w:t>&lt;</w:t>
+        <w:t>&lt;/</w:t>
       </w:r>
       <w:r>
         <w:rPr>
@@ -7780,70 +8033,7 @@
           <w:sz w:val="19"/>
           <w:szCs w:val="19"/>
         </w:rPr>
-        <w:t>h1</w:t>
-      </w:r>
-      <w:r>
-        <w:rPr>
-          <w:rFonts w:ascii="Consolas" w:hAnsi="Consolas" w:cs="Consolas"/>
-          <w:color w:val="000000"/>
-          <w:sz w:val="19"/>
-          <w:szCs w:val="19"/>
-        </w:rPr>
-        <w:t xml:space="preserve"> </w:t>
-      </w:r>
-      <w:r>
-        <w:rPr>
-          <w:rFonts w:ascii="Consolas" w:hAnsi="Consolas" w:cs="Consolas"/>
-          <w:color w:val="FF0000"/>
-          <w:sz w:val="19"/>
-          <w:szCs w:val="19"/>
-        </w:rPr>
-        <w:t>id</w:t>
-      </w:r>
-      <w:r>
-        <w:rPr>
-          <w:rFonts w:ascii="Consolas" w:hAnsi="Consolas" w:cs="Consolas"/>
-          <w:color w:val="0000FF"/>
-          <w:sz w:val="19"/>
-          <w:szCs w:val="19"/>
-        </w:rPr>
-        <w:t>="tombiod3-header"&gt;</w:t>
-      </w:r>
-      <w:r>
-        <w:rPr>
-          <w:rFonts w:ascii="Consolas" w:hAnsi="Consolas" w:cs="Consolas"/>
-          <w:color w:val="000000"/>
-          <w:sz w:val="19"/>
-          <w:szCs w:val="19"/>
-        </w:rPr>
-        <w:t>FSC Identikit</w:t>
-      </w:r>
-      <w:r>
-        <w:rPr>
-          <w:rFonts w:ascii="Consolas" w:hAnsi="Consolas" w:cs="Consolas"/>
-          <w:color w:val="000000"/>
-          <w:sz w:val="19"/>
-          <w:szCs w:val="19"/>
-        </w:rPr>
-        <w:t xml:space="preserve"> test</w:t>
-      </w:r>
-      <w:r>
-        <w:rPr>
-          <w:rFonts w:ascii="Consolas" w:hAnsi="Consolas" w:cs="Consolas"/>
-          <w:color w:val="0000FF"/>
-          <w:sz w:val="19"/>
-          <w:szCs w:val="19"/>
-        </w:rPr>
-        <w:t>&lt;/</w:t>
-      </w:r>
-      <w:r>
-        <w:rPr>
-          <w:rFonts w:ascii="Consolas" w:hAnsi="Consolas" w:cs="Consolas"/>
-          <w:color w:val="800000"/>
-          <w:sz w:val="19"/>
-          <w:szCs w:val="19"/>
-        </w:rPr>
-        <w:t>h1</w:t>
+        <w:t>head</w:t>
       </w:r>
       <w:r>
         <w:rPr>
@@ -7871,19 +8061,9 @@
       <w:r>
         <w:rPr>
           <w:rFonts w:ascii="Consolas" w:hAnsi="Consolas" w:cs="Consolas"/>
-          <w:color w:val="000000"/>
-          <w:sz w:val="19"/>
-          <w:szCs w:val="19"/>
-        </w:rPr>
-        <w:t xml:space="preserve">    </w:t>
-      </w:r>
-      <w:r>
-        <w:rPr>
-          <w:rFonts w:ascii="Consolas" w:hAnsi="Consolas" w:cs="Consolas"/>
           <w:color w:val="0000FF"/>
           <w:sz w:val="19"/>
           <w:szCs w:val="19"/>
-          <w:highlight w:val="yellow"/>
         </w:rPr>
         <w:t>&lt;</w:t>
       </w:r>
@@ -7893,29 +8073,8 @@
           <w:color w:val="800000"/>
           <w:sz w:val="19"/>
           <w:szCs w:val="19"/>
-          <w:highlight w:val="yellow"/>
-        </w:rPr>
-        <w:t>div</w:t>
-      </w:r>
-      <w:r>
-        <w:rPr>
-          <w:rFonts w:ascii="Consolas" w:hAnsi="Consolas" w:cs="Consolas"/>
-          <w:color w:val="000000"/>
-          <w:sz w:val="19"/>
-          <w:szCs w:val="19"/>
-          <w:highlight w:val="yellow"/>
-        </w:rPr>
-        <w:t xml:space="preserve"> </w:t>
-      </w:r>
-      <w:r>
-        <w:rPr>
-          <w:rFonts w:ascii="Consolas" w:hAnsi="Consolas" w:cs="Consolas"/>
-          <w:color w:val="FF0000"/>
-          <w:sz w:val="19"/>
-          <w:szCs w:val="19"/>
-          <w:highlight w:val="yellow"/>
-        </w:rPr>
-        <w:t>id</w:t>
+        </w:rPr>
+        <w:t>body</w:t>
       </w:r>
       <w:r>
         <w:rPr>
@@ -7923,27 +8082,6 @@
           <w:color w:val="0000FF"/>
           <w:sz w:val="19"/>
           <w:szCs w:val="19"/>
-          <w:highlight w:val="yellow"/>
-        </w:rPr>
-        <w:t>="tombiod3"&gt;&lt;/</w:t>
-      </w:r>
-      <w:r>
-        <w:rPr>
-          <w:rFonts w:ascii="Consolas" w:hAnsi="Consolas" w:cs="Consolas"/>
-          <w:color w:val="800000"/>
-          <w:sz w:val="19"/>
-          <w:szCs w:val="19"/>
-          <w:highlight w:val="yellow"/>
-        </w:rPr>
-        <w:t>div</w:t>
-      </w:r>
-      <w:r>
-        <w:rPr>
-          <w:rFonts w:ascii="Consolas" w:hAnsi="Consolas" w:cs="Consolas"/>
-          <w:color w:val="0000FF"/>
-          <w:sz w:val="19"/>
-          <w:szCs w:val="19"/>
-          <w:highlight w:val="yellow"/>
         </w:rPr>
         <w:t>&gt;</w:t>
       </w:r>
@@ -7956,19 +8094,55 @@
         <w:spacing w:after="0" w:line="240" w:lineRule="auto"/>
         <w:rPr>
           <w:rFonts w:ascii="Consolas" w:hAnsi="Consolas" w:cs="Consolas"/>
+          <w:color w:val="000000"/>
+          <w:sz w:val="19"/>
+          <w:szCs w:val="19"/>
+        </w:rPr>
+      </w:pPr>
+      <w:r>
+        <w:rPr>
+          <w:rFonts w:ascii="Consolas" w:hAnsi="Consolas" w:cs="Consolas"/>
+          <w:color w:val="000000"/>
+          <w:sz w:val="19"/>
+          <w:szCs w:val="19"/>
+        </w:rPr>
+        <w:t xml:space="preserve">    </w:t>
+      </w:r>
+      <w:r>
+        <w:rPr>
+          <w:rFonts w:ascii="Consolas" w:hAnsi="Consolas" w:cs="Consolas"/>
           <w:color w:val="0000FF"/>
           <w:sz w:val="19"/>
           <w:szCs w:val="19"/>
         </w:rPr>
-      </w:pPr>
-      <w:r>
-        <w:rPr>
-          <w:rFonts w:ascii="Consolas" w:hAnsi="Consolas" w:cs="Consolas"/>
-          <w:color w:val="000000"/>
-          <w:sz w:val="19"/>
-          <w:szCs w:val="19"/>
-        </w:rPr>
-        <w:t xml:space="preserve">    </w:t>
+        <w:t>&lt;</w:t>
+      </w:r>
+      <w:r>
+        <w:rPr>
+          <w:rFonts w:ascii="Consolas" w:hAnsi="Consolas" w:cs="Consolas"/>
+          <w:color w:val="800000"/>
+          <w:sz w:val="19"/>
+          <w:szCs w:val="19"/>
+        </w:rPr>
+        <w:t>h1</w:t>
+      </w:r>
+      <w:r>
+        <w:rPr>
+          <w:rFonts w:ascii="Consolas" w:hAnsi="Consolas" w:cs="Consolas"/>
+          <w:color w:val="000000"/>
+          <w:sz w:val="19"/>
+          <w:szCs w:val="19"/>
+        </w:rPr>
+        <w:t xml:space="preserve"> </w:t>
+      </w:r>
+      <w:r>
+        <w:rPr>
+          <w:rFonts w:ascii="Consolas" w:hAnsi="Consolas" w:cs="Consolas"/>
+          <w:color w:val="FF0000"/>
+          <w:sz w:val="19"/>
+          <w:szCs w:val="19"/>
+        </w:rPr>
+        <w:t>id</w:t>
       </w:r>
       <w:r>
         <w:rPr>
@@ -7977,7 +8151,34 @@
           <w:sz w:val="19"/>
           <w:szCs w:val="19"/>
         </w:rPr>
-        <w:t>&lt;</w:t>
+        <w:t>="tombiod3-header"&gt;</w:t>
+      </w:r>
+      <w:r>
+        <w:rPr>
+          <w:rFonts w:ascii="Consolas" w:hAnsi="Consolas" w:cs="Consolas"/>
+          <w:color w:val="000000"/>
+          <w:sz w:val="19"/>
+          <w:szCs w:val="19"/>
+        </w:rPr>
+        <w:t>FSC Identikit</w:t>
+      </w:r>
+      <w:r>
+        <w:rPr>
+          <w:rFonts w:ascii="Consolas" w:hAnsi="Consolas" w:cs="Consolas"/>
+          <w:color w:val="000000"/>
+          <w:sz w:val="19"/>
+          <w:szCs w:val="19"/>
+        </w:rPr>
+        <w:t xml:space="preserve"> test</w:t>
+      </w:r>
+      <w:r>
+        <w:rPr>
+          <w:rFonts w:ascii="Consolas" w:hAnsi="Consolas" w:cs="Consolas"/>
+          <w:color w:val="0000FF"/>
+          <w:sz w:val="19"/>
+          <w:szCs w:val="19"/>
+        </w:rPr>
+        <w:t>&lt;/</w:t>
       </w:r>
       <w:r>
         <w:rPr>
@@ -7986,115 +8187,7 @@
           <w:sz w:val="19"/>
           <w:szCs w:val="19"/>
         </w:rPr>
-        <w:t>div</w:t>
-      </w:r>
-      <w:r>
-        <w:rPr>
-          <w:rFonts w:ascii="Consolas" w:hAnsi="Consolas" w:cs="Consolas"/>
-          <w:color w:val="000000"/>
-          <w:sz w:val="19"/>
-          <w:szCs w:val="19"/>
-        </w:rPr>
-        <w:t xml:space="preserve"> </w:t>
-      </w:r>
-      <w:r>
-        <w:rPr>
-          <w:rFonts w:ascii="Consolas" w:hAnsi="Consolas" w:cs="Consolas"/>
-          <w:color w:val="FF0000"/>
-          <w:sz w:val="19"/>
-          <w:szCs w:val="19"/>
-        </w:rPr>
-        <w:t>id</w:t>
-      </w:r>
-      <w:r>
-        <w:rPr>
-          <w:rFonts w:ascii="Consolas" w:hAnsi="Consolas" w:cs="Consolas"/>
-          <w:color w:val="0000FF"/>
-          <w:sz w:val="19"/>
-          <w:szCs w:val="19"/>
-        </w:rPr>
-        <w:t>="tombiod3-footer"</w:t>
-      </w:r>
-      <w:r>
-        <w:rPr>
-          <w:rFonts w:ascii="Consolas" w:hAnsi="Consolas" w:cs="Consolas"/>
-          <w:color w:val="000000"/>
-          <w:sz w:val="19"/>
-          <w:szCs w:val="19"/>
-        </w:rPr>
-        <w:t xml:space="preserve"> </w:t>
-      </w:r>
-      <w:r>
-        <w:rPr>
-          <w:rFonts w:ascii="Consolas" w:hAnsi="Consolas" w:cs="Consolas"/>
-          <w:color w:val="FF0000"/>
-          <w:sz w:val="19"/>
-          <w:szCs w:val="19"/>
-        </w:rPr>
-        <w:t>style</w:t>
-      </w:r>
-      <w:r>
-        <w:rPr>
-          <w:rFonts w:ascii="Consolas" w:hAnsi="Consolas" w:cs="Consolas"/>
-          <w:color w:val="0000FF"/>
-          <w:sz w:val="19"/>
-          <w:szCs w:val="19"/>
-        </w:rPr>
-        <w:t>="</w:t>
-      </w:r>
-      <w:r>
-        <w:rPr>
-          <w:rFonts w:ascii="Consolas" w:hAnsi="Consolas" w:cs="Consolas"/>
-          <w:color w:val="FF0000"/>
-          <w:sz w:val="19"/>
-          <w:szCs w:val="19"/>
-        </w:rPr>
-        <w:t>width</w:t>
-      </w:r>
-      <w:r>
-        <w:rPr>
-          <w:rFonts w:ascii="Consolas" w:hAnsi="Consolas" w:cs="Consolas"/>
-          <w:color w:val="000000"/>
-          <w:sz w:val="19"/>
-          <w:szCs w:val="19"/>
-        </w:rPr>
-        <w:t xml:space="preserve">: </w:t>
-      </w:r>
-      <w:r>
-        <w:rPr>
-          <w:rFonts w:ascii="Consolas" w:hAnsi="Consolas" w:cs="Consolas"/>
-          <w:color w:val="0000FF"/>
-          <w:sz w:val="19"/>
-          <w:szCs w:val="19"/>
-        </w:rPr>
-        <w:t>100%"&gt;</w:t>
-      </w:r>
-      <w:r>
-        <w:rPr>
-          <w:rFonts w:ascii="Consolas" w:hAnsi="Consolas" w:cs="Consolas"/>
-          <w:color w:val="000000"/>
-          <w:sz w:val="19"/>
-          <w:szCs w:val="19"/>
-        </w:rPr>
-        <w:t>footers</w:t>
-      </w:r>
-      <w:r>
-        <w:rPr>
-          <w:rFonts w:ascii="Consolas" w:hAnsi="Consolas" w:cs="Consolas"/>
-          <w:color w:val="0000FF"/>
-          <w:sz w:val="19"/>
-          <w:szCs w:val="19"/>
-        </w:rPr>
-        <w:t>&lt;/</w:t>
-      </w:r>
-      <w:r>
-        <w:rPr>
-          <w:rFonts w:ascii="Consolas" w:hAnsi="Consolas" w:cs="Consolas"/>
-          <w:color w:val="800000"/>
-          <w:sz w:val="19"/>
-          <w:szCs w:val="19"/>
-        </w:rPr>
-        <w:t>div</w:t>
+        <w:t>h1</w:t>
       </w:r>
       <w:r>
         <w:rPr>
@@ -8119,6 +8212,85 @@
           <w:szCs w:val="19"/>
         </w:rPr>
       </w:pPr>
+      <w:r>
+        <w:rPr>
+          <w:rFonts w:ascii="Consolas" w:hAnsi="Consolas" w:cs="Consolas"/>
+          <w:color w:val="000000"/>
+          <w:sz w:val="19"/>
+          <w:szCs w:val="19"/>
+        </w:rPr>
+        <w:t xml:space="preserve">    </w:t>
+      </w:r>
+      <w:r>
+        <w:rPr>
+          <w:rFonts w:ascii="Consolas" w:hAnsi="Consolas" w:cs="Consolas"/>
+          <w:color w:val="0000FF"/>
+          <w:sz w:val="19"/>
+          <w:szCs w:val="19"/>
+          <w:highlight w:val="yellow"/>
+        </w:rPr>
+        <w:t>&lt;</w:t>
+      </w:r>
+      <w:r>
+        <w:rPr>
+          <w:rFonts w:ascii="Consolas" w:hAnsi="Consolas" w:cs="Consolas"/>
+          <w:color w:val="800000"/>
+          <w:sz w:val="19"/>
+          <w:szCs w:val="19"/>
+          <w:highlight w:val="yellow"/>
+        </w:rPr>
+        <w:t>div</w:t>
+      </w:r>
+      <w:r>
+        <w:rPr>
+          <w:rFonts w:ascii="Consolas" w:hAnsi="Consolas" w:cs="Consolas"/>
+          <w:color w:val="000000"/>
+          <w:sz w:val="19"/>
+          <w:szCs w:val="19"/>
+          <w:highlight w:val="yellow"/>
+        </w:rPr>
+        <w:t xml:space="preserve"> </w:t>
+      </w:r>
+      <w:r>
+        <w:rPr>
+          <w:rFonts w:ascii="Consolas" w:hAnsi="Consolas" w:cs="Consolas"/>
+          <w:color w:val="FF0000"/>
+          <w:sz w:val="19"/>
+          <w:szCs w:val="19"/>
+          <w:highlight w:val="yellow"/>
+        </w:rPr>
+        <w:t>id</w:t>
+      </w:r>
+      <w:r>
+        <w:rPr>
+          <w:rFonts w:ascii="Consolas" w:hAnsi="Consolas" w:cs="Consolas"/>
+          <w:color w:val="0000FF"/>
+          <w:sz w:val="19"/>
+          <w:szCs w:val="19"/>
+          <w:highlight w:val="yellow"/>
+        </w:rPr>
+        <w:t>="tombiod3"&gt;&lt;/</w:t>
+      </w:r>
+      <w:r>
+        <w:rPr>
+          <w:rFonts w:ascii="Consolas" w:hAnsi="Consolas" w:cs="Consolas"/>
+          <w:color w:val="800000"/>
+          <w:sz w:val="19"/>
+          <w:szCs w:val="19"/>
+          <w:highlight w:val="yellow"/>
+        </w:rPr>
+        <w:t>div</w:t>
+      </w:r>
+      <w:r>
+        <w:rPr>
+          <w:rFonts w:ascii="Consolas" w:hAnsi="Consolas" w:cs="Consolas"/>
+          <w:color w:val="0000FF"/>
+          <w:sz w:val="19"/>
+          <w:szCs w:val="19"/>
+          <w:highlight w:val="yellow"/>
+        </w:rPr>
+        <w:t>&gt;</w:t>
+      </w:r>
     </w:p>
     <w:p>
       <w:pPr>
@@ -8128,18 +8300,18 @@
         <w:spacing w:after="0" w:line="240" w:lineRule="auto"/>
         <w:rPr>
           <w:rFonts w:ascii="Consolas" w:hAnsi="Consolas" w:cs="Consolas"/>
-          <w:color w:val="000000"/>
-          <w:sz w:val="19"/>
-          <w:szCs w:val="19"/>
-        </w:rPr>
-      </w:pPr>
-      <w:r>
-        <w:rPr>
-          <w:rFonts w:ascii="Consolas" w:hAnsi="Consolas" w:cs="Consolas"/>
           <w:color w:val="0000FF"/>
           <w:sz w:val="19"/>
           <w:szCs w:val="19"/>
         </w:rPr>
+      </w:pPr>
+      <w:r>
+        <w:rPr>
+          <w:rFonts w:ascii="Consolas" w:hAnsi="Consolas" w:cs="Consolas"/>
+          <w:color w:val="000000"/>
+          <w:sz w:val="19"/>
+          <w:szCs w:val="19"/>
+        </w:rPr>
         <w:t xml:space="preserve">    </w:t>
       </w:r>
       <w:r>
@@ -8148,7 +8320,6 @@
           <w:color w:val="0000FF"/>
           <w:sz w:val="19"/>
           <w:szCs w:val="19"/>
-          <w:highlight w:val="yellow"/>
         </w:rPr>
         <w:t>&lt;</w:t>
       </w:r>
@@ -8158,17 +8329,15 @@
           <w:color w:val="800000"/>
           <w:sz w:val="19"/>
           <w:szCs w:val="19"/>
-          <w:highlight w:val="yellow"/>
-        </w:rPr>
-        <w:t>script</w:t>
-      </w:r>
-      <w:r>
-        <w:rPr>
-          <w:rFonts w:ascii="Consolas" w:hAnsi="Consolas" w:cs="Consolas"/>
-          <w:color w:val="000000"/>
-          <w:sz w:val="19"/>
-          <w:szCs w:val="19"/>
-          <w:highlight w:val="yellow"/>
+        </w:rPr>
+        <w:t>div</w:t>
+      </w:r>
+      <w:r>
+        <w:rPr>
+          <w:rFonts w:ascii="Consolas" w:hAnsi="Consolas" w:cs="Consolas"/>
+          <w:color w:val="000000"/>
+          <w:sz w:val="19"/>
+          <w:szCs w:val="19"/>
         </w:rPr>
         <w:t xml:space="preserve"> </w:t>
       </w:r>
@@ -8178,9 +8347,8 @@
           <w:color w:val="FF0000"/>
           <w:sz w:val="19"/>
           <w:szCs w:val="19"/>
-          <w:highlight w:val="yellow"/>
-        </w:rPr>
-        <w:t>type</w:t>
+        </w:rPr>
+        <w:t>id</w:t>
       </w:r>
       <w:r>
         <w:rPr>
@@ -8188,103 +8356,96 @@
           <w:color w:val="0000FF"/>
           <w:sz w:val="19"/>
           <w:szCs w:val="19"/>
-          <w:highlight w:val="yellow"/>
-        </w:rPr>
-        <w:t>="text/</w:t>
-      </w:r>
-      <w:proofErr w:type="spellStart"/>
+        </w:rPr>
+        <w:t>="tombiod3-footer"</w:t>
+      </w:r>
+      <w:r>
+        <w:rPr>
+          <w:rFonts w:ascii="Consolas" w:hAnsi="Consolas" w:cs="Consolas"/>
+          <w:color w:val="000000"/>
+          <w:sz w:val="19"/>
+          <w:szCs w:val="19"/>
+        </w:rPr>
+        <w:t xml:space="preserve"> </w:t>
+      </w:r>
+      <w:r>
+        <w:rPr>
+          <w:rFonts w:ascii="Consolas" w:hAnsi="Consolas" w:cs="Consolas"/>
+          <w:color w:val="FF0000"/>
+          <w:sz w:val="19"/>
+          <w:szCs w:val="19"/>
+        </w:rPr>
+        <w:t>style</w:t>
+      </w:r>
       <w:r>
         <w:rPr>
           <w:rFonts w:ascii="Consolas" w:hAnsi="Consolas" w:cs="Consolas"/>
           <w:color w:val="0000FF"/>
           <w:sz w:val="19"/>
           <w:szCs w:val="19"/>
-          <w:highlight w:val="yellow"/>
-        </w:rPr>
-        <w:t>javascript</w:t>
-      </w:r>
-      <w:proofErr w:type="spellEnd"/>
+        </w:rPr>
+        <w:t>="</w:t>
+      </w:r>
+      <w:r>
+        <w:rPr>
+          <w:rFonts w:ascii="Consolas" w:hAnsi="Consolas" w:cs="Consolas"/>
+          <w:color w:val="FF0000"/>
+          <w:sz w:val="19"/>
+          <w:szCs w:val="19"/>
+        </w:rPr>
+        <w:t>width</w:t>
+      </w:r>
+      <w:r>
+        <w:rPr>
+          <w:rFonts w:ascii="Consolas" w:hAnsi="Consolas" w:cs="Consolas"/>
+          <w:color w:val="000000"/>
+          <w:sz w:val="19"/>
+          <w:szCs w:val="19"/>
+        </w:rPr>
+        <w:t xml:space="preserve">: </w:t>
+      </w:r>
       <w:r>
         <w:rPr>
           <w:rFonts w:ascii="Consolas" w:hAnsi="Consolas" w:cs="Consolas"/>
           <w:color w:val="0000FF"/>
           <w:sz w:val="19"/>
           <w:szCs w:val="19"/>
-          <w:highlight w:val="yellow"/>
-        </w:rPr>
-        <w:t>"</w:t>
-      </w:r>
-      <w:r>
-        <w:rPr>
-          <w:rFonts w:ascii="Consolas" w:hAnsi="Consolas" w:cs="Consolas"/>
-          <w:color w:val="000000"/>
-          <w:sz w:val="19"/>
-          <w:szCs w:val="19"/>
-          <w:highlight w:val="yellow"/>
-        </w:rPr>
-        <w:t xml:space="preserve"> </w:t>
-      </w:r>
-      <w:proofErr w:type="spellStart"/>
-      <w:r>
-        <w:rPr>
-          <w:rFonts w:ascii="Consolas" w:hAnsi="Consolas" w:cs="Consolas"/>
-          <w:color w:val="FF0000"/>
-          <w:sz w:val="19"/>
-          <w:szCs w:val="19"/>
-          <w:highlight w:val="yellow"/>
-        </w:rPr>
-        <w:t>src</w:t>
-      </w:r>
-      <w:proofErr w:type="spellEnd"/>
+        </w:rPr>
+        <w:t>100%"&gt;</w:t>
+      </w:r>
+      <w:r>
+        <w:rPr>
+          <w:rFonts w:ascii="Consolas" w:hAnsi="Consolas" w:cs="Consolas"/>
+          <w:color w:val="000000"/>
+          <w:sz w:val="19"/>
+          <w:szCs w:val="19"/>
+        </w:rPr>
+        <w:t>footers</w:t>
+      </w:r>
       <w:r>
         <w:rPr>
           <w:rFonts w:ascii="Consolas" w:hAnsi="Consolas" w:cs="Consolas"/>
           <w:color w:val="0000FF"/>
           <w:sz w:val="19"/>
           <w:szCs w:val="19"/>
-          <w:highlight w:val="yellow"/>
-        </w:rPr>
-        <w:t>="</w:t>
-      </w:r>
-      <w:proofErr w:type="spellStart"/>
+        </w:rPr>
+        <w:t>&lt;/</w:t>
+      </w:r>
+      <w:r>
+        <w:rPr>
+          <w:rFonts w:ascii="Consolas" w:hAnsi="Consolas" w:cs="Consolas"/>
+          <w:color w:val="800000"/>
+          <w:sz w:val="19"/>
+          <w:szCs w:val="19"/>
+        </w:rPr>
+        <w:t>div</w:t>
+      </w:r>
       <w:r>
         <w:rPr>
           <w:rFonts w:ascii="Consolas" w:hAnsi="Consolas" w:cs="Consolas"/>
           <w:color w:val="0000FF"/>
           <w:sz w:val="19"/>
           <w:szCs w:val="19"/>
-          <w:highlight w:val="yellow"/>
-        </w:rPr>
-        <w:t>tombio</w:t>
-      </w:r>
-      <w:proofErr w:type="spellEnd"/>
-      <w:r>
-        <w:rPr>
-          <w:rFonts w:ascii="Consolas" w:hAnsi="Consolas" w:cs="Consolas"/>
-          <w:color w:val="0000FF"/>
-          <w:sz w:val="19"/>
-          <w:szCs w:val="19"/>
-          <w:highlight w:val="yellow"/>
-        </w:rPr>
-        <w:t>/load.js"&gt;&lt;/</w:t>
-      </w:r>
-      <w:r>
-        <w:rPr>
-          <w:rFonts w:ascii="Consolas" w:hAnsi="Consolas" w:cs="Consolas"/>
-          <w:color w:val="800000"/>
-          <w:sz w:val="19"/>
-          <w:szCs w:val="19"/>
-          <w:highlight w:val="yellow"/>
-        </w:rPr>
-        <w:t>script</w:t>
-      </w:r>
-      <w:r>
-        <w:rPr>
-          <w:rFonts w:ascii="Consolas" w:hAnsi="Consolas" w:cs="Consolas"/>
-          <w:color w:val="0000FF"/>
-          <w:sz w:val="19"/>
-          <w:szCs w:val="19"/>
-          <w:highlight w:val="yellow"/>
         </w:rPr>
         <w:t>&gt;</w:t>
       </w:r>
@@ -8302,6 +8463,20 @@
           <w:szCs w:val="19"/>
         </w:rPr>
       </w:pPr>
+    </w:p>
+    <w:p>
+      <w:pPr>
+        <w:autoSpaceDE w:val="0"/>
+        <w:autoSpaceDN w:val="0"/>
+        <w:adjustRightInd w:val="0"/>
+        <w:spacing w:after="0" w:line="240" w:lineRule="auto"/>
+        <w:rPr>
+          <w:rFonts w:ascii="Consolas" w:hAnsi="Consolas" w:cs="Consolas"/>
+          <w:color w:val="000000"/>
+          <w:sz w:val="19"/>
+          <w:szCs w:val="19"/>
+        </w:rPr>
+      </w:pPr>
       <w:r>
         <w:rPr>
           <w:rFonts w:ascii="Consolas" w:hAnsi="Consolas" w:cs="Consolas"/>
@@ -8309,6 +8484,175 @@
           <w:sz w:val="19"/>
           <w:szCs w:val="19"/>
         </w:rPr>
+        <w:t xml:space="preserve">    </w:t>
+      </w:r>
+      <w:r>
+        <w:rPr>
+          <w:rFonts w:ascii="Consolas" w:hAnsi="Consolas" w:cs="Consolas"/>
+          <w:color w:val="0000FF"/>
+          <w:sz w:val="19"/>
+          <w:szCs w:val="19"/>
+          <w:highlight w:val="yellow"/>
+        </w:rPr>
+        <w:t>&lt;</w:t>
+      </w:r>
+      <w:r>
+        <w:rPr>
+          <w:rFonts w:ascii="Consolas" w:hAnsi="Consolas" w:cs="Consolas"/>
+          <w:color w:val="800000"/>
+          <w:sz w:val="19"/>
+          <w:szCs w:val="19"/>
+          <w:highlight w:val="yellow"/>
+        </w:rPr>
+        <w:t>script</w:t>
+      </w:r>
+      <w:r>
+        <w:rPr>
+          <w:rFonts w:ascii="Consolas" w:hAnsi="Consolas" w:cs="Consolas"/>
+          <w:color w:val="000000"/>
+          <w:sz w:val="19"/>
+          <w:szCs w:val="19"/>
+          <w:highlight w:val="yellow"/>
+        </w:rPr>
+        <w:t xml:space="preserve"> </w:t>
+      </w:r>
+      <w:r>
+        <w:rPr>
+          <w:rFonts w:ascii="Consolas" w:hAnsi="Consolas" w:cs="Consolas"/>
+          <w:color w:val="FF0000"/>
+          <w:sz w:val="19"/>
+          <w:szCs w:val="19"/>
+          <w:highlight w:val="yellow"/>
+        </w:rPr>
+        <w:t>type</w:t>
+      </w:r>
+      <w:r>
+        <w:rPr>
+          <w:rFonts w:ascii="Consolas" w:hAnsi="Consolas" w:cs="Consolas"/>
+          <w:color w:val="0000FF"/>
+          <w:sz w:val="19"/>
+          <w:szCs w:val="19"/>
+          <w:highlight w:val="yellow"/>
+        </w:rPr>
+        <w:t>="text/</w:t>
+      </w:r>
+      <w:proofErr w:type="spellStart"/>
+      <w:r>
+        <w:rPr>
+          <w:rFonts w:ascii="Consolas" w:hAnsi="Consolas" w:cs="Consolas"/>
+          <w:color w:val="0000FF"/>
+          <w:sz w:val="19"/>
+          <w:szCs w:val="19"/>
+          <w:highlight w:val="yellow"/>
+        </w:rPr>
+        <w:t>javascript</w:t>
+      </w:r>
+      <w:proofErr w:type="spellEnd"/>
+      <w:r>
+        <w:rPr>
+          <w:rFonts w:ascii="Consolas" w:hAnsi="Consolas" w:cs="Consolas"/>
+          <w:color w:val="0000FF"/>
+          <w:sz w:val="19"/>
+          <w:szCs w:val="19"/>
+          <w:highlight w:val="yellow"/>
+        </w:rPr>
+        <w:t>"</w:t>
+      </w:r>
+      <w:r>
+        <w:rPr>
+          <w:rFonts w:ascii="Consolas" w:hAnsi="Consolas" w:cs="Consolas"/>
+          <w:color w:val="000000"/>
+          <w:sz w:val="19"/>
+          <w:szCs w:val="19"/>
+          <w:highlight w:val="yellow"/>
+        </w:rPr>
+        <w:t xml:space="preserve"> </w:t>
+      </w:r>
+      <w:proofErr w:type="spellStart"/>
+      <w:r>
+        <w:rPr>
+          <w:rFonts w:ascii="Consolas" w:hAnsi="Consolas" w:cs="Consolas"/>
+          <w:color w:val="FF0000"/>
+          <w:sz w:val="19"/>
+          <w:szCs w:val="19"/>
+          <w:highlight w:val="yellow"/>
+        </w:rPr>
+        <w:t>src</w:t>
+      </w:r>
+      <w:proofErr w:type="spellEnd"/>
+      <w:r>
+        <w:rPr>
+          <w:rFonts w:ascii="Consolas" w:hAnsi="Consolas" w:cs="Consolas"/>
+          <w:color w:val="0000FF"/>
+          <w:sz w:val="19"/>
+          <w:szCs w:val="19"/>
+          <w:highlight w:val="yellow"/>
+        </w:rPr>
+        <w:t>="</w:t>
+      </w:r>
+      <w:proofErr w:type="spellStart"/>
+      <w:r>
+        <w:rPr>
+          <w:rFonts w:ascii="Consolas" w:hAnsi="Consolas" w:cs="Consolas"/>
+          <w:color w:val="0000FF"/>
+          <w:sz w:val="19"/>
+          <w:szCs w:val="19"/>
+          <w:highlight w:val="yellow"/>
+        </w:rPr>
+        <w:t>tombio</w:t>
+      </w:r>
+      <w:proofErr w:type="spellEnd"/>
+      <w:r>
+        <w:rPr>
+          <w:rFonts w:ascii="Consolas" w:hAnsi="Consolas" w:cs="Consolas"/>
+          <w:color w:val="0000FF"/>
+          <w:sz w:val="19"/>
+          <w:szCs w:val="19"/>
+          <w:highlight w:val="yellow"/>
+        </w:rPr>
+        <w:t>/load.js"&gt;&lt;/</w:t>
+      </w:r>
+      <w:r>
+        <w:rPr>
+          <w:rFonts w:ascii="Consolas" w:hAnsi="Consolas" w:cs="Consolas"/>
+          <w:color w:val="800000"/>
+          <w:sz w:val="19"/>
+          <w:szCs w:val="19"/>
+          <w:highlight w:val="yellow"/>
+        </w:rPr>
+        <w:t>script</w:t>
+      </w:r>
+      <w:r>
+        <w:rPr>
+          <w:rFonts w:ascii="Consolas" w:hAnsi="Consolas" w:cs="Consolas"/>
+          <w:color w:val="0000FF"/>
+          <w:sz w:val="19"/>
+          <w:szCs w:val="19"/>
+          <w:highlight w:val="yellow"/>
+        </w:rPr>
+        <w:t>&gt;</w:t>
+      </w:r>
+    </w:p>
+    <w:p>
+      <w:pPr>
+        <w:autoSpaceDE w:val="0"/>
+        <w:autoSpaceDN w:val="0"/>
+        <w:adjustRightInd w:val="0"/>
+        <w:spacing w:after="0" w:line="240" w:lineRule="auto"/>
+        <w:rPr>
+          <w:rFonts w:ascii="Consolas" w:hAnsi="Consolas" w:cs="Consolas"/>
+          <w:color w:val="000000"/>
+          <w:sz w:val="19"/>
+          <w:szCs w:val="19"/>
+        </w:rPr>
+      </w:pPr>
+      <w:r>
+        <w:rPr>
+          <w:rFonts w:ascii="Consolas" w:hAnsi="Consolas" w:cs="Consolas"/>
+          <w:color w:val="0000FF"/>
+          <w:sz w:val="19"/>
+          <w:szCs w:val="19"/>
+        </w:rPr>
         <w:t>&lt;/</w:t>
       </w:r>
       <w:r>
@@ -8664,7 +9008,7 @@
       <w:pPr>
         <w:pStyle w:val="Heading3"/>
       </w:pPr>
-      <w:bookmarkStart w:id="8" w:name="_Toc528167615"/>
+      <w:bookmarkStart w:id="8" w:name="_Toc529976903"/>
       <w:r>
         <w:t>Other considerations when hosting on CMS pages</w:t>
       </w:r>
@@ -8684,7 +9028,11 @@
         <w:t>the Identikit</w:t>
       </w:r>
       <w:r>
-        <w:t xml:space="preserve">. Sometimes the CSS that creates the general look and feel of your CMS website affects the look and feel of </w:t>
+        <w:t xml:space="preserve">. Sometimes the CSS that creates the general look and feel of your CMS website affects the look and </w:t>
+      </w:r>
+      <w:r>
+        <w:lastRenderedPageBreak/>
+        <w:t xml:space="preserve">feel of </w:t>
       </w:r>
       <w:r>
         <w:t>the Identikit</w:t>
@@ -8701,7 +9049,6 @@
     </w:p>
     <w:p>
       <w:r>
-        <w:lastRenderedPageBreak/>
         <w:t xml:space="preserve">Most of </w:t>
       </w:r>
       <w:r>
@@ -8735,6 +9082,14 @@
     </w:p>
     <w:p>
       <w:r>
+        <w:t xml:space="preserve">For convenience, </w:t>
+      </w:r>
+      <w:r>
+        <w:t>the vis.html file references a style file, site.css, in the top-level folder which is a good place to enter specific CSS for your implementation.</w:t>
+      </w:r>
+    </w:p>
+    <w:p>
+      <w:r>
         <w:t>If you are configuring your deployment to make a mobile-first multi-access key, hosting on a CMS page may be problematic (see section below – Implementations for mobile use).</w:t>
       </w:r>
     </w:p>
@@ -8742,7 +9097,7 @@
       <w:pPr>
         <w:pStyle w:val="Heading3"/>
       </w:pPr>
-      <w:bookmarkStart w:id="9" w:name="_Toc528167616"/>
+      <w:bookmarkStart w:id="9" w:name="_Toc529976904"/>
       <w:r>
         <w:t>Caution when deploying on CMS sites or within other frameworks</w:t>
       </w:r>
@@ -8837,7 +9192,7 @@
       <w:pPr>
         <w:pStyle w:val="Heading3"/>
       </w:pPr>
-      <w:bookmarkStart w:id="10" w:name="_Toc528167617"/>
+      <w:bookmarkStart w:id="10" w:name="_Toc529976905"/>
       <w:r>
         <w:t>Getting help with deployment</w:t>
       </w:r>
@@ -8847,7 +9202,7 @@
       <w:r>
         <w:t xml:space="preserve">If you are deploying to your own website and you are having difficulties, you can contact Rich Burkmar for help: </w:t>
       </w:r>
-      <w:hyperlink r:id="rId20" w:history="1">
+      <w:hyperlink r:id="rId17" w:history="1">
         <w:r>
           <w:rPr>
             <w:rStyle w:val="Hyperlink"/>
@@ -8863,7 +9218,7 @@
       <w:pPr>
         <w:pStyle w:val="Heading1"/>
       </w:pPr>
-      <w:bookmarkStart w:id="11" w:name="_Toc528167618"/>
+      <w:bookmarkStart w:id="11" w:name="_Toc529976906"/>
       <w:r>
         <w:t xml:space="preserve">Hosting on the </w:t>
       </w:r>
@@ -8912,7 +9267,7 @@
       <w:pPr>
         <w:pStyle w:val="Heading1"/>
       </w:pPr>
-      <w:bookmarkStart w:id="12" w:name="_Toc528167619"/>
+      <w:bookmarkStart w:id="12" w:name="_Toc529976907"/>
       <w:r>
         <w:t>Options for tailoring your deployment</w:t>
       </w:r>
@@ -9134,6 +9489,7 @@
           <w:sz w:val="19"/>
           <w:szCs w:val="19"/>
         </w:rPr>
+        <w:lastRenderedPageBreak/>
         <w:t xml:space="preserve">            opts: {</w:t>
       </w:r>
     </w:p>
@@ -9300,15 +9656,6 @@
           <w:szCs w:val="19"/>
         </w:rPr>
         <w:t>"vis5"</w:t>
-      </w:r>
-      <w:r>
-        <w:rPr>
-          <w:rFonts w:ascii="Consolas" w:hAnsi="Consolas" w:cs="Consolas"/>
-          <w:color w:val="A31515"/>
-          <w:sz w:val="19"/>
-          <w:szCs w:val="19"/>
-        </w:rPr>
-        <w:t>, "vis6"</w:t>
       </w:r>
       <w:r>
         <w:rPr>
@@ -9553,7 +9900,6 @@
           <w:sz w:val="19"/>
           <w:szCs w:val="19"/>
         </w:rPr>
-        <w:lastRenderedPageBreak/>
         <w:t xml:space="preserve">  </w:t>
       </w:r>
       <w:proofErr w:type="spellStart"/>
@@ -9564,7 +9910,7 @@
           <w:sz w:val="19"/>
           <w:szCs w:val="19"/>
         </w:rPr>
-        <w:t>pwaSurpress</w:t>
+        <w:t>pwaSupress</w:t>
       </w:r>
       <w:proofErr w:type="spellEnd"/>
       <w:r>
@@ -10525,7 +10871,7 @@
       <w:pPr>
         <w:pStyle w:val="Heading2"/>
       </w:pPr>
-      <w:bookmarkStart w:id="13" w:name="_Toc528167620"/>
+      <w:bookmarkStart w:id="13" w:name="_Toc529976908"/>
       <w:r>
         <w:t xml:space="preserve">The </w:t>
       </w:r>
@@ -10590,7 +10936,7 @@
       <w:pPr>
         <w:pStyle w:val="Heading2"/>
       </w:pPr>
-      <w:bookmarkStart w:id="14" w:name="_Toc528167621"/>
+      <w:bookmarkStart w:id="14" w:name="_Toc529976909"/>
       <w:r>
         <w:t xml:space="preserve">The </w:t>
       </w:r>
@@ -10915,7 +11261,7 @@
       <w:pPr>
         <w:pStyle w:val="Heading2"/>
       </w:pPr>
-      <w:bookmarkStart w:id="15" w:name="_Toc528167622"/>
+      <w:bookmarkStart w:id="15" w:name="_Toc529976910"/>
       <w:r>
         <w:t xml:space="preserve">The </w:t>
       </w:r>
@@ -10934,7 +11280,11 @@
     </w:p>
     <w:p>
       <w:r>
-        <w:t xml:space="preserve">Use this to specify which tool should be automatically selected when the visualisation starts. This can take any of the values specified in the array of visualisations (which can be specified with the tools option), e.g. </w:t>
+        <w:t xml:space="preserve">Use this to specify which tool should be automatically selected when the visualisation starts. This can take any of the values specified in the array of visualisations (which can be specified with the </w:t>
+      </w:r>
+      <w:r>
+        <w:lastRenderedPageBreak/>
+        <w:t xml:space="preserve">tools option), e.g. </w:t>
       </w:r>
       <w:r>
         <w:rPr>
@@ -10993,7 +11343,6 @@
       </w:pPr>
       <w:proofErr w:type="spellStart"/>
       <w:r>
-        <w:lastRenderedPageBreak/>
         <w:t>kbInfo</w:t>
       </w:r>
       <w:proofErr w:type="spellEnd"/>
@@ -11068,7 +11417,7 @@
       <w:pPr>
         <w:pStyle w:val="Heading2"/>
       </w:pPr>
-      <w:bookmarkStart w:id="16" w:name="_Toc528167623"/>
+      <w:bookmarkStart w:id="16" w:name="_Toc529976911"/>
       <w:r>
         <w:t xml:space="preserve">The </w:t>
       </w:r>
@@ -11138,7 +11487,7 @@
       <w:pPr>
         <w:pStyle w:val="Heading2"/>
       </w:pPr>
-      <w:bookmarkStart w:id="17" w:name="_Toc528167624"/>
+      <w:bookmarkStart w:id="17" w:name="_Toc529976912"/>
       <w:r>
         <w:t xml:space="preserve">The </w:t>
       </w:r>
@@ -11180,7 +11529,7 @@
       <w:pPr>
         <w:pStyle w:val="Heading2"/>
       </w:pPr>
-      <w:bookmarkStart w:id="18" w:name="_Toc528167625"/>
+      <w:bookmarkStart w:id="18" w:name="_Toc529976913"/>
       <w:r>
         <w:t xml:space="preserve">The </w:t>
       </w:r>
@@ -11223,7 +11572,7 @@
       <w:pPr>
         <w:pStyle w:val="Heading2"/>
       </w:pPr>
-      <w:bookmarkStart w:id="19" w:name="_Toc528167626"/>
+      <w:bookmarkStart w:id="19" w:name="_Toc529976914"/>
       <w:r>
         <w:t xml:space="preserve">The </w:t>
       </w:r>
@@ -11232,7 +11581,7 @@
         <w:rPr>
           <w:rFonts w:ascii="Consolas" w:hAnsi="Consolas" w:cs="Consolas"/>
         </w:rPr>
-        <w:t>pwaSurpress</w:t>
+        <w:t>pwaSupress</w:t>
       </w:r>
       <w:proofErr w:type="spellEnd"/>
       <w:r>
@@ -11249,7 +11598,7 @@
       <w:pPr>
         <w:pStyle w:val="Heading2"/>
       </w:pPr>
-      <w:bookmarkStart w:id="20" w:name="_Toc528167627"/>
+      <w:bookmarkStart w:id="20" w:name="_Toc529976915"/>
       <w:r>
         <w:t xml:space="preserve">The </w:t>
       </w:r>
@@ -11289,8 +11638,9 @@
       <w:pPr>
         <w:pStyle w:val="Heading3"/>
       </w:pPr>
-      <w:bookmarkStart w:id="21" w:name="_Toc528167628"/>
-      <w:r>
+      <w:bookmarkStart w:id="21" w:name="_Toc529976916"/>
+      <w:r>
+        <w:lastRenderedPageBreak/>
         <w:t>The character input control</w:t>
       </w:r>
       <w:r>
@@ -11345,18 +11695,14 @@
       </w:r>
       <w:proofErr w:type="spellEnd"/>
       <w:r>
-        <w:t xml:space="preserve"> option allows you to specify a character group that should be selected by default in the characters input control. The value is a string which must be a value specified in the Group </w:t>
-      </w:r>
-      <w:r>
-        <w:lastRenderedPageBreak/>
-        <w:t xml:space="preserve">column of the characters tab of the knowledge-base. If no value is specified, then the default – ‘All’ – tab is selected. </w:t>
+        <w:t xml:space="preserve"> option allows you to specify a character group that should be selected by default in the characters input control. The value is a string which must be a value specified in the Group column of the characters tab of the knowledge-base. If no value is specified, then the default – ‘All’ – tab is selected. </w:t>
       </w:r>
     </w:p>
     <w:p>
       <w:pPr>
         <w:pStyle w:val="Heading3"/>
       </w:pPr>
-      <w:bookmarkStart w:id="22" w:name="_Toc528167629"/>
+      <w:bookmarkStart w:id="22" w:name="_Toc529976917"/>
       <w:r>
         <w:t>The ‘Full taxon details’ visualisation (</w:t>
       </w:r>
@@ -11400,7 +11746,7 @@
       <w:pPr>
         <w:pStyle w:val="Heading3"/>
       </w:pPr>
-      <w:bookmarkStart w:id="23" w:name="_Toc528167630"/>
+      <w:bookmarkStart w:id="23" w:name="_Toc529976918"/>
       <w:r>
         <w:t>The ‘mobile key’ visualisation (</w:t>
       </w:r>
@@ -11465,7 +11811,7 @@
       <w:pPr>
         <w:pStyle w:val="Heading2"/>
       </w:pPr>
-      <w:bookmarkStart w:id="24" w:name="_Toc528167631"/>
+      <w:bookmarkStart w:id="24" w:name="_Toc529976919"/>
       <w:r>
         <w:t xml:space="preserve">The </w:t>
       </w:r>
@@ -11579,7 +11925,7 @@
       <w:pPr>
         <w:pStyle w:val="Heading2"/>
       </w:pPr>
-      <w:bookmarkStart w:id="25" w:name="_Toc528167632"/>
+      <w:bookmarkStart w:id="25" w:name="_Toc529976920"/>
       <w:r>
         <w:t xml:space="preserve">The </w:t>
       </w:r>
@@ -11650,7 +11996,7 @@
                     <pic:cNvPicPr/>
                   </pic:nvPicPr>
                   <pic:blipFill>
-                    <a:blip r:embed="rId21"/>
+                    <a:blip r:embed="rId18"/>
                     <a:stretch>
                       <a:fillRect/>
                     </a:stretch>
@@ -11675,7 +12021,7 @@
       <w:pPr>
         <w:pStyle w:val="Heading2"/>
       </w:pPr>
-      <w:bookmarkStart w:id="26" w:name="_Toc528167633"/>
+      <w:bookmarkStart w:id="26" w:name="_Toc529976921"/>
       <w:r>
         <w:t xml:space="preserve">The </w:t>
       </w:r>
@@ -11729,7 +12075,7 @@
       <w:pPr>
         <w:pStyle w:val="Heading2"/>
       </w:pPr>
-      <w:bookmarkStart w:id="27" w:name="_Toc528167634"/>
+      <w:bookmarkStart w:id="27" w:name="_Toc529976922"/>
       <w:r>
         <w:t xml:space="preserve">The </w:t>
       </w:r>
@@ -11792,7 +12138,7 @@
       <w:pPr>
         <w:pStyle w:val="Heading2"/>
       </w:pPr>
-      <w:bookmarkStart w:id="28" w:name="_Toc528167635"/>
+      <w:bookmarkStart w:id="28" w:name="_Toc529976923"/>
       <w:r>
         <w:t xml:space="preserve">The </w:t>
       </w:r>
@@ -11838,7 +12184,7 @@
       <w:pPr>
         <w:pStyle w:val="Heading2"/>
       </w:pPr>
-      <w:bookmarkStart w:id="29" w:name="_Toc528167636"/>
+      <w:bookmarkStart w:id="29" w:name="_Toc529976924"/>
       <w:r>
         <w:t xml:space="preserve">The </w:t>
       </w:r>
@@ -11872,7 +12218,7 @@
       <w:pPr>
         <w:pStyle w:val="Heading2"/>
       </w:pPr>
-      <w:bookmarkStart w:id="30" w:name="_Toc528167637"/>
+      <w:bookmarkStart w:id="30" w:name="_Toc529976925"/>
       <w:r>
         <w:t xml:space="preserve">The </w:t>
       </w:r>
@@ -11933,7 +12279,7 @@
       <w:pPr>
         <w:pStyle w:val="Heading1"/>
       </w:pPr>
-      <w:bookmarkStart w:id="31" w:name="_Toc528167638"/>
+      <w:bookmarkStart w:id="31" w:name="_Toc529976926"/>
       <w:r>
         <w:lastRenderedPageBreak/>
         <w:t>Implementations for mobile use</w:t>
@@ -12002,7 +12348,7 @@
       <w:pPr>
         <w:pStyle w:val="Heading2"/>
       </w:pPr>
-      <w:bookmarkStart w:id="32" w:name="_Toc528167639"/>
+      <w:bookmarkStart w:id="32" w:name="_Toc529976927"/>
       <w:r>
         <w:t>Example HTML page for a mobile-first implementation</w:t>
       </w:r>
@@ -12025,7 +12371,7 @@
       <w:pPr>
         <w:pStyle w:val="Heading2"/>
       </w:pPr>
-      <w:bookmarkStart w:id="33" w:name="_Toc528167640"/>
+      <w:bookmarkStart w:id="33" w:name="_Toc529976928"/>
       <w:r>
         <w:t>Manifest file for mobile implementations</w:t>
       </w:r>
@@ -14218,7 +14564,7 @@
       <w:pPr>
         <w:pStyle w:val="Heading2"/>
       </w:pPr>
-      <w:bookmarkStart w:id="34" w:name="_Toc528167641"/>
+      <w:bookmarkStart w:id="34" w:name="_Toc529976929"/>
       <w:r>
         <w:t>Enabling the service worker</w:t>
       </w:r>
@@ -14267,10 +14613,37 @@
       </w:r>
     </w:p>
     <w:p>
+      <w:r>
+        <w:t xml:space="preserve">You must also either remove the </w:t>
+      </w:r>
+      <w:proofErr w:type="spellStart"/>
+      <w:r>
+        <w:rPr>
+          <w:rFonts w:ascii="Consolas" w:hAnsi="Consolas" w:cs="Consolas"/>
+          <w:color w:val="000000"/>
+          <w:sz w:val="19"/>
+          <w:szCs w:val="19"/>
+        </w:rPr>
+        <w:t>pwaSupress</w:t>
+      </w:r>
+      <w:proofErr w:type="spellEnd"/>
+      <w:r>
+        <w:t xml:space="preserve"> option in your top-level html page, or set its value to false, </w:t>
+      </w:r>
+      <w:proofErr w:type="gramStart"/>
+      <w:r>
+        <w:t>in order for</w:t>
+      </w:r>
+      <w:proofErr w:type="gramEnd"/>
+      <w:r>
+        <w:t xml:space="preserve"> the Identikit to use the service worker.</w:t>
+      </w:r>
+    </w:p>
+    <w:p>
       <w:pPr>
         <w:pStyle w:val="Heading1"/>
       </w:pPr>
-      <w:bookmarkStart w:id="35" w:name="_Toc528167642"/>
+      <w:bookmarkStart w:id="35" w:name="_Toc529976930"/>
       <w:r>
         <w:lastRenderedPageBreak/>
         <w:t xml:space="preserve">API features of the </w:t>
@@ -14289,7 +14662,7 @@
       <w:pPr>
         <w:pStyle w:val="Heading2"/>
       </w:pPr>
-      <w:bookmarkStart w:id="36" w:name="_Toc528167643"/>
+      <w:bookmarkStart w:id="36" w:name="_Toc529976931"/>
       <w:r>
         <w:t>Switching tool</w:t>
       </w:r>
@@ -14445,7 +14818,7 @@
       <w:pPr>
         <w:pStyle w:val="Heading2"/>
       </w:pPr>
-      <w:bookmarkStart w:id="37" w:name="_Toc528167644"/>
+      <w:bookmarkStart w:id="37" w:name="_Toc529976932"/>
       <w:r>
         <w:t xml:space="preserve">Starting </w:t>
       </w:r>
@@ -14512,7 +14885,7 @@
       <w:pPr>
         <w:pStyle w:val="Heading1"/>
       </w:pPr>
-      <w:bookmarkStart w:id="38" w:name="_Toc528167645"/>
+      <w:bookmarkStart w:id="38" w:name="_Toc529976933"/>
       <w:r>
         <w:t>URL parameters</w:t>
       </w:r>
@@ -14660,9 +15033,9 @@
       </w:r>
     </w:p>
     <w:sectPr>
-      <w:headerReference w:type="even" r:id="rId22"/>
-      <w:footerReference w:type="default" r:id="rId23"/>
-      <w:headerReference w:type="first" r:id="rId24"/>
+      <w:headerReference w:type="even" r:id="rId19"/>
+      <w:footerReference w:type="default" r:id="rId20"/>
+      <w:headerReference w:type="first" r:id="rId21"/>
       <w:pgSz w:w="11906" w:h="16838"/>
       <w:pgMar w:top="1440" w:right="1440" w:bottom="1440" w:left="1440" w:header="708" w:footer="708" w:gutter="0"/>
       <w:cols w:space="708"/>
@@ -14702,33 +15075,13 @@
   <w:p>
     <w:pPr>
       <w:pStyle w:val="Footer"/>
+      <w:jc w:val="center"/>
     </w:pPr>
   </w:p>
 </w:ftr>
 </file>
 
 <file path=word/footer2.xml><?xml version="1.0" encoding="utf-8"?>
-<w:ftr xmlns:wpc="http://schemas.microsoft.com/office/word/2010/wordprocessingCanvas" xmlns:cx="http://schemas.microsoft.com/office/drawing/2014/chartex" xmlns:cx1="http://schemas.microsoft.com/office/drawing/2015/9/8/chartex" xmlns:cx2="http://schemas.microsoft.com/office/drawing/2015/10/21/chartex" xmlns:cx3="http://schemas.microsoft.com/office/drawing/2016/5/9/chartex" xmlns:cx4="http://schemas.microsoft.com/office/drawing/2016/5/10/chartex" xmlns:cx5="http://schemas.microsoft.com/office/drawing/2016/5/11/chartex" xmlns:cx6="http://schemas.microsoft.com/office/drawing/2016/5/12/chartex" xmlns:cx7="http://schemas.microsoft.com/office/drawing/2016/5/13/chartex" xmlns:cx8="http://schemas.microsoft.com/office/drawing/2016/5/14/chartex" xmlns:mc="http://schemas.openxmlformats.org/markup-compatibility/2006" xmlns:aink="http://schemas.microsoft.com/office/drawing/2016/ink" xmlns:am3d="http://schemas.microsoft.com/office/drawing/2017/model3d" xmlns:o="urn:schemas-microsoft-com:office:office" xmlns:r="http://schemas.openxmlformats.org/officeDocument/2006/relationships" xmlns:m="http://schemas.openxmlformats.org/officeDocument/2006/math" xmlns:v="urn:schemas-microsoft-com:vml" xmlns:wp14="http://schemas.microsoft.com/office/word/2010/wordprocessingDrawing" xmlns:wp="http://schemas.openxmlformats.org/drawingml/2006/wordprocessingDrawing" xmlns:w10="urn:schemas-microsoft-com:office:word" xmlns:w="http://schemas.openxmlformats.org/wordprocessingml/2006/main" xmlns:w14="http://schemas.microsoft.com/office/word/2010/wordml" xmlns:w15="http://schemas.microsoft.com/office/word/2012/wordml" xmlns:w16cid="http://schemas.microsoft.com/office/word/2016/wordml/cid" xmlns:w16se="http://schemas.microsoft.com/office/word/2015/wordml/symex" xmlns:wpg="http://schemas.microsoft.com/office/word/2010/wordprocessingGroup" xmlns:wpi="http://schemas.microsoft.com/office/word/2010/wordprocessingInk" xmlns:wne="http://schemas.microsoft.com/office/word/2006/wordml" xmlns:wps="http://schemas.microsoft.com/office/word/2010/wordprocessingShape" mc:Ignorable="w14 w15 w16se w16cid wp14">
-  <w:p>
-    <w:pPr>
-      <w:pStyle w:val="Footer"/>
-      <w:jc w:val="center"/>
-    </w:pPr>
-  </w:p>
-</w:ftr>
-</file>
-
-<file path=word/footer3.xml><?xml version="1.0" encoding="utf-8"?>
-<w:ftr xmlns:wpc="http://schemas.microsoft.com/office/word/2010/wordprocessingCanvas" xmlns:cx="http://schemas.microsoft.com/office/drawing/2014/chartex" xmlns:cx1="http://schemas.microsoft.com/office/drawing/2015/9/8/chartex" xmlns:cx2="http://schemas.microsoft.com/office/drawing/2015/10/21/chartex" xmlns:cx3="http://schemas.microsoft.com/office/drawing/2016/5/9/chartex" xmlns:cx4="http://schemas.microsoft.com/office/drawing/2016/5/10/chartex" xmlns:cx5="http://schemas.microsoft.com/office/drawing/2016/5/11/chartex" xmlns:cx6="http://schemas.microsoft.com/office/drawing/2016/5/12/chartex" xmlns:cx7="http://schemas.microsoft.com/office/drawing/2016/5/13/chartex" xmlns:cx8="http://schemas.microsoft.com/office/drawing/2016/5/14/chartex" xmlns:mc="http://schemas.openxmlformats.org/markup-compatibility/2006" xmlns:aink="http://schemas.microsoft.com/office/drawing/2016/ink" xmlns:am3d="http://schemas.microsoft.com/office/drawing/2017/model3d" xmlns:o="urn:schemas-microsoft-com:office:office" xmlns:r="http://schemas.openxmlformats.org/officeDocument/2006/relationships" xmlns:m="http://schemas.openxmlformats.org/officeDocument/2006/math" xmlns:v="urn:schemas-microsoft-com:vml" xmlns:wp14="http://schemas.microsoft.com/office/word/2010/wordprocessingDrawing" xmlns:wp="http://schemas.openxmlformats.org/drawingml/2006/wordprocessingDrawing" xmlns:w10="urn:schemas-microsoft-com:office:word" xmlns:w="http://schemas.openxmlformats.org/wordprocessingml/2006/main" xmlns:w14="http://schemas.microsoft.com/office/word/2010/wordml" xmlns:w15="http://schemas.microsoft.com/office/word/2012/wordml" xmlns:w16cid="http://schemas.microsoft.com/office/word/2016/wordml/cid" xmlns:w16se="http://schemas.microsoft.com/office/word/2015/wordml/symex" xmlns:wpg="http://schemas.microsoft.com/office/word/2010/wordprocessingGroup" xmlns:wpi="http://schemas.microsoft.com/office/word/2010/wordprocessingInk" xmlns:wne="http://schemas.microsoft.com/office/word/2006/wordml" xmlns:wps="http://schemas.microsoft.com/office/word/2010/wordprocessingShape" mc:Ignorable="w14 w15 w16se w16cid wp14">
-  <w:p>
-    <w:pPr>
-      <w:pStyle w:val="Footer"/>
-    </w:pPr>
-  </w:p>
-</w:ftr>
-</file>
-
-<file path=word/footer4.xml><?xml version="1.0" encoding="utf-8"?>
 <w:ftr xmlns:wpc="http://schemas.microsoft.com/office/word/2010/wordprocessingCanvas" xmlns:cx="http://schemas.microsoft.com/office/drawing/2014/chartex" xmlns:cx1="http://schemas.microsoft.com/office/drawing/2015/9/8/chartex" xmlns:cx2="http://schemas.microsoft.com/office/drawing/2015/10/21/chartex" xmlns:cx3="http://schemas.microsoft.com/office/drawing/2016/5/9/chartex" xmlns:cx4="http://schemas.microsoft.com/office/drawing/2016/5/10/chartex" xmlns:cx5="http://schemas.microsoft.com/office/drawing/2016/5/11/chartex" xmlns:cx6="http://schemas.microsoft.com/office/drawing/2016/5/12/chartex" xmlns:cx7="http://schemas.microsoft.com/office/drawing/2016/5/13/chartex" xmlns:cx8="http://schemas.microsoft.com/office/drawing/2016/5/14/chartex" xmlns:mc="http://schemas.openxmlformats.org/markup-compatibility/2006" xmlns:aink="http://schemas.microsoft.com/office/drawing/2016/ink" xmlns:am3d="http://schemas.microsoft.com/office/drawing/2017/model3d" xmlns:o="urn:schemas-microsoft-com:office:office" xmlns:r="http://schemas.openxmlformats.org/officeDocument/2006/relationships" xmlns:m="http://schemas.openxmlformats.org/officeDocument/2006/math" xmlns:v="urn:schemas-microsoft-com:vml" xmlns:wp14="http://schemas.microsoft.com/office/word/2010/wordprocessingDrawing" xmlns:wp="http://schemas.openxmlformats.org/drawingml/2006/wordprocessingDrawing" xmlns:w10="urn:schemas-microsoft-com:office:word" xmlns:w="http://schemas.openxmlformats.org/wordprocessingml/2006/main" xmlns:w14="http://schemas.microsoft.com/office/word/2010/wordml" xmlns:w15="http://schemas.microsoft.com/office/word/2012/wordml" xmlns:w16cid="http://schemas.microsoft.com/office/word/2016/wordml/cid" xmlns:w16se="http://schemas.microsoft.com/office/word/2015/wordml/symex" xmlns:wpg="http://schemas.microsoft.com/office/word/2010/wordprocessingGroup" xmlns:wpi="http://schemas.microsoft.com/office/word/2010/wordprocessingInk" xmlns:wne="http://schemas.microsoft.com/office/word/2006/wordml" xmlns:wps="http://schemas.microsoft.com/office/word/2010/wordprocessingShape" mc:Ignorable="w14 w15 w16se w16cid wp14">
   <w:sdt>
     <w:sdtPr>
@@ -14738,7 +15091,6 @@
         <w:docPartUnique/>
       </w:docPartObj>
     </w:sdtPr>
-    <w:sdtEndPr/>
     <w:sdtContent>
       <w:sdt>
         <w:sdtPr>
@@ -14748,7 +15100,6 @@
             <w:docPartUnique/>
           </w:docPartObj>
         </w:sdtPr>
-        <w:sdtEndPr/>
         <w:sdtContent>
           <w:p>
             <w:pPr>
@@ -14875,16 +15226,6 @@
 </file>
 
 <file path=word/header1.xml><?xml version="1.0" encoding="utf-8"?>
-<w:hdr xmlns:wpc="http://schemas.microsoft.com/office/word/2010/wordprocessingCanvas" xmlns:cx="http://schemas.microsoft.com/office/drawing/2014/chartex" xmlns:cx1="http://schemas.microsoft.com/office/drawing/2015/9/8/chartex" xmlns:cx2="http://schemas.microsoft.com/office/drawing/2015/10/21/chartex" xmlns:cx3="http://schemas.microsoft.com/office/drawing/2016/5/9/chartex" xmlns:cx4="http://schemas.microsoft.com/office/drawing/2016/5/10/chartex" xmlns:cx5="http://schemas.microsoft.com/office/drawing/2016/5/11/chartex" xmlns:cx6="http://schemas.microsoft.com/office/drawing/2016/5/12/chartex" xmlns:cx7="http://schemas.microsoft.com/office/drawing/2016/5/13/chartex" xmlns:cx8="http://schemas.microsoft.com/office/drawing/2016/5/14/chartex" xmlns:mc="http://schemas.openxmlformats.org/markup-compatibility/2006" xmlns:aink="http://schemas.microsoft.com/office/drawing/2016/ink" xmlns:am3d="http://schemas.microsoft.com/office/drawing/2017/model3d" xmlns:o="urn:schemas-microsoft-com:office:office" xmlns:r="http://schemas.openxmlformats.org/officeDocument/2006/relationships" xmlns:m="http://schemas.openxmlformats.org/officeDocument/2006/math" xmlns:v="urn:schemas-microsoft-com:vml" xmlns:wp14="http://schemas.microsoft.com/office/word/2010/wordprocessingDrawing" xmlns:wp="http://schemas.openxmlformats.org/drawingml/2006/wordprocessingDrawing" xmlns:w10="urn:schemas-microsoft-com:office:word" xmlns:w="http://schemas.openxmlformats.org/wordprocessingml/2006/main" xmlns:w14="http://schemas.microsoft.com/office/word/2010/wordml" xmlns:w15="http://schemas.microsoft.com/office/word/2012/wordml" xmlns:w16cid="http://schemas.microsoft.com/office/word/2016/wordml/cid" xmlns:w16se="http://schemas.microsoft.com/office/word/2015/wordml/symex" xmlns:wpg="http://schemas.microsoft.com/office/word/2010/wordprocessingGroup" xmlns:wpi="http://schemas.microsoft.com/office/word/2010/wordprocessingInk" xmlns:wne="http://schemas.microsoft.com/office/word/2006/wordml" xmlns:wps="http://schemas.microsoft.com/office/word/2010/wordprocessingShape" mc:Ignorable="w14 w15 w16se w16cid wp14">
-  <w:p>
-    <w:pPr>
-      <w:pStyle w:val="Header"/>
-    </w:pPr>
-  </w:p>
-</w:hdr>
-</file>
-
-<file path=word/header2.xml><?xml version="1.0" encoding="utf-8"?>
 <w:hdr xmlns:wpc="http://schemas.microsoft.com/office/word/2010/wordprocessingCanvas" xmlns:cx="http://schemas.microsoft.com/office/drawing/2014/chartex" xmlns:cx1="http://schemas.microsoft.com/office/drawing/2015/9/8/chartex" xmlns:cx2="http://schemas.microsoft.com/office/drawing/2015/10/21/chartex" xmlns:cx3="http://schemas.microsoft.com/office/drawing/2016/5/9/chartex" xmlns:cx4="http://schemas.microsoft.com/office/drawing/2016/5/10/chartex" xmlns:cx5="http://schemas.microsoft.com/office/drawing/2016/5/11/chartex" xmlns:cx6="http://schemas.microsoft.com/office/drawing/2016/5/12/chartex" xmlns:cx7="http://schemas.microsoft.com/office/drawing/2016/5/13/chartex" xmlns:cx8="http://schemas.microsoft.com/office/drawing/2016/5/14/chartex" xmlns:mc="http://schemas.openxmlformats.org/markup-compatibility/2006" xmlns:aink="http://schemas.microsoft.com/office/drawing/2016/ink" xmlns:am3d="http://schemas.microsoft.com/office/drawing/2017/model3d" xmlns:o="urn:schemas-microsoft-com:office:office" xmlns:r="http://schemas.openxmlformats.org/officeDocument/2006/relationships" xmlns:m="http://schemas.openxmlformats.org/officeDocument/2006/math" xmlns:v="urn:schemas-microsoft-com:vml" xmlns:wp14="http://schemas.microsoft.com/office/word/2010/wordprocessingDrawing" xmlns:wp="http://schemas.openxmlformats.org/drawingml/2006/wordprocessingDrawing" xmlns:w10="urn:schemas-microsoft-com:office:word" xmlns:w="http://schemas.openxmlformats.org/wordprocessingml/2006/main" xmlns:w14="http://schemas.microsoft.com/office/word/2010/wordml" xmlns:w15="http://schemas.microsoft.com/office/word/2012/wordml" xmlns:w16cid="http://schemas.microsoft.com/office/word/2016/wordml/cid" xmlns:w16se="http://schemas.microsoft.com/office/word/2015/wordml/symex" xmlns:wpg="http://schemas.microsoft.com/office/word/2010/wordprocessingGroup" xmlns:wpi="http://schemas.microsoft.com/office/word/2010/wordprocessingInk" xmlns:wne="http://schemas.microsoft.com/office/word/2006/wordml" xmlns:wps="http://schemas.microsoft.com/office/word/2010/wordprocessingShape" mc:Ignorable="w14 w15 w16se w16cid wp14">
   <w:p>
     <w:pPr>
@@ -14958,28 +15299,22 @@
       </w:drawing>
     </w:r>
     <w:r>
-      <w:t xml:space="preserve">This version edited: </w:t>
-    </w:r>
-    <w:r>
-      <w:t>23</w:t>
+      <w:t>This version edited: 14</w:t>
     </w:r>
     <w:r>
       <w:rPr>
         <w:vertAlign w:val="superscript"/>
       </w:rPr>
-      <w:t>rd</w:t>
+      <w:t>th</w:t>
     </w:r>
     <w:r>
-      <w:t xml:space="preserve"> October</w:t>
-    </w:r>
-    <w:r>
-      <w:t xml:space="preserve"> 2018                                 </w:t>
+      <w:t xml:space="preserve"> November 2018                                 </w:t>
     </w:r>
   </w:p>
 </w:hdr>
 </file>
 
-<file path=word/header3.xml><?xml version="1.0" encoding="utf-8"?>
+<file path=word/header2.xml><?xml version="1.0" encoding="utf-8"?>
 <w:hdr xmlns:wpc="http://schemas.microsoft.com/office/word/2010/wordprocessingCanvas" xmlns:cx="http://schemas.microsoft.com/office/drawing/2014/chartex" xmlns:cx1="http://schemas.microsoft.com/office/drawing/2015/9/8/chartex" xmlns:cx2="http://schemas.microsoft.com/office/drawing/2015/10/21/chartex" xmlns:cx3="http://schemas.microsoft.com/office/drawing/2016/5/9/chartex" xmlns:cx4="http://schemas.microsoft.com/office/drawing/2016/5/10/chartex" xmlns:cx5="http://schemas.microsoft.com/office/drawing/2016/5/11/chartex" xmlns:cx6="http://schemas.microsoft.com/office/drawing/2016/5/12/chartex" xmlns:cx7="http://schemas.microsoft.com/office/drawing/2016/5/13/chartex" xmlns:cx8="http://schemas.microsoft.com/office/drawing/2016/5/14/chartex" xmlns:mc="http://schemas.openxmlformats.org/markup-compatibility/2006" xmlns:aink="http://schemas.microsoft.com/office/drawing/2016/ink" xmlns:am3d="http://schemas.microsoft.com/office/drawing/2017/model3d" xmlns:o="urn:schemas-microsoft-com:office:office" xmlns:r="http://schemas.openxmlformats.org/officeDocument/2006/relationships" xmlns:m="http://schemas.openxmlformats.org/officeDocument/2006/math" xmlns:v="urn:schemas-microsoft-com:vml" xmlns:wp14="http://schemas.microsoft.com/office/word/2010/wordprocessingDrawing" xmlns:wp="http://schemas.openxmlformats.org/drawingml/2006/wordprocessingDrawing" xmlns:w10="urn:schemas-microsoft-com:office:word" xmlns:w="http://schemas.openxmlformats.org/wordprocessingml/2006/main" xmlns:w14="http://schemas.microsoft.com/office/word/2010/wordml" xmlns:w15="http://schemas.microsoft.com/office/word/2012/wordml" xmlns:w16cid="http://schemas.microsoft.com/office/word/2016/wordml/cid" xmlns:w16se="http://schemas.microsoft.com/office/word/2015/wordml/symex" xmlns:wpg="http://schemas.microsoft.com/office/word/2010/wordprocessingGroup" xmlns:wpi="http://schemas.microsoft.com/office/word/2010/wordprocessingInk" xmlns:wne="http://schemas.microsoft.com/office/word/2006/wordml" xmlns:wps="http://schemas.microsoft.com/office/word/2010/wordprocessingShape" mc:Ignorable="w14 w15 w16se w16cid wp14">
   <w:p>
     <w:pPr>
@@ -15008,7 +15343,7 @@
 </w:hdr>
 </file>
 
-<file path=word/header4.xml><?xml version="1.0" encoding="utf-8"?>
+<file path=word/header3.xml><?xml version="1.0" encoding="utf-8"?>
 <w:hdr xmlns:wpc="http://schemas.microsoft.com/office/word/2010/wordprocessingCanvas" xmlns:cx="http://schemas.microsoft.com/office/drawing/2014/chartex" xmlns:cx1="http://schemas.microsoft.com/office/drawing/2015/9/8/chartex" xmlns:cx2="http://schemas.microsoft.com/office/drawing/2015/10/21/chartex" xmlns:cx3="http://schemas.microsoft.com/office/drawing/2016/5/9/chartex" xmlns:cx4="http://schemas.microsoft.com/office/drawing/2016/5/10/chartex" xmlns:cx5="http://schemas.microsoft.com/office/drawing/2016/5/11/chartex" xmlns:cx6="http://schemas.microsoft.com/office/drawing/2016/5/12/chartex" xmlns:cx7="http://schemas.microsoft.com/office/drawing/2016/5/13/chartex" xmlns:cx8="http://schemas.microsoft.com/office/drawing/2016/5/14/chartex" xmlns:mc="http://schemas.openxmlformats.org/markup-compatibility/2006" xmlns:aink="http://schemas.microsoft.com/office/drawing/2016/ink" xmlns:am3d="http://schemas.microsoft.com/office/drawing/2017/model3d" xmlns:o="urn:schemas-microsoft-com:office:office" xmlns:r="http://schemas.openxmlformats.org/officeDocument/2006/relationships" xmlns:m="http://schemas.openxmlformats.org/officeDocument/2006/math" xmlns:v="urn:schemas-microsoft-com:vml" xmlns:wp14="http://schemas.microsoft.com/office/word/2010/wordprocessingDrawing" xmlns:wp="http://schemas.openxmlformats.org/drawingml/2006/wordprocessingDrawing" xmlns:w10="urn:schemas-microsoft-com:office:word" xmlns:w="http://schemas.openxmlformats.org/wordprocessingml/2006/main" xmlns:w14="http://schemas.microsoft.com/office/word/2010/wordml" xmlns:w15="http://schemas.microsoft.com/office/word/2012/wordml" xmlns:w16cid="http://schemas.microsoft.com/office/word/2016/wordml/cid" xmlns:w16se="http://schemas.microsoft.com/office/word/2015/wordml/symex" xmlns:wpg="http://schemas.microsoft.com/office/word/2010/wordprocessingGroup" xmlns:wpi="http://schemas.microsoft.com/office/word/2010/wordprocessingInk" xmlns:wne="http://schemas.microsoft.com/office/word/2006/wordml" xmlns:wps="http://schemas.microsoft.com/office/word/2010/wordprocessingShape" mc:Ignorable="w14 w15 w16se w16cid wp14">
   <w:p>
     <w:pPr>
@@ -15018,7 +15353,7 @@
 </w:hdr>
 </file>
 
-<file path=word/header5.xml><?xml version="1.0" encoding="utf-8"?>
+<file path=word/header4.xml><?xml version="1.0" encoding="utf-8"?>
 <w:hdr xmlns:wpc="http://schemas.microsoft.com/office/word/2010/wordprocessingCanvas" xmlns:cx="http://schemas.microsoft.com/office/drawing/2014/chartex" xmlns:cx1="http://schemas.microsoft.com/office/drawing/2015/9/8/chartex" xmlns:cx2="http://schemas.microsoft.com/office/drawing/2015/10/21/chartex" xmlns:cx3="http://schemas.microsoft.com/office/drawing/2016/5/9/chartex" xmlns:cx4="http://schemas.microsoft.com/office/drawing/2016/5/10/chartex" xmlns:cx5="http://schemas.microsoft.com/office/drawing/2016/5/11/chartex" xmlns:cx6="http://schemas.microsoft.com/office/drawing/2016/5/12/chartex" xmlns:cx7="http://schemas.microsoft.com/office/drawing/2016/5/13/chartex" xmlns:cx8="http://schemas.microsoft.com/office/drawing/2016/5/14/chartex" xmlns:mc="http://schemas.openxmlformats.org/markup-compatibility/2006" xmlns:aink="http://schemas.microsoft.com/office/drawing/2016/ink" xmlns:am3d="http://schemas.microsoft.com/office/drawing/2017/model3d" xmlns:o="urn:schemas-microsoft-com:office:office" xmlns:r="http://schemas.openxmlformats.org/officeDocument/2006/relationships" xmlns:m="http://schemas.openxmlformats.org/officeDocument/2006/math" xmlns:v="urn:schemas-microsoft-com:vml" xmlns:wp14="http://schemas.microsoft.com/office/word/2010/wordprocessingDrawing" xmlns:wp="http://schemas.openxmlformats.org/drawingml/2006/wordprocessingDrawing" xmlns:w10="urn:schemas-microsoft-com:office:word" xmlns:w="http://schemas.openxmlformats.org/wordprocessingml/2006/main" xmlns:w14="http://schemas.microsoft.com/office/word/2010/wordml" xmlns:w15="http://schemas.microsoft.com/office/word/2012/wordml" xmlns:w16cid="http://schemas.microsoft.com/office/word/2016/wordml/cid" xmlns:w16se="http://schemas.microsoft.com/office/word/2015/wordml/symex" xmlns:wpg="http://schemas.microsoft.com/office/word/2010/wordprocessingGroup" xmlns:wpi="http://schemas.microsoft.com/office/word/2010/wordprocessingInk" xmlns:wne="http://schemas.microsoft.com/office/word/2006/wordml" xmlns:wps="http://schemas.microsoft.com/office/word/2010/wordprocessingShape" mc:Ignorable="w14 w15 w16se w16cid wp14">
   <w:p>
     <w:pPr>
@@ -19490,7 +19825,7 @@
 </file>
 
 <file path=customXml/itemProps1.xml><?xml version="1.0" encoding="utf-8"?>
-<ds:datastoreItem xmlns:ds="http://schemas.openxmlformats.org/officeDocument/2006/customXml" ds:itemID="{3FCE37AF-0C4D-46B8-8DCE-48F6F1873237}">
+<ds:datastoreItem xmlns:ds="http://schemas.openxmlformats.org/officeDocument/2006/customXml" ds:itemID="{599E4205-7381-482C-841F-FDAB66335BED}">
   <ds:schemaRefs>
     <ds:schemaRef ds:uri="http://schemas.openxmlformats.org/officeDocument/2006/bibliography"/>
   </ds:schemaRefs>

</xml_diff>